<commit_message>
version EN DeepL (copie dossier DE > dossier EN)
</commit_message>
<xml_diff>
--- a/src/files/en/general/exemple-cahier-des-charges-accessibilite-10032023.docx
+++ b/src/files/en/general/exemple-cahier-des-charges-accessibilite-10032023.docx
@@ -6,11 +6,11 @@
       <w:pPr>
         <w:pStyle w:val="Heading1"/>
       </w:pPr>
-      <w:bookmarkStart w:id="0" w:name="_Toc19891581"/>
-      <w:bookmarkStart w:id="1" w:name="_GoBack"/>
+      <w:bookmarkStart w:name="_Toc19891581" w:id="0"/>
+      <w:bookmarkStart w:name="_GoBack" w:id="1"/>
       <w:bookmarkEnd w:id="1"/>
       <w:r>
-        <w:t>Accessibilité</w:t>
+        <w:t xml:space="preserve">Accessibility</w:t>
       </w:r>
       <w:bookmarkEnd w:id="0"/>
     </w:p>
@@ -19,30 +19,30 @@
         <w:spacing w:after="0" w:line="240" w:lineRule="auto"/>
         <w:jc w:val="both"/>
         <w:rPr>
-          <w:rFonts w:ascii="Arial" w:eastAsiaTheme="minorEastAsia" w:hAnsi="Arial" w:cs="Arial"/>
-          <w:sz w:val="20"/>
-          <w:szCs w:val="20"/>
-        </w:rPr>
-      </w:pPr>
-      <w:r>
-        <w:rPr>
-          <w:rFonts w:ascii="Arial" w:eastAsiaTheme="minorEastAsia" w:hAnsi="Arial" w:cs="Arial"/>
-          <w:sz w:val="20"/>
-          <w:szCs w:val="20"/>
-        </w:rPr>
-        <w:t>L’accessibilité numérique signifie que les personnes handicapées peuvent utiliser les services et contenus mis à disposition sur le Web</w:t>
-      </w:r>
-      <w:r>
-        <w:rPr>
-          <w:rFonts w:ascii="Arial" w:eastAsiaTheme="minorEastAsia" w:hAnsi="Arial" w:cs="Arial"/>
-          <w:sz w:val="20"/>
-          <w:szCs w:val="20"/>
-        </w:rPr>
-        <w:t xml:space="preserve"> ou via des applications mobiles</w:t>
-      </w:r>
-      <w:r>
-        <w:rPr>
-          <w:rFonts w:ascii="Arial" w:eastAsiaTheme="minorEastAsia" w:hAnsi="Arial" w:cs="Arial"/>
+          <w:rFonts w:ascii="Arial" w:hAnsi="Arial" w:cs="Arial" w:eastAsiaTheme="minorEastAsia"/>
+          <w:sz w:val="20"/>
+          <w:szCs w:val="20"/>
+        </w:rPr>
+      </w:pPr>
+      <w:r>
+        <w:rPr>
+          <w:rFonts w:ascii="Arial" w:hAnsi="Arial" w:cs="Arial" w:eastAsiaTheme="minorEastAsia"/>
+          <w:sz w:val="20"/>
+          <w:szCs w:val="20"/>
+        </w:rPr>
+        <w:t xml:space="preserve">Digital accessibility means that disabled people can use the services and content made available on the web </w:t>
+      </w:r>
+      <w:r>
+        <w:rPr>
+          <w:rFonts w:ascii="Arial" w:hAnsi="Arial" w:cs="Arial" w:eastAsiaTheme="minorEastAsia"/>
+          <w:sz w:val="20"/>
+          <w:szCs w:val="20"/>
+        </w:rPr>
+        <w:t xml:space="preserve">or via mobile applications</w:t>
+      </w:r>
+      <w:r>
+        <w:rPr>
+          <w:rFonts w:ascii="Arial" w:hAnsi="Arial" w:cs="Arial" w:eastAsiaTheme="minorEastAsia"/>
           <w:sz w:val="20"/>
           <w:szCs w:val="20"/>
         </w:rPr>
@@ -54,53 +54,53 @@
         <w:spacing w:after="0" w:line="240" w:lineRule="auto"/>
         <w:jc w:val="both"/>
         <w:rPr>
-          <w:rFonts w:ascii="Arial" w:eastAsiaTheme="minorEastAsia" w:hAnsi="Arial" w:cs="Arial"/>
-          <w:sz w:val="20"/>
-          <w:szCs w:val="20"/>
-        </w:rPr>
-      </w:pPr>
-      <w:r>
-        <w:rPr>
-          <w:rFonts w:ascii="Arial" w:eastAsiaTheme="minorEastAsia" w:hAnsi="Arial" w:cs="Arial"/>
-          <w:sz w:val="20"/>
-          <w:szCs w:val="20"/>
-        </w:rPr>
-        <w:t xml:space="preserve">Il s’agit </w:t>
-      </w:r>
-      <w:r>
-        <w:rPr>
-          <w:rFonts w:ascii="Arial" w:eastAsiaTheme="minorEastAsia" w:hAnsi="Arial" w:cs="Arial"/>
-          <w:sz w:val="20"/>
-          <w:szCs w:val="20"/>
-        </w:rPr>
-        <w:t xml:space="preserve">d’une obligation légale </w:t>
-      </w:r>
-      <w:r>
-        <w:rPr>
-          <w:rFonts w:ascii="Arial" w:eastAsiaTheme="minorEastAsia" w:hAnsi="Arial" w:cs="Arial"/>
-          <w:sz w:val="20"/>
-          <w:szCs w:val="20"/>
-        </w:rPr>
-        <w:t xml:space="preserve">pour les organismes du secteur public définie par la loi du </w:t>
-      </w:r>
-      <w:hyperlink r:id="rId7" w:history="1">
+          <w:rFonts w:ascii="Arial" w:hAnsi="Arial" w:cs="Arial" w:eastAsiaTheme="minorEastAsia"/>
+          <w:sz w:val="20"/>
+          <w:szCs w:val="20"/>
+        </w:rPr>
+      </w:pPr>
+      <w:r>
+        <w:rPr>
+          <w:rFonts w:ascii="Arial" w:hAnsi="Arial" w:cs="Arial" w:eastAsiaTheme="minorEastAsia"/>
+          <w:sz w:val="20"/>
+          <w:szCs w:val="20"/>
+        </w:rPr>
+        <w:t xml:space="preserve">This is a </w:t>
+      </w:r>
+      <w:r>
+        <w:rPr>
+          <w:rFonts w:ascii="Arial" w:hAnsi="Arial" w:cs="Arial" w:eastAsiaTheme="minorEastAsia"/>
+          <w:sz w:val="20"/>
+          <w:szCs w:val="20"/>
+        </w:rPr>
+        <w:t xml:space="preserve">legal obligation </w:t>
+      </w:r>
+      <w:r>
+        <w:rPr>
+          <w:rFonts w:ascii="Arial" w:hAnsi="Arial" w:cs="Arial" w:eastAsiaTheme="minorEastAsia"/>
+          <w:sz w:val="20"/>
+          <w:szCs w:val="20"/>
+        </w:rPr>
+        <w:t xml:space="preserve">for public sector bodies defined by the law of </w:t>
+      </w:r>
+      <w:hyperlink w:history="1" r:id="rId7">
         <w:r>
           <w:rPr>
             <w:rStyle w:val="Hyperlink"/>
-            <w:rFonts w:ascii="Arial" w:eastAsiaTheme="minorEastAsia" w:hAnsi="Arial" w:cs="Arial"/>
+            <w:rFonts w:ascii="Arial" w:hAnsi="Arial" w:cs="Arial" w:eastAsiaTheme="minorEastAsia"/>
             <w:sz w:val="20"/>
             <w:szCs w:val="20"/>
           </w:rPr>
-          <w:t>28 mai 2019</w:t>
+          <w:t xml:space="preserve">28 May 2019</w:t>
         </w:r>
       </w:hyperlink>
       <w:r>
         <w:rPr>
-          <w:rFonts w:ascii="Arial" w:eastAsiaTheme="minorEastAsia" w:hAnsi="Arial" w:cs="Arial"/>
-          <w:sz w:val="20"/>
-          <w:szCs w:val="20"/>
-        </w:rPr>
-        <w:t>.</w:t>
+          <w:rFonts w:ascii="Arial" w:hAnsi="Arial" w:cs="Arial" w:eastAsiaTheme="minorEastAsia"/>
+          <w:sz w:val="20"/>
+          <w:szCs w:val="20"/>
+        </w:rPr>
+        <w:t xml:space="preserve">.</w:t>
       </w:r>
     </w:p>
     <w:p>
@@ -108,34 +108,34 @@
         <w:spacing w:after="0" w:line="240" w:lineRule="auto"/>
         <w:jc w:val="both"/>
         <w:rPr>
-          <w:rFonts w:ascii="Arial" w:eastAsiaTheme="minorEastAsia" w:hAnsi="Arial" w:cs="Arial"/>
-          <w:sz w:val="20"/>
-          <w:szCs w:val="20"/>
-        </w:rPr>
-      </w:pPr>
-      <w:r>
-        <w:rPr>
-          <w:rFonts w:ascii="Arial" w:eastAsiaTheme="minorEastAsia" w:hAnsi="Arial" w:cs="Arial"/>
-          <w:sz w:val="20"/>
-          <w:szCs w:val="20"/>
-        </w:rPr>
-        <w:t>L'accessibilité numérique</w:t>
-      </w:r>
-      <w:r>
-        <w:rPr>
-          <w:rFonts w:ascii="Arial" w:eastAsiaTheme="minorEastAsia" w:hAnsi="Arial" w:cs="Arial"/>
-          <w:sz w:val="20"/>
-          <w:szCs w:val="20"/>
-        </w:rPr>
-        <w:t xml:space="preserve"> est</w:t>
-      </w:r>
-      <w:r>
-        <w:rPr>
-          <w:rFonts w:ascii="Arial" w:eastAsiaTheme="minorEastAsia" w:hAnsi="Arial" w:cs="Arial"/>
-          <w:sz w:val="20"/>
-          <w:szCs w:val="20"/>
-        </w:rPr>
-        <w:t xml:space="preserve"> un objectif majeur de ce projet.</w:t>
+          <w:rFonts w:ascii="Arial" w:hAnsi="Arial" w:cs="Arial" w:eastAsiaTheme="minorEastAsia"/>
+          <w:sz w:val="20"/>
+          <w:szCs w:val="20"/>
+        </w:rPr>
+      </w:pPr>
+      <w:r>
+        <w:rPr>
+          <w:rFonts w:ascii="Arial" w:hAnsi="Arial" w:cs="Arial" w:eastAsiaTheme="minorEastAsia"/>
+          <w:sz w:val="20"/>
+          <w:szCs w:val="20"/>
+        </w:rPr>
+        <w:t xml:space="preserve">Digital accessibility </w:t>
+      </w:r>
+      <w:r>
+        <w:rPr>
+          <w:rFonts w:ascii="Arial" w:hAnsi="Arial" w:cs="Arial" w:eastAsiaTheme="minorEastAsia"/>
+          <w:sz w:val="20"/>
+          <w:szCs w:val="20"/>
+        </w:rPr>
+        <w:t xml:space="preserve">is </w:t>
+      </w:r>
+      <w:r>
+        <w:rPr>
+          <w:rFonts w:ascii="Arial" w:hAnsi="Arial" w:cs="Arial" w:eastAsiaTheme="minorEastAsia"/>
+          <w:sz w:val="20"/>
+          <w:szCs w:val="20"/>
+        </w:rPr>
+        <w:t xml:space="preserve">a major objective of this project.</w:t>
       </w:r>
     </w:p>
     <w:p>
@@ -143,7 +143,7 @@
         <w:pStyle w:val="Heading2"/>
       </w:pPr>
       <w:r>
-        <w:t>Conformité niveau légal</w:t>
+        <w:t xml:space="preserve">Legal compliance</w:t>
       </w:r>
     </w:p>
     <w:p>
@@ -151,97 +151,131 @@
         <w:spacing w:after="0" w:line="240" w:lineRule="auto"/>
         <w:jc w:val="both"/>
         <w:rPr>
-          <w:rFonts w:ascii="Arial" w:eastAsiaTheme="minorEastAsia" w:hAnsi="Arial" w:cs="Arial"/>
-          <w:sz w:val="20"/>
-          <w:szCs w:val="20"/>
-        </w:rPr>
-      </w:pPr>
-      <w:r>
-        <w:rPr>
-          <w:rFonts w:ascii="Arial" w:eastAsiaTheme="minorEastAsia" w:hAnsi="Arial" w:cs="Arial"/>
-          <w:sz w:val="20"/>
-          <w:szCs w:val="20"/>
-        </w:rPr>
-        <w:t xml:space="preserve">Il est rappelé que le niveau légal de conformité est </w:t>
-      </w:r>
-      <w:r>
-        <w:rPr>
-          <w:rFonts w:ascii="Arial" w:eastAsiaTheme="minorEastAsia" w:hAnsi="Arial" w:cs="Arial"/>
-          <w:sz w:val="20"/>
-          <w:szCs w:val="20"/>
-        </w:rPr>
-        <w:t xml:space="preserve">pour les sites web </w:t>
-      </w:r>
-      <w:r>
-        <w:rPr>
-          <w:rFonts w:ascii="Arial" w:eastAsiaTheme="minorEastAsia" w:hAnsi="Arial" w:cs="Arial"/>
-          <w:sz w:val="20"/>
-          <w:szCs w:val="20"/>
-        </w:rPr>
-        <w:t xml:space="preserve">le niveau AA du </w:t>
-      </w:r>
-      <w:r>
-        <w:rPr>
-          <w:rFonts w:ascii="Arial" w:eastAsiaTheme="minorEastAsia" w:hAnsi="Arial" w:cs="Arial"/>
+          <w:rFonts w:ascii="Arial" w:hAnsi="Arial" w:cs="Arial" w:eastAsiaTheme="minorEastAsia"/>
+          <w:sz w:val="20"/>
+          <w:szCs w:val="20"/>
+        </w:rPr>
+      </w:pPr>
+      <w:r>
+        <w:rPr>
+          <w:rFonts w:ascii="Arial" w:hAnsi="Arial" w:cs="Arial" w:eastAsiaTheme="minorEastAsia"/>
+          <w:sz w:val="20"/>
+          <w:szCs w:val="20"/>
+        </w:rPr>
+        <w:t xml:space="preserve">It should be noted that the legal level of compliance </w:t>
+      </w:r>
+      <w:r>
+        <w:rPr>
+          <w:rFonts w:ascii="Arial" w:hAnsi="Arial" w:cs="Arial" w:eastAsiaTheme="minorEastAsia"/>
+          <w:sz w:val="20"/>
+          <w:szCs w:val="20"/>
+        </w:rPr>
+        <w:t xml:space="preserve">for websites is </w:t>
+      </w:r>
+      <w:r>
+        <w:rPr>
+          <w:rFonts w:ascii="Arial" w:hAnsi="Arial" w:cs="Arial" w:eastAsiaTheme="minorEastAsia"/>
+          <w:sz w:val="20"/>
+          <w:szCs w:val="20"/>
+        </w:rPr>
+        <w:t xml:space="preserve">level AA of the </w:t>
+      </w:r>
+      <w:r>
+        <w:rPr>
+          <w:rFonts w:ascii="Arial" w:hAnsi="Arial" w:cs="Arial" w:eastAsiaTheme="minorEastAsia"/>
+          <w:sz w:val="20"/>
+          <w:szCs w:val="20"/>
+        </w:rPr>
+        <w:t xml:space="preserve">latest version of </w:t>
+      </w:r>
+      <w:r>
+        <w:rPr>
+          <w:rFonts w:ascii="Arial" w:hAnsi="Arial" w:cs="Arial" w:eastAsiaTheme="minorEastAsia"/>
+          <w:sz w:val="20"/>
+          <w:szCs w:val="20"/>
+        </w:rPr>
+        <w:t xml:space="preserve">the </w:t>
+      </w:r>
+      <w:r>
+        <w:rPr>
+          <w:rFonts w:ascii="Arial" w:hAnsi="Arial" w:cs="Arial" w:eastAsiaTheme="minorEastAsia"/>
           <w:i/>
           <w:iCs/>
           <w:sz w:val="20"/>
           <w:szCs w:val="20"/>
         </w:rPr>
-        <w:t xml:space="preserve">référentiel général </w:t>
-      </w:r>
-      <w:r>
-        <w:rPr>
-          <w:rFonts w:ascii="Arial" w:eastAsiaTheme="minorEastAsia" w:hAnsi="Arial" w:cs="Arial"/>
+        <w:t xml:space="preserve">General </w:t>
+      </w:r>
+      <w:r>
+        <w:rPr>
+          <w:rFonts w:ascii="Arial" w:hAnsi="Arial" w:cs="Arial" w:eastAsiaTheme="minorEastAsia"/>
           <w:i/>
           <w:iCs/>
           <w:sz w:val="20"/>
           <w:szCs w:val="20"/>
         </w:rPr>
-        <w:t>d’amélioration de l’accessibilité</w:t>
-      </w:r>
-      <w:r>
-        <w:rPr>
-          <w:rFonts w:ascii="Arial" w:eastAsiaTheme="minorEastAsia" w:hAnsi="Arial" w:cs="Arial"/>
+        <w:t xml:space="preserve">Accessibility Improvement </w:t>
+      </w:r>
+      <w:r>
+        <w:rPr>
+          <w:rFonts w:ascii="Arial" w:hAnsi="Arial" w:cs="Arial" w:eastAsiaTheme="minorEastAsia"/>
           <w:i/>
           <w:iCs/>
           <w:sz w:val="20"/>
           <w:szCs w:val="20"/>
         </w:rPr>
-        <w:t xml:space="preserve"> (RGAA) </w:t>
-      </w:r>
-      <w:r>
-        <w:rPr>
-          <w:rFonts w:ascii="Arial" w:eastAsiaTheme="minorEastAsia" w:hAnsi="Arial" w:cs="Arial"/>
-          <w:sz w:val="20"/>
-          <w:szCs w:val="20"/>
-        </w:rPr>
-        <w:t>dans sa dernière version</w:t>
-      </w:r>
-      <w:r>
-        <w:rPr>
-          <w:rFonts w:ascii="Arial" w:eastAsiaTheme="minorEastAsia" w:hAnsi="Arial" w:cs="Arial"/>
-          <w:sz w:val="20"/>
-          <w:szCs w:val="20"/>
-        </w:rPr>
-        <w:t xml:space="preserve"> et le niveau AA du </w:t>
-      </w:r>
-      <w:r>
-        <w:rPr>
-          <w:rFonts w:ascii="Arial" w:eastAsiaTheme="minorEastAsia" w:hAnsi="Arial" w:cs="Arial"/>
+        <w:t xml:space="preserve">Guidelines </w:t>
+      </w:r>
+      <w:r>
+        <w:rPr>
+          <w:rFonts w:ascii="Arial" w:hAnsi="Arial" w:cs="Arial" w:eastAsiaTheme="minorEastAsia"/>
           <w:i/>
-          <w:sz w:val="20"/>
-          <w:szCs w:val="20"/>
-        </w:rPr>
-        <w:t>référentiel d’évaluation de l’accessibilité des applications mobiles</w:t>
-      </w:r>
-      <w:r>
-        <w:rPr>
-          <w:rFonts w:ascii="Arial" w:eastAsiaTheme="minorEastAsia" w:hAnsi="Arial" w:cs="Arial"/>
-          <w:sz w:val="20"/>
-          <w:szCs w:val="20"/>
-        </w:rPr>
-        <w:t xml:space="preserve"> (RAAM) dans sa dernière version. Ces référentiels sont publiés sur le site accessibilite.public.lu.</w:t>
+          <w:iCs/>
+          <w:sz w:val="20"/>
+          <w:szCs w:val="20"/>
+        </w:rPr>
+        <w:t xml:space="preserve">(RGAA) </w:t>
+      </w:r>
+      <w:r>
+        <w:rPr>
+          <w:rFonts w:ascii="Arial" w:hAnsi="Arial" w:cs="Arial" w:eastAsiaTheme="minorEastAsia"/>
+          <w:sz w:val="20"/>
+          <w:szCs w:val="20"/>
+        </w:rPr>
+        <w:t xml:space="preserve">and level AA of the </w:t>
+      </w:r>
+      <w:r>
+        <w:rPr>
+          <w:rFonts w:ascii="Arial" w:hAnsi="Arial" w:cs="Arial" w:eastAsiaTheme="minorEastAsia"/>
+          <w:sz w:val="20"/>
+          <w:szCs w:val="20"/>
+        </w:rPr>
+        <w:t xml:space="preserve">latest version of </w:t>
+      </w:r>
+      <w:r>
+        <w:rPr>
+          <w:rFonts w:ascii="Arial" w:hAnsi="Arial" w:cs="Arial" w:eastAsiaTheme="minorEastAsia"/>
+          <w:sz w:val="20"/>
+          <w:szCs w:val="20"/>
+        </w:rPr>
+        <w:t xml:space="preserve">the </w:t>
+      </w:r>
+      <w:r>
+        <w:rPr>
+          <w:rFonts w:ascii="Arial" w:hAnsi="Arial" w:cs="Arial" w:eastAsiaTheme="minorEastAsia"/>
+          <w:i/>
+          <w:sz w:val="20"/>
+          <w:szCs w:val="20"/>
+        </w:rPr>
+        <w:t xml:space="preserve">Accessibility Assessment Guidelines for Mobile Applications </w:t>
+      </w:r>
+      <w:r>
+        <w:rPr>
+          <w:rFonts w:ascii="Arial" w:hAnsi="Arial" w:cs="Arial" w:eastAsiaTheme="minorEastAsia"/>
+          <w:sz w:val="20"/>
+          <w:szCs w:val="20"/>
+        </w:rPr>
+        <w:t xml:space="preserve">(RAAM). These standards are published on the accessibilite.public.lu website.</w:t>
       </w:r>
     </w:p>
     <w:p>
@@ -249,69 +283,69 @@
         <w:spacing w:after="0" w:line="240" w:lineRule="auto"/>
         <w:jc w:val="both"/>
         <w:rPr>
-          <w:rFonts w:ascii="Arial" w:eastAsiaTheme="minorEastAsia" w:hAnsi="Arial" w:cs="Arial"/>
-          <w:sz w:val="20"/>
-          <w:szCs w:val="20"/>
-        </w:rPr>
-      </w:pPr>
-      <w:r>
-        <w:rPr>
-          <w:rFonts w:ascii="Arial" w:eastAsiaTheme="minorEastAsia" w:hAnsi="Arial" w:cs="Arial"/>
-          <w:sz w:val="20"/>
-          <w:szCs w:val="20"/>
-        </w:rPr>
-        <w:t xml:space="preserve">Si le </w:t>
-      </w:r>
-      <w:r>
-        <w:rPr>
-          <w:rFonts w:ascii="Arial" w:eastAsiaTheme="minorEastAsia" w:hAnsi="Arial" w:cs="Arial"/>
-          <w:sz w:val="20"/>
-          <w:szCs w:val="20"/>
-        </w:rPr>
-        <w:t>TITULAIRE DU MARCHÉ</w:t>
-      </w:r>
-      <w:r>
-        <w:rPr>
-          <w:rFonts w:ascii="Arial" w:eastAsiaTheme="minorEastAsia" w:hAnsi="Arial" w:cs="Arial"/>
-          <w:sz w:val="20"/>
-          <w:szCs w:val="20"/>
-        </w:rPr>
-        <w:t xml:space="preserve"> ne peut se référer au RGAA</w:t>
-      </w:r>
-      <w:r>
-        <w:rPr>
-          <w:rFonts w:ascii="Arial" w:eastAsiaTheme="minorEastAsia" w:hAnsi="Arial" w:cs="Arial"/>
-          <w:sz w:val="20"/>
-          <w:szCs w:val="20"/>
-        </w:rPr>
-        <w:t xml:space="preserve"> ou au RAAM</w:t>
-      </w:r>
-      <w:r>
-        <w:rPr>
-          <w:rFonts w:ascii="Arial" w:eastAsiaTheme="minorEastAsia" w:hAnsi="Arial" w:cs="Arial"/>
-          <w:sz w:val="20"/>
-          <w:szCs w:val="20"/>
-        </w:rPr>
-        <w:t xml:space="preserve">, la conformité devra alors être évaluée par rapport à la norme européenne </w:t>
-      </w:r>
-      <w:hyperlink r:id="rId8" w:history="1">
+          <w:rFonts w:ascii="Arial" w:hAnsi="Arial" w:cs="Arial" w:eastAsiaTheme="minorEastAsia"/>
+          <w:sz w:val="20"/>
+          <w:szCs w:val="20"/>
+        </w:rPr>
+      </w:pPr>
+      <w:r>
+        <w:rPr>
+          <w:rFonts w:ascii="Arial" w:hAnsi="Arial" w:cs="Arial" w:eastAsiaTheme="minorEastAsia"/>
+          <w:sz w:val="20"/>
+          <w:szCs w:val="20"/>
+        </w:rPr>
+        <w:t xml:space="preserve">If the </w:t>
+      </w:r>
+      <w:r>
+        <w:rPr>
+          <w:rFonts w:ascii="Arial" w:hAnsi="Arial" w:cs="Arial" w:eastAsiaTheme="minorEastAsia"/>
+          <w:sz w:val="20"/>
+          <w:szCs w:val="20"/>
+        </w:rPr>
+        <w:t xml:space="preserve">CONTRACT HOLDER </w:t>
+      </w:r>
+      <w:r>
+        <w:rPr>
+          <w:rFonts w:ascii="Arial" w:hAnsi="Arial" w:cs="Arial" w:eastAsiaTheme="minorEastAsia"/>
+          <w:sz w:val="20"/>
+          <w:szCs w:val="20"/>
+        </w:rPr>
+        <w:t xml:space="preserve">cannot refer to the RGAA </w:t>
+      </w:r>
+      <w:r>
+        <w:rPr>
+          <w:rFonts w:ascii="Arial" w:hAnsi="Arial" w:cs="Arial" w:eastAsiaTheme="minorEastAsia"/>
+          <w:sz w:val="20"/>
+          <w:szCs w:val="20"/>
+        </w:rPr>
+        <w:t xml:space="preserve">or RAAM</w:t>
+      </w:r>
+      <w:r>
+        <w:rPr>
+          <w:rFonts w:ascii="Arial" w:hAnsi="Arial" w:cs="Arial" w:eastAsiaTheme="minorEastAsia"/>
+          <w:sz w:val="20"/>
+          <w:szCs w:val="20"/>
+        </w:rPr>
+        <w:t xml:space="preserve">, then compliance must be assessed in relation to European standard </w:t>
+      </w:r>
+      <w:hyperlink w:history="1" r:id="rId8">
         <w:r>
           <w:rPr>
             <w:rStyle w:val="Hyperlink"/>
-            <w:rFonts w:ascii="Arial" w:eastAsiaTheme="minorEastAsia" w:hAnsi="Arial" w:cs="Arial"/>
+            <w:rFonts w:ascii="Arial" w:hAnsi="Arial" w:cs="Arial" w:eastAsiaTheme="minorEastAsia"/>
             <w:sz w:val="20"/>
             <w:szCs w:val="20"/>
           </w:rPr>
-          <w:t>EN 301 549 version 3.2.1</w:t>
+          <w:t xml:space="preserve">EN 301 549 version 3.2.1</w:t>
         </w:r>
       </w:hyperlink>
       <w:r>
         <w:rPr>
-          <w:rFonts w:ascii="Arial" w:eastAsiaTheme="minorEastAsia" w:hAnsi="Arial" w:cs="Arial"/>
-          <w:sz w:val="20"/>
-          <w:szCs w:val="20"/>
-        </w:rPr>
-        <w:t>, en particulier aux critères répertoriés dans la table A.1 de l’annexe A.</w:t>
+          <w:rFonts w:ascii="Arial" w:hAnsi="Arial" w:cs="Arial" w:eastAsiaTheme="minorEastAsia"/>
+          <w:sz w:val="20"/>
+          <w:szCs w:val="20"/>
+        </w:rPr>
+        <w:t xml:space="preserve">, in particular the criteria listed in table A.1 of appendix A.</w:t>
       </w:r>
     </w:p>
     <w:p>
@@ -319,42 +353,34 @@
         <w:spacing w:after="0" w:line="240" w:lineRule="auto"/>
         <w:jc w:val="both"/>
         <w:rPr>
-          <w:rFonts w:ascii="Arial" w:eastAsiaTheme="minorEastAsia" w:hAnsi="Arial" w:cs="Arial"/>
-          <w:sz w:val="20"/>
-          <w:szCs w:val="20"/>
-        </w:rPr>
-      </w:pPr>
-      <w:r>
-        <w:rPr>
-          <w:rFonts w:ascii="Arial" w:eastAsiaTheme="minorEastAsia" w:hAnsi="Arial" w:cs="Arial"/>
-          <w:sz w:val="20"/>
-          <w:szCs w:val="20"/>
-        </w:rPr>
-        <w:t>Le</w:t>
-      </w:r>
-      <w:r>
-        <w:rPr>
-          <w:rFonts w:ascii="Arial" w:eastAsiaTheme="minorEastAsia" w:hAnsi="Arial" w:cs="Arial"/>
-          <w:sz w:val="20"/>
-          <w:szCs w:val="20"/>
-        </w:rPr>
-        <w:t xml:space="preserve"> </w:t>
-      </w:r>
-      <w:r>
-        <w:rPr>
-          <w:rFonts w:ascii="Arial" w:eastAsiaTheme="minorEastAsia" w:hAnsi="Arial" w:cs="Arial"/>
-          <w:sz w:val="20"/>
-          <w:szCs w:val="20"/>
-        </w:rPr>
-        <w:t>TITULAIRE DU MARCHÉ</w:t>
-      </w:r>
-      <w:r>
-        <w:rPr>
-          <w:rFonts w:ascii="Arial" w:eastAsiaTheme="minorEastAsia" w:hAnsi="Arial" w:cs="Arial"/>
-          <w:sz w:val="20"/>
-          <w:szCs w:val="20"/>
-        </w:rPr>
-        <w:t xml:space="preserve"> devra s’engager à mobiliser tous les moyens nécessaires pour tendre vers ce niveau de conformité légal.</w:t>
+          <w:rFonts w:ascii="Arial" w:hAnsi="Arial" w:cs="Arial" w:eastAsiaTheme="minorEastAsia"/>
+          <w:sz w:val="20"/>
+          <w:szCs w:val="20"/>
+        </w:rPr>
+      </w:pPr>
+      <w:r>
+        <w:rPr>
+          <w:rFonts w:ascii="Arial" w:hAnsi="Arial" w:cs="Arial" w:eastAsiaTheme="minorEastAsia"/>
+          <w:sz w:val="20"/>
+          <w:szCs w:val="20"/>
+        </w:rPr>
+        <w:t xml:space="preserve">The </w:t>
+      </w:r>
+      <w:r>
+        <w:rPr>
+          <w:rFonts w:ascii="Arial" w:hAnsi="Arial" w:cs="Arial" w:eastAsiaTheme="minorEastAsia"/>
+          <w:sz w:val="20"/>
+          <w:szCs w:val="20"/>
+        </w:rPr>
+        <w:t xml:space="preserve">CONTRACT HOLDER </w:t>
+      </w:r>
+      <w:r>
+        <w:rPr>
+          <w:rFonts w:ascii="Arial" w:hAnsi="Arial" w:cs="Arial" w:eastAsiaTheme="minorEastAsia"/>
+          <w:sz w:val="20"/>
+          <w:szCs w:val="20"/>
+        </w:rPr>
+        <w:t xml:space="preserve">must undertake to do everything necessary to achieve this level of legal compliance.</w:t>
       </w:r>
     </w:p>
     <w:p>
@@ -362,7 +388,7 @@
         <w:pStyle w:val="Heading2"/>
       </w:pPr>
       <w:r>
-        <w:t>Exigences minimales</w:t>
+        <w:t xml:space="preserve">Minimum requirements</w:t>
       </w:r>
     </w:p>
     <w:p>
@@ -370,66 +396,74 @@
         <w:spacing w:after="0" w:line="240" w:lineRule="auto"/>
         <w:jc w:val="both"/>
         <w:rPr>
-          <w:rFonts w:ascii="Arial" w:eastAsiaTheme="minorEastAsia" w:hAnsi="Arial" w:cs="Arial"/>
-          <w:sz w:val="20"/>
-          <w:szCs w:val="20"/>
-        </w:rPr>
-      </w:pPr>
-      <w:r>
-        <w:rPr>
-          <w:rFonts w:ascii="Arial" w:eastAsiaTheme="minorEastAsia" w:hAnsi="Arial" w:cs="Arial"/>
-          <w:sz w:val="20"/>
-          <w:szCs w:val="20"/>
-        </w:rPr>
-        <w:t>Compte tenu</w:t>
-      </w:r>
-      <w:r>
-        <w:rPr>
-          <w:rFonts w:ascii="Arial" w:eastAsiaTheme="minorEastAsia" w:hAnsi="Arial" w:cs="Arial"/>
-          <w:sz w:val="20"/>
-          <w:szCs w:val="20"/>
-        </w:rPr>
-        <w:t xml:space="preserve"> des caractéristiques du projet</w:t>
-      </w:r>
-      <w:r>
-        <w:rPr>
-          <w:rFonts w:ascii="Arial" w:eastAsiaTheme="minorEastAsia" w:hAnsi="Arial" w:cs="Arial"/>
-          <w:sz w:val="20"/>
-          <w:szCs w:val="20"/>
-        </w:rPr>
-        <w:t xml:space="preserve"> telles que définies dans le présent marché, le </w:t>
-      </w:r>
-      <w:r>
-        <w:rPr>
-          <w:rFonts w:ascii="Arial" w:eastAsiaTheme="minorEastAsia" w:hAnsi="Arial" w:cs="Arial"/>
-          <w:sz w:val="20"/>
-          <w:szCs w:val="20"/>
-        </w:rPr>
-        <w:t>TITULAIRE</w:t>
-      </w:r>
-      <w:r>
-        <w:rPr>
-          <w:rFonts w:ascii="Arial" w:eastAsiaTheme="minorEastAsia" w:hAnsi="Arial" w:cs="Arial"/>
-          <w:sz w:val="20"/>
-          <w:szCs w:val="20"/>
-        </w:rPr>
-        <w:t xml:space="preserve"> devra s’assurer que les développements, contenus et fonctionnalités présenteront un niveau de conformité </w:t>
-      </w:r>
-      <w:r>
-        <w:rPr>
-          <w:rFonts w:ascii="Arial" w:eastAsiaTheme="minorEastAsia" w:hAnsi="Arial" w:cs="Arial"/>
-          <w:sz w:val="20"/>
-          <w:szCs w:val="20"/>
-        </w:rPr>
-        <w:t>au moins égal à 80%</w:t>
-      </w:r>
-      <w:r>
-        <w:rPr>
-          <w:rFonts w:ascii="Arial" w:eastAsiaTheme="minorEastAsia" w:hAnsi="Arial" w:cs="Arial"/>
-          <w:sz w:val="20"/>
-          <w:szCs w:val="20"/>
-        </w:rPr>
-        <w:t>.</w:t>
+          <w:rFonts w:ascii="Arial" w:hAnsi="Arial" w:cs="Arial" w:eastAsiaTheme="minorEastAsia"/>
+          <w:sz w:val="20"/>
+          <w:szCs w:val="20"/>
+        </w:rPr>
+      </w:pPr>
+      <w:r>
+        <w:rPr>
+          <w:rFonts w:ascii="Arial" w:hAnsi="Arial" w:cs="Arial" w:eastAsiaTheme="minorEastAsia"/>
+          <w:sz w:val="20"/>
+          <w:szCs w:val="20"/>
+        </w:rPr>
+        <w:t xml:space="preserve">Taking into account </w:t>
+      </w:r>
+      <w:r>
+        <w:rPr>
+          <w:rFonts w:ascii="Arial" w:hAnsi="Arial" w:cs="Arial" w:eastAsiaTheme="minorEastAsia"/>
+          <w:sz w:val="20"/>
+          <w:szCs w:val="20"/>
+        </w:rPr>
+        <w:t xml:space="preserve">the characteristics of the project </w:t>
+      </w:r>
+      <w:r>
+        <w:rPr>
+          <w:rFonts w:ascii="Arial" w:hAnsi="Arial" w:cs="Arial" w:eastAsiaTheme="minorEastAsia"/>
+          <w:sz w:val="20"/>
+          <w:szCs w:val="20"/>
+        </w:rPr>
+        <w:t xml:space="preserve">as defined in this contract</w:t>
+      </w:r>
+      <w:r>
+        <w:rPr>
+          <w:rFonts w:ascii="Arial" w:hAnsi="Arial" w:cs="Arial" w:eastAsiaTheme="minorEastAsia"/>
+          <w:sz w:val="20"/>
+          <w:szCs w:val="20"/>
+        </w:rPr>
+        <w:t xml:space="preserve">,</w:t>
+      </w:r>
+      <w:r>
+        <w:rPr>
+          <w:rFonts w:ascii="Arial" w:hAnsi="Arial" w:cs="Arial" w:eastAsiaTheme="minorEastAsia"/>
+          <w:sz w:val="20"/>
+          <w:szCs w:val="20"/>
+        </w:rPr>
+        <w:t xml:space="preserve"> the </w:t>
+      </w:r>
+      <w:r>
+        <w:rPr>
+          <w:rFonts w:ascii="Arial" w:hAnsi="Arial" w:cs="Arial" w:eastAsiaTheme="minorEastAsia"/>
+          <w:sz w:val="20"/>
+          <w:szCs w:val="20"/>
+        </w:rPr>
+        <w:t xml:space="preserve">CONTRACTOR </w:t>
+      </w:r>
+      <w:r>
+        <w:rPr>
+          <w:rFonts w:ascii="Arial" w:hAnsi="Arial" w:cs="Arial" w:eastAsiaTheme="minorEastAsia"/>
+          <w:sz w:val="20"/>
+          <w:szCs w:val="20"/>
+        </w:rPr>
+        <w:t xml:space="preserve">must ensure that the developments, content and functionalities present a level of compliance at </w:t>
+      </w:r>
+      <w:r>
+        <w:rPr>
+          <w:rFonts w:ascii="Arial" w:hAnsi="Arial" w:cs="Arial" w:eastAsiaTheme="minorEastAsia"/>
+          <w:sz w:val="20"/>
+          <w:szCs w:val="20"/>
+        </w:rPr>
+        <w:t xml:space="preserve">least equal to 80%.</w:t>
       </w:r>
     </w:p>
     <w:p>
@@ -437,58 +471,66 @@
         <w:spacing w:after="0" w:line="240" w:lineRule="auto"/>
         <w:jc w:val="both"/>
         <w:rPr>
-          <w:rFonts w:ascii="Arial" w:eastAsiaTheme="minorEastAsia" w:hAnsi="Arial" w:cs="Arial"/>
-          <w:sz w:val="20"/>
-          <w:szCs w:val="20"/>
-        </w:rPr>
-      </w:pPr>
-      <w:r>
-        <w:rPr>
-          <w:rFonts w:ascii="Arial" w:eastAsiaTheme="minorEastAsia" w:hAnsi="Arial" w:cs="Arial"/>
-          <w:sz w:val="20"/>
-          <w:szCs w:val="20"/>
-        </w:rPr>
-        <w:t xml:space="preserve">Cette exigence minimale ne remplace pas </w:t>
-      </w:r>
-      <w:r>
-        <w:rPr>
-          <w:rFonts w:ascii="Arial" w:eastAsiaTheme="minorEastAsia" w:hAnsi="Arial" w:cs="Arial"/>
-          <w:sz w:val="20"/>
-          <w:szCs w:val="20"/>
-        </w:rPr>
-        <w:t>l'exigence liée au niveau légal (</w:t>
-      </w:r>
-      <w:r>
-        <w:rPr>
-          <w:rFonts w:ascii="Arial" w:eastAsiaTheme="minorEastAsia" w:hAnsi="Arial" w:cs="Arial"/>
-          <w:sz w:val="20"/>
-          <w:szCs w:val="20"/>
-        </w:rPr>
-        <w:t xml:space="preserve">soit un </w:t>
-      </w:r>
-      <w:r>
-        <w:rPr>
-          <w:rFonts w:ascii="Arial" w:eastAsiaTheme="minorEastAsia" w:hAnsi="Arial" w:cs="Arial"/>
-          <w:sz w:val="20"/>
-          <w:szCs w:val="20"/>
-        </w:rPr>
-        <w:t xml:space="preserve">taux de conformité de </w:t>
-      </w:r>
-      <w:r>
-        <w:rPr>
-          <w:rFonts w:ascii="Arial" w:eastAsiaTheme="minorEastAsia" w:hAnsi="Arial" w:cs="Arial"/>
-          <w:sz w:val="20"/>
-          <w:szCs w:val="20"/>
-        </w:rPr>
-        <w:t xml:space="preserve">100 %), </w:t>
-      </w:r>
-      <w:r>
-        <w:rPr>
-          <w:rFonts w:ascii="Arial" w:eastAsiaTheme="minorEastAsia" w:hAnsi="Arial" w:cs="Arial"/>
-          <w:sz w:val="20"/>
-          <w:szCs w:val="20"/>
-        </w:rPr>
-        <w:t>mais constitue le seuil en deçà duquel une défaillance du prestataire pourrait être constatée.</w:t>
+          <w:rFonts w:ascii="Arial" w:hAnsi="Arial" w:cs="Arial" w:eastAsiaTheme="minorEastAsia"/>
+          <w:sz w:val="20"/>
+          <w:szCs w:val="20"/>
+        </w:rPr>
+      </w:pPr>
+      <w:r>
+        <w:rPr>
+          <w:rFonts w:ascii="Arial" w:hAnsi="Arial" w:cs="Arial" w:eastAsiaTheme="minorEastAsia"/>
+          <w:sz w:val="20"/>
+          <w:szCs w:val="20"/>
+        </w:rPr>
+        <w:t xml:space="preserve">This minimum requirement does not replace </w:t>
+      </w:r>
+      <w:r>
+        <w:rPr>
+          <w:rFonts w:ascii="Arial" w:hAnsi="Arial" w:cs="Arial" w:eastAsiaTheme="minorEastAsia"/>
+          <w:sz w:val="20"/>
+          <w:szCs w:val="20"/>
+        </w:rPr>
+        <w:t xml:space="preserve">the requirement linked to the legal level (</w:t>
+      </w:r>
+      <w:r>
+        <w:rPr>
+          <w:rFonts w:ascii="Arial" w:hAnsi="Arial" w:cs="Arial" w:eastAsiaTheme="minorEastAsia"/>
+          <w:sz w:val="20"/>
+          <w:szCs w:val="20"/>
+        </w:rPr>
+        <w:t xml:space="preserve">i.e. a </w:t>
+      </w:r>
+      <w:r>
+        <w:rPr>
+          <w:rFonts w:ascii="Arial" w:hAnsi="Arial" w:cs="Arial" w:eastAsiaTheme="minorEastAsia"/>
+          <w:sz w:val="20"/>
+          <w:szCs w:val="20"/>
+        </w:rPr>
+        <w:t xml:space="preserve">100% </w:t>
+      </w:r>
+      <w:r>
+        <w:rPr>
+          <w:rFonts w:ascii="Arial" w:hAnsi="Arial" w:cs="Arial" w:eastAsiaTheme="minorEastAsia"/>
+          <w:sz w:val="20"/>
+          <w:szCs w:val="20"/>
+        </w:rPr>
+        <w:t xml:space="preserve">compliance rate</w:t>
+      </w:r>
+      <w:r>
+        <w:rPr>
+          <w:rFonts w:ascii="Arial" w:hAnsi="Arial" w:cs="Arial" w:eastAsiaTheme="minorEastAsia"/>
+          <w:sz w:val="20"/>
+          <w:szCs w:val="20"/>
+        </w:rPr>
+        <w:t xml:space="preserve">), </w:t>
+      </w:r>
+      <w:r>
+        <w:rPr>
+          <w:rFonts w:ascii="Arial" w:hAnsi="Arial" w:cs="Arial" w:eastAsiaTheme="minorEastAsia"/>
+          <w:sz w:val="20"/>
+          <w:szCs w:val="20"/>
+        </w:rPr>
+        <w:t xml:space="preserve">but constitutes the threshold below which a service provider's failure could be observed.</w:t>
       </w:r>
     </w:p>
     <w:p>
@@ -496,50 +538,50 @@
         <w:spacing w:after="0" w:line="240" w:lineRule="auto"/>
         <w:jc w:val="both"/>
         <w:rPr>
-          <w:rFonts w:ascii="Arial" w:eastAsiaTheme="minorEastAsia" w:hAnsi="Arial" w:cs="Arial"/>
-          <w:sz w:val="20"/>
-          <w:szCs w:val="20"/>
-        </w:rPr>
-      </w:pPr>
-      <w:r>
-        <w:rPr>
-          <w:rFonts w:ascii="Arial" w:eastAsiaTheme="minorEastAsia" w:hAnsi="Arial" w:cs="Arial"/>
-          <w:sz w:val="20"/>
-          <w:szCs w:val="20"/>
-        </w:rPr>
-        <w:t xml:space="preserve">Ce niveau d’exigence minimal concerne toutes les fonctionnalités et contenus développés par le </w:t>
-      </w:r>
-      <w:r>
-        <w:rPr>
-          <w:rFonts w:ascii="Arial" w:eastAsiaTheme="minorEastAsia" w:hAnsi="Arial" w:cs="Arial"/>
-          <w:sz w:val="20"/>
-          <w:szCs w:val="20"/>
-        </w:rPr>
-        <w:t>TITULAIRE DU MARCHÉ</w:t>
-      </w:r>
-      <w:r>
-        <w:rPr>
-          <w:rFonts w:ascii="Arial" w:eastAsiaTheme="minorEastAsia" w:hAnsi="Arial" w:cs="Arial"/>
-          <w:sz w:val="20"/>
-          <w:szCs w:val="20"/>
-        </w:rPr>
-        <w:t xml:space="preserve"> ainsi que </w:t>
-      </w:r>
-      <w:r>
-        <w:rPr>
-          <w:rFonts w:ascii="Arial" w:eastAsiaTheme="minorEastAsia" w:hAnsi="Arial" w:cs="Arial"/>
-          <w:sz w:val="20"/>
-          <w:szCs w:val="20"/>
-        </w:rPr>
-        <w:t>la capacité</w:t>
-      </w:r>
-      <w:r>
-        <w:rPr>
-          <w:rFonts w:ascii="Arial" w:eastAsiaTheme="minorEastAsia" w:hAnsi="Arial" w:cs="Arial"/>
-          <w:sz w:val="20"/>
-          <w:szCs w:val="20"/>
-        </w:rPr>
-        <w:t xml:space="preserve"> des éventuelles fonctions d’édition de contenu à produire des contenus conformes. </w:t>
+          <w:rFonts w:ascii="Arial" w:hAnsi="Arial" w:cs="Arial" w:eastAsiaTheme="minorEastAsia"/>
+          <w:sz w:val="20"/>
+          <w:szCs w:val="20"/>
+        </w:rPr>
+      </w:pPr>
+      <w:r>
+        <w:rPr>
+          <w:rFonts w:ascii="Arial" w:hAnsi="Arial" w:cs="Arial" w:eastAsiaTheme="minorEastAsia"/>
+          <w:sz w:val="20"/>
+          <w:szCs w:val="20"/>
+        </w:rPr>
+        <w:t xml:space="preserve">This minimum level of requirement concerns all the functionalities and content developed by the </w:t>
+      </w:r>
+      <w:r>
+        <w:rPr>
+          <w:rFonts w:ascii="Arial" w:hAnsi="Arial" w:cs="Arial" w:eastAsiaTheme="minorEastAsia"/>
+          <w:sz w:val="20"/>
+          <w:szCs w:val="20"/>
+        </w:rPr>
+        <w:t xml:space="preserve">CONTRACT HOLDER, </w:t>
+      </w:r>
+      <w:r>
+        <w:rPr>
+          <w:rFonts w:ascii="Arial" w:hAnsi="Arial" w:cs="Arial" w:eastAsiaTheme="minorEastAsia"/>
+          <w:sz w:val="20"/>
+          <w:szCs w:val="20"/>
+        </w:rPr>
+        <w:t xml:space="preserve">as well as </w:t>
+      </w:r>
+      <w:r>
+        <w:rPr>
+          <w:rFonts w:ascii="Arial" w:hAnsi="Arial" w:cs="Arial" w:eastAsiaTheme="minorEastAsia"/>
+          <w:sz w:val="20"/>
+          <w:szCs w:val="20"/>
+        </w:rPr>
+        <w:t xml:space="preserve">the capacity of </w:t>
+      </w:r>
+      <w:r>
+        <w:rPr>
+          <w:rFonts w:ascii="Arial" w:hAnsi="Arial" w:cs="Arial" w:eastAsiaTheme="minorEastAsia"/>
+          <w:sz w:val="20"/>
+          <w:szCs w:val="20"/>
+        </w:rPr>
+        <w:t xml:space="preserve">any content editing functions to produce compliant content. </w:t>
       </w:r>
     </w:p>
     <w:p>
@@ -547,54 +589,48 @@
         <w:spacing w:after="0" w:line="240" w:lineRule="auto"/>
         <w:jc w:val="both"/>
         <w:rPr>
-          <w:rFonts w:ascii="Arial" w:eastAsiaTheme="minorEastAsia" w:hAnsi="Arial" w:cs="Arial"/>
-          <w:sz w:val="20"/>
-          <w:szCs w:val="20"/>
-        </w:rPr>
-      </w:pPr>
-      <w:r>
-        <w:rPr>
-          <w:rFonts w:ascii="Arial" w:eastAsiaTheme="minorEastAsia" w:hAnsi="Arial" w:cs="Arial"/>
-          <w:sz w:val="20"/>
-          <w:szCs w:val="20"/>
-        </w:rPr>
-        <w:t xml:space="preserve">Ce niveau d’exigence minimal ne concerne pas les contenus produits par les équipes de l’ORGANISME ainsi que les </w:t>
-      </w:r>
-      <w:hyperlink r:id="rId9" w:anchor="contenus-exempt%C3%A9s" w:history="1">
+          <w:rFonts w:ascii="Arial" w:hAnsi="Arial" w:cs="Arial" w:eastAsiaTheme="minorEastAsia"/>
+          <w:sz w:val="20"/>
+          <w:szCs w:val="20"/>
+        </w:rPr>
+      </w:pPr>
+      <w:r>
+        <w:rPr>
+          <w:rFonts w:ascii="Arial" w:hAnsi="Arial" w:cs="Arial" w:eastAsiaTheme="minorEastAsia"/>
+          <w:sz w:val="20"/>
+          <w:szCs w:val="20"/>
+        </w:rPr>
+        <w:t xml:space="preserve">This minimum level of requirement does not apply to content produced by the ORGANISM's teams or to </w:t>
+      </w:r>
+      <w:hyperlink w:history="1" w:anchor="contenus-exempt%C3%A9s" r:id="rId9">
         <w:r>
           <w:rPr>
             <w:rStyle w:val="Hyperlink"/>
-            <w:rFonts w:ascii="Arial" w:eastAsiaTheme="minorEastAsia" w:hAnsi="Arial" w:cs="Arial"/>
+            <w:rFonts w:ascii="Arial" w:hAnsi="Arial" w:cs="Arial" w:eastAsiaTheme="minorEastAsia"/>
             <w:sz w:val="20"/>
             <w:szCs w:val="20"/>
           </w:rPr>
-          <w:t>contenus qui feraient l’</w:t>
+          <w:t xml:space="preserve">content that is </w:t>
         </w:r>
+      </w:hyperlink>
+      <w:hyperlink w:history="1" w:anchor="contenus-exempt%C3%A9s" r:id="rId9">
         <w:r>
           <w:rPr>
             <w:rStyle w:val="Hyperlink"/>
-            <w:rFonts w:ascii="Arial" w:eastAsiaTheme="minorEastAsia" w:hAnsi="Arial" w:cs="Arial"/>
+            <w:rFonts w:ascii="Arial" w:hAnsi="Arial" w:cs="Arial" w:eastAsiaTheme="minorEastAsia"/>
             <w:sz w:val="20"/>
             <w:szCs w:val="20"/>
           </w:rPr>
-          <w:t>objet d’exemptions</w:t>
+          <w:t xml:space="preserve">subject to exemptions</w:t>
         </w:r>
       </w:hyperlink>
       <w:r>
         <w:rPr>
-          <w:rFonts w:ascii="Arial" w:eastAsiaTheme="minorEastAsia" w:hAnsi="Arial" w:cs="Arial"/>
-          <w:sz w:val="20"/>
-          <w:szCs w:val="20"/>
-        </w:rPr>
-        <w:t xml:space="preserve"> </w:t>
-      </w:r>
-      <w:r>
-        <w:rPr>
-          <w:rFonts w:ascii="Arial" w:eastAsiaTheme="minorEastAsia" w:hAnsi="Arial" w:cs="Arial"/>
-          <w:sz w:val="20"/>
-          <w:szCs w:val="20"/>
-        </w:rPr>
-        <w:t>telles qu’elles sont définies dans la loi.</w:t>
+          <w:rFonts w:ascii="Arial" w:hAnsi="Arial" w:cs="Arial" w:eastAsiaTheme="minorEastAsia"/>
+          <w:sz w:val="20"/>
+          <w:szCs w:val="20"/>
+        </w:rPr>
+        <w:t xml:space="preserve"> as defined by law.</w:t>
       </w:r>
     </w:p>
     <w:p>
@@ -602,45 +638,45 @@
         <w:spacing w:after="0" w:line="240" w:lineRule="auto"/>
         <w:jc w:val="both"/>
         <w:rPr>
-          <w:rFonts w:ascii="Arial" w:eastAsiaTheme="minorEastAsia" w:hAnsi="Arial" w:cs="Arial"/>
-          <w:sz w:val="20"/>
-          <w:szCs w:val="20"/>
-        </w:rPr>
-      </w:pPr>
-      <w:r>
-        <w:rPr>
-          <w:rFonts w:ascii="Arial" w:eastAsiaTheme="minorEastAsia" w:hAnsi="Arial" w:cs="Arial"/>
-          <w:sz w:val="20"/>
-          <w:szCs w:val="20"/>
-        </w:rPr>
-        <w:t xml:space="preserve">Pour toute </w:t>
-      </w:r>
-      <w:r>
-        <w:rPr>
-          <w:rFonts w:ascii="Arial" w:eastAsiaTheme="minorEastAsia" w:hAnsi="Arial" w:cs="Arial"/>
-          <w:sz w:val="20"/>
-          <w:szCs w:val="20"/>
-        </w:rPr>
-        <w:t xml:space="preserve">fonctionnalité ou contenu non-conforme dont la mise en conformité représenterait éventuellement une </w:t>
-      </w:r>
-      <w:hyperlink r:id="rId10" w:anchor="d%C3%A9rogation-pour-charge-disproportionn%C3%A9e" w:history="1">
+          <w:rFonts w:ascii="Arial" w:hAnsi="Arial" w:cs="Arial" w:eastAsiaTheme="minorEastAsia"/>
+          <w:sz w:val="20"/>
+          <w:szCs w:val="20"/>
+        </w:rPr>
+      </w:pPr>
+      <w:r>
+        <w:rPr>
+          <w:rFonts w:ascii="Arial" w:hAnsi="Arial" w:cs="Arial" w:eastAsiaTheme="minorEastAsia"/>
+          <w:sz w:val="20"/>
+          <w:szCs w:val="20"/>
+        </w:rPr>
+        <w:t xml:space="preserve">In the case of any </w:t>
+      </w:r>
+      <w:r>
+        <w:rPr>
+          <w:rFonts w:ascii="Arial" w:hAnsi="Arial" w:cs="Arial" w:eastAsiaTheme="minorEastAsia"/>
+          <w:sz w:val="20"/>
+          <w:szCs w:val="20"/>
+        </w:rPr>
+        <w:t xml:space="preserve">non-compliant functionality or content for which compliance might represent a </w:t>
+      </w:r>
+      <w:hyperlink w:history="1" w:anchor="d%C3%A9rogation-pour-charge-disproportionn%C3%A9e" r:id="rId10">
         <w:r>
           <w:rPr>
             <w:rStyle w:val="Hyperlink"/>
-            <w:rFonts w:ascii="Arial" w:eastAsiaTheme="minorEastAsia" w:hAnsi="Arial" w:cs="Arial"/>
+            <w:rFonts w:ascii="Arial" w:hAnsi="Arial" w:cs="Arial" w:eastAsiaTheme="minorEastAsia"/>
             <w:sz w:val="20"/>
             <w:szCs w:val="20"/>
           </w:rPr>
-          <w:t>charge de travail disproportionnée</w:t>
+          <w:t xml:space="preserve">disproportionate workload</w:t>
         </w:r>
       </w:hyperlink>
       <w:r>
         <w:rPr>
-          <w:rFonts w:ascii="Arial" w:eastAsiaTheme="minorEastAsia" w:hAnsi="Arial" w:cs="Arial"/>
-          <w:sz w:val="20"/>
-          <w:szCs w:val="20"/>
-        </w:rPr>
-        <w:t xml:space="preserve"> pour le TITULAIRE DU MARCHÉ, toute dérogation pour charge disproportionnée devra être validée par l’ORGANISME.</w:t>
+          <w:rFonts w:ascii="Arial" w:hAnsi="Arial" w:cs="Arial" w:eastAsiaTheme="minorEastAsia"/>
+          <w:sz w:val="20"/>
+          <w:szCs w:val="20"/>
+        </w:rPr>
+        <w:t xml:space="preserve"> for the CONTRACT HOLDER, any derogation for disproportionate workload will have to be validated by the ORGANIZATION.</w:t>
       </w:r>
     </w:p>
     <w:p>
@@ -648,7 +684,7 @@
         <w:pStyle w:val="Heading2"/>
       </w:pPr>
       <w:r>
-        <w:t>Vérification</w:t>
+        <w:t xml:space="preserve">Check</w:t>
       </w:r>
     </w:p>
     <w:p>
@@ -656,66 +692,90 @@
         <w:spacing w:after="0" w:line="240" w:lineRule="auto"/>
         <w:jc w:val="both"/>
         <w:rPr>
-          <w:rFonts w:ascii="Arial" w:eastAsiaTheme="minorEastAsia" w:hAnsi="Arial" w:cs="Arial"/>
-          <w:sz w:val="20"/>
-          <w:szCs w:val="20"/>
-        </w:rPr>
-      </w:pPr>
-      <w:r>
-        <w:rPr>
-          <w:rFonts w:ascii="Arial" w:eastAsiaTheme="minorEastAsia" w:hAnsi="Arial" w:cs="Arial"/>
-          <w:sz w:val="20"/>
-          <w:szCs w:val="20"/>
-        </w:rPr>
-        <w:t>Il est rappelé que l'</w:t>
-      </w:r>
-      <w:r>
-        <w:rPr>
-          <w:rFonts w:ascii="Arial" w:eastAsiaTheme="minorEastAsia" w:hAnsi="Arial" w:cs="Arial"/>
-          <w:sz w:val="20"/>
-          <w:szCs w:val="20"/>
-        </w:rPr>
-        <w:t>ORGANISME</w:t>
-      </w:r>
-      <w:r>
-        <w:rPr>
-          <w:rFonts w:ascii="Arial" w:eastAsiaTheme="minorEastAsia" w:hAnsi="Arial" w:cs="Arial"/>
-          <w:sz w:val="20"/>
-          <w:szCs w:val="20"/>
-        </w:rPr>
-        <w:t xml:space="preserve"> se réserve le droit de faire vérifier, au moyen d’audits ou de recette, par un prestataire expert </w:t>
-      </w:r>
-      <w:r>
-        <w:rPr>
-          <w:rFonts w:ascii="Arial" w:eastAsiaTheme="minorEastAsia" w:hAnsi="Arial" w:cs="Arial"/>
-          <w:sz w:val="20"/>
-          <w:szCs w:val="20"/>
-        </w:rPr>
-        <w:t>en accessibilité numérique</w:t>
-      </w:r>
-      <w:r>
-        <w:rPr>
-          <w:rFonts w:ascii="Arial" w:eastAsiaTheme="minorEastAsia" w:hAnsi="Arial" w:cs="Arial"/>
-          <w:sz w:val="20"/>
-          <w:szCs w:val="20"/>
-        </w:rPr>
-        <w:t xml:space="preserve">, le respect de ces exigences minimales lors de toutes les phases du projet et des livraisons (maquettes, </w:t>
-      </w:r>
-      <w:r>
-        <w:rPr>
-          <w:rFonts w:ascii="Arial" w:eastAsiaTheme="minorEastAsia" w:hAnsi="Arial" w:cs="Arial"/>
-          <w:sz w:val="20"/>
-          <w:szCs w:val="20"/>
-        </w:rPr>
-        <w:t>templates</w:t>
-      </w:r>
-      <w:r>
-        <w:rPr>
-          <w:rFonts w:ascii="Arial" w:eastAsiaTheme="minorEastAsia" w:hAnsi="Arial" w:cs="Arial"/>
-          <w:sz w:val="20"/>
-          <w:szCs w:val="20"/>
-        </w:rPr>
-        <w:t>, développements, etc.).</w:t>
+          <w:rFonts w:ascii="Arial" w:hAnsi="Arial" w:cs="Arial" w:eastAsiaTheme="minorEastAsia"/>
+          <w:sz w:val="20"/>
+          <w:szCs w:val="20"/>
+        </w:rPr>
+      </w:pPr>
+      <w:r>
+        <w:rPr>
+          <w:rFonts w:ascii="Arial" w:hAnsi="Arial" w:cs="Arial" w:eastAsiaTheme="minorEastAsia"/>
+          <w:sz w:val="20"/>
+          <w:szCs w:val="20"/>
+        </w:rPr>
+        <w:t xml:space="preserve">It should be noted that the </w:t>
+      </w:r>
+      <w:r>
+        <w:rPr>
+          <w:rFonts w:ascii="Arial" w:hAnsi="Arial" w:cs="Arial" w:eastAsiaTheme="minorEastAsia"/>
+          <w:sz w:val="20"/>
+          <w:szCs w:val="20"/>
+        </w:rPr>
+        <w:t xml:space="preserve">ORGANISM </w:t>
+      </w:r>
+      <w:r>
+        <w:rPr>
+          <w:rFonts w:ascii="Arial" w:hAnsi="Arial" w:cs="Arial" w:eastAsiaTheme="minorEastAsia"/>
+          <w:sz w:val="20"/>
+          <w:szCs w:val="20"/>
+        </w:rPr>
+        <w:t xml:space="preserve">reserves the right to have </w:t>
+      </w:r>
+      <w:r>
+        <w:rPr>
+          <w:rFonts w:ascii="Arial" w:hAnsi="Arial" w:cs="Arial" w:eastAsiaTheme="minorEastAsia"/>
+          <w:sz w:val="20"/>
+          <w:szCs w:val="20"/>
+        </w:rPr>
+        <w:t xml:space="preserve">compliance with these minimum requirements </w:t>
+      </w:r>
+      <w:r>
+        <w:rPr>
+          <w:rFonts w:ascii="Arial" w:hAnsi="Arial" w:cs="Arial" w:eastAsiaTheme="minorEastAsia"/>
+          <w:sz w:val="20"/>
+          <w:szCs w:val="20"/>
+        </w:rPr>
+        <w:t xml:space="preserve">verified </w:t>
+      </w:r>
+      <w:r>
+        <w:rPr>
+          <w:rFonts w:ascii="Arial" w:hAnsi="Arial" w:cs="Arial" w:eastAsiaTheme="minorEastAsia"/>
+          <w:sz w:val="20"/>
+          <w:szCs w:val="20"/>
+        </w:rPr>
+        <w:t xml:space="preserve">during all phases of the project and deliveries (mock-ups, </w:t>
+      </w:r>
+      <w:r>
+        <w:rPr>
+          <w:rFonts w:ascii="Arial" w:hAnsi="Arial" w:cs="Arial" w:eastAsiaTheme="minorEastAsia"/>
+          <w:sz w:val="20"/>
+          <w:szCs w:val="20"/>
+        </w:rPr>
+        <w:t xml:space="preserve">templates</w:t>
+      </w:r>
+      <w:r>
+        <w:rPr>
+          <w:rFonts w:ascii="Arial" w:hAnsi="Arial" w:cs="Arial" w:eastAsiaTheme="minorEastAsia"/>
+          <w:sz w:val="20"/>
+          <w:szCs w:val="20"/>
+        </w:rPr>
+        <w:t xml:space="preserve">, developments, etc.) by </w:t>
+      </w:r>
+      <w:r>
+        <w:rPr>
+          <w:rFonts w:ascii="Arial" w:hAnsi="Arial" w:cs="Arial" w:eastAsiaTheme="minorEastAsia"/>
+          <w:sz w:val="20"/>
+          <w:szCs w:val="20"/>
+        </w:rPr>
+        <w:t xml:space="preserve">means of audits or acceptance tests carried out by a service provider with expertise </w:t>
+      </w:r>
+      <w:r>
+        <w:rPr>
+          <w:rFonts w:ascii="Arial" w:hAnsi="Arial" w:cs="Arial" w:eastAsiaTheme="minorEastAsia"/>
+          <w:sz w:val="20"/>
+          <w:szCs w:val="20"/>
+        </w:rPr>
+        <w:t xml:space="preserve">in digital accessibility.</w:t>
       </w:r>
     </w:p>
     <w:p>
@@ -723,34 +783,34 @@
         <w:spacing w:after="0" w:line="240" w:lineRule="auto"/>
         <w:jc w:val="both"/>
         <w:rPr>
-          <w:rFonts w:ascii="Arial" w:eastAsiaTheme="minorEastAsia" w:hAnsi="Arial" w:cs="Arial"/>
-          <w:sz w:val="20"/>
-          <w:szCs w:val="20"/>
-        </w:rPr>
-      </w:pPr>
-      <w:r>
-        <w:rPr>
-          <w:rFonts w:ascii="Arial" w:eastAsiaTheme="minorEastAsia" w:hAnsi="Arial" w:cs="Arial"/>
-          <w:sz w:val="20"/>
-          <w:szCs w:val="20"/>
-        </w:rPr>
-        <w:t xml:space="preserve">Dans le cas où le niveau minimal requis ne serait pas atteint du fait d’une défaillance du </w:t>
-      </w:r>
-      <w:r>
-        <w:rPr>
-          <w:rFonts w:ascii="Arial" w:eastAsiaTheme="minorEastAsia" w:hAnsi="Arial" w:cs="Arial"/>
-          <w:sz w:val="20"/>
-          <w:szCs w:val="20"/>
-        </w:rPr>
-        <w:t>TITULAIRE DU MARCHÉ</w:t>
-      </w:r>
-      <w:r>
-        <w:rPr>
-          <w:rFonts w:ascii="Arial" w:eastAsiaTheme="minorEastAsia" w:hAnsi="Arial" w:cs="Arial"/>
-          <w:sz w:val="20"/>
-          <w:szCs w:val="20"/>
-        </w:rPr>
-        <w:t>, celui-ci devra procéder à toutes les actions correctives nécessaires.</w:t>
+          <w:rFonts w:ascii="Arial" w:hAnsi="Arial" w:cs="Arial" w:eastAsiaTheme="minorEastAsia"/>
+          <w:sz w:val="20"/>
+          <w:szCs w:val="20"/>
+        </w:rPr>
+      </w:pPr>
+      <w:r>
+        <w:rPr>
+          <w:rFonts w:ascii="Arial" w:hAnsi="Arial" w:cs="Arial" w:eastAsiaTheme="minorEastAsia"/>
+          <w:sz w:val="20"/>
+          <w:szCs w:val="20"/>
+        </w:rPr>
+        <w:t xml:space="preserve">In the event that the minimum level required is not achieved due to a fault on the part of the </w:t>
+      </w:r>
+      <w:r>
+        <w:rPr>
+          <w:rFonts w:ascii="Arial" w:hAnsi="Arial" w:cs="Arial" w:eastAsiaTheme="minorEastAsia"/>
+          <w:sz w:val="20"/>
+          <w:szCs w:val="20"/>
+        </w:rPr>
+        <w:t xml:space="preserve">CONTRACT HOLDER</w:t>
+      </w:r>
+      <w:r>
+        <w:rPr>
+          <w:rFonts w:ascii="Arial" w:hAnsi="Arial" w:cs="Arial" w:eastAsiaTheme="minorEastAsia"/>
+          <w:sz w:val="20"/>
+          <w:szCs w:val="20"/>
+        </w:rPr>
+        <w:t xml:space="preserve">, the latter must take all necessary corrective action.</w:t>
       </w:r>
     </w:p>
     <w:p>
@@ -768,7 +828,7 @@
           <w:sz w:val="20"/>
           <w:szCs w:val="20"/>
         </w:rPr>
-        <w:t xml:space="preserve">Ces actions correctives seront à </w:t>
+        <w:t xml:space="preserve">These corrective actions will be the responsibility of </w:t>
       </w:r>
       <w:r>
         <w:rPr>
@@ -776,7 +836,7 @@
           <w:sz w:val="20"/>
           <w:szCs w:val="20"/>
         </w:rPr>
-        <w:t>la charge du TITULAIRE DU MARCHÉ</w:t>
+        <w:t xml:space="preserve">the CONTRACT HOLDER</w:t>
       </w:r>
       <w:r>
         <w:rPr>
@@ -784,7 +844,7 @@
           <w:sz w:val="20"/>
           <w:szCs w:val="20"/>
         </w:rPr>
-        <w:t>.</w:t>
+        <w:t xml:space="preserve">.</w:t>
       </w:r>
     </w:p>
     <w:p>
@@ -792,10 +852,10 @@
         <w:pStyle w:val="Heading2"/>
       </w:pPr>
       <w:r>
-        <w:t xml:space="preserve">Accompagnement expert de </w:t>
-      </w:r>
-      <w:r>
-        <w:t>l’ORGANISME</w:t>
+        <w:t xml:space="preserve">Expert support for </w:t>
+      </w:r>
+      <w:r>
+        <w:t xml:space="preserve">the ORGANISATION</w:t>
       </w:r>
     </w:p>
     <w:p>
@@ -803,50 +863,50 @@
         <w:spacing w:after="0" w:line="240" w:lineRule="auto"/>
         <w:jc w:val="both"/>
         <w:rPr>
-          <w:rFonts w:ascii="Arial" w:eastAsiaTheme="minorEastAsia" w:hAnsi="Arial" w:cs="Arial"/>
-          <w:sz w:val="20"/>
-          <w:szCs w:val="20"/>
-        </w:rPr>
-      </w:pPr>
-      <w:r>
-        <w:rPr>
-          <w:rFonts w:ascii="Arial" w:eastAsiaTheme="minorEastAsia" w:hAnsi="Arial" w:cs="Arial"/>
-          <w:sz w:val="20"/>
-          <w:szCs w:val="20"/>
-        </w:rPr>
-        <w:t xml:space="preserve">Il est rappelé que </w:t>
-      </w:r>
-      <w:r>
-        <w:rPr>
-          <w:rFonts w:ascii="Arial" w:eastAsiaTheme="minorEastAsia" w:hAnsi="Arial" w:cs="Arial"/>
-          <w:sz w:val="20"/>
-          <w:szCs w:val="20"/>
-        </w:rPr>
-        <w:t>l’ORGANISME</w:t>
-      </w:r>
-      <w:r>
-        <w:rPr>
-          <w:rFonts w:ascii="Arial" w:eastAsiaTheme="minorEastAsia" w:hAnsi="Arial" w:cs="Arial"/>
-          <w:sz w:val="20"/>
-          <w:szCs w:val="20"/>
-        </w:rPr>
-        <w:t xml:space="preserve"> se réserve le droit de recourir à u</w:t>
-      </w:r>
-      <w:r>
-        <w:rPr>
-          <w:rFonts w:ascii="Arial" w:eastAsiaTheme="minorEastAsia" w:hAnsi="Arial" w:cs="Arial"/>
-          <w:sz w:val="20"/>
-          <w:szCs w:val="20"/>
-        </w:rPr>
-        <w:t>n prestataire externe, expert en accessibilité numérique</w:t>
-      </w:r>
-      <w:r>
-        <w:rPr>
-          <w:rFonts w:ascii="Arial" w:eastAsiaTheme="minorEastAsia" w:hAnsi="Arial" w:cs="Arial"/>
-          <w:sz w:val="20"/>
-          <w:szCs w:val="20"/>
-        </w:rPr>
-        <w:t>, afin de l'accompagner dans toutes les phases de réalisation du projet.</w:t>
+          <w:rFonts w:ascii="Arial" w:hAnsi="Arial" w:cs="Arial" w:eastAsiaTheme="minorEastAsia"/>
+          <w:sz w:val="20"/>
+          <w:szCs w:val="20"/>
+        </w:rPr>
+      </w:pPr>
+      <w:r>
+        <w:rPr>
+          <w:rFonts w:ascii="Arial" w:hAnsi="Arial" w:cs="Arial" w:eastAsiaTheme="minorEastAsia"/>
+          <w:sz w:val="20"/>
+          <w:szCs w:val="20"/>
+        </w:rPr>
+        <w:t xml:space="preserve">It should be noted that </w:t>
+      </w:r>
+      <w:r>
+        <w:rPr>
+          <w:rFonts w:ascii="Arial" w:hAnsi="Arial" w:cs="Arial" w:eastAsiaTheme="minorEastAsia"/>
+          <w:sz w:val="20"/>
+          <w:szCs w:val="20"/>
+        </w:rPr>
+        <w:t xml:space="preserve">the ORGANISM </w:t>
+      </w:r>
+      <w:r>
+        <w:rPr>
+          <w:rFonts w:ascii="Arial" w:hAnsi="Arial" w:cs="Arial" w:eastAsiaTheme="minorEastAsia"/>
+          <w:sz w:val="20"/>
+          <w:szCs w:val="20"/>
+        </w:rPr>
+        <w:t xml:space="preserve">reserves the right to call on </w:t>
+      </w:r>
+      <w:r>
+        <w:rPr>
+          <w:rFonts w:ascii="Arial" w:hAnsi="Arial" w:cs="Arial" w:eastAsiaTheme="minorEastAsia"/>
+          <w:sz w:val="20"/>
+          <w:szCs w:val="20"/>
+        </w:rPr>
+        <w:t xml:space="preserve">an external service provider, with expertise in digital accessibility</w:t>
+      </w:r>
+      <w:r>
+        <w:rPr>
+          <w:rFonts w:ascii="Arial" w:hAnsi="Arial" w:cs="Arial" w:eastAsiaTheme="minorEastAsia"/>
+          <w:sz w:val="20"/>
+          <w:szCs w:val="20"/>
+        </w:rPr>
+        <w:t xml:space="preserve">, to support it at every stage of the project.</w:t>
       </w:r>
     </w:p>
     <w:p>
@@ -854,50 +914,58 @@
         <w:spacing w:after="0" w:line="240" w:lineRule="auto"/>
         <w:jc w:val="both"/>
         <w:rPr>
-          <w:rFonts w:ascii="Arial" w:eastAsiaTheme="minorEastAsia" w:hAnsi="Arial" w:cs="Arial"/>
-          <w:sz w:val="20"/>
-          <w:szCs w:val="20"/>
-        </w:rPr>
-      </w:pPr>
-      <w:r>
-        <w:rPr>
-          <w:rFonts w:ascii="Arial" w:eastAsiaTheme="minorEastAsia" w:hAnsi="Arial" w:cs="Arial"/>
-          <w:sz w:val="20"/>
-          <w:szCs w:val="20"/>
-        </w:rPr>
-        <w:t xml:space="preserve">Dans ce cas ce prestataire sera le contact technique avec les équipes du </w:t>
-      </w:r>
-      <w:r>
-        <w:rPr>
-          <w:rFonts w:ascii="Arial" w:eastAsiaTheme="minorEastAsia" w:hAnsi="Arial" w:cs="Arial"/>
-          <w:sz w:val="20"/>
-          <w:szCs w:val="20"/>
-        </w:rPr>
-        <w:t>TITULAIRE</w:t>
-      </w:r>
-      <w:r>
-        <w:rPr>
-          <w:rFonts w:ascii="Arial" w:eastAsiaTheme="minorEastAsia" w:hAnsi="Arial" w:cs="Arial"/>
-          <w:sz w:val="20"/>
-          <w:szCs w:val="20"/>
-        </w:rPr>
-        <w:t xml:space="preserve"> pour tout ce qui concerne l'accessibilité et la conformité au RGAA </w:t>
-      </w:r>
-      <w:r>
-        <w:rPr>
-          <w:rFonts w:ascii="Arial" w:eastAsiaTheme="minorEastAsia" w:hAnsi="Arial" w:cs="Arial"/>
-          <w:sz w:val="20"/>
-          <w:szCs w:val="20"/>
-        </w:rPr>
-        <w:t xml:space="preserve">ou au RAAM </w:t>
-      </w:r>
-      <w:r>
-        <w:rPr>
-          <w:rFonts w:ascii="Arial" w:eastAsiaTheme="minorEastAsia" w:hAnsi="Arial" w:cs="Arial"/>
-          <w:sz w:val="20"/>
-          <w:szCs w:val="20"/>
-        </w:rPr>
-        <w:t>de l'ensemble du projet.</w:t>
+          <w:rFonts w:ascii="Arial" w:hAnsi="Arial" w:cs="Arial" w:eastAsiaTheme="minorEastAsia"/>
+          <w:sz w:val="20"/>
+          <w:szCs w:val="20"/>
+        </w:rPr>
+      </w:pPr>
+      <w:r>
+        <w:rPr>
+          <w:rFonts w:ascii="Arial" w:hAnsi="Arial" w:cs="Arial" w:eastAsiaTheme="minorEastAsia"/>
+          <w:sz w:val="20"/>
+          <w:szCs w:val="20"/>
+        </w:rPr>
+        <w:t xml:space="preserve">In this case, the service provider will be the technical contact with the </w:t>
+      </w:r>
+      <w:r>
+        <w:rPr>
+          <w:rFonts w:ascii="Arial" w:hAnsi="Arial" w:cs="Arial" w:eastAsiaTheme="minorEastAsia"/>
+          <w:sz w:val="20"/>
+          <w:szCs w:val="20"/>
+        </w:rPr>
+        <w:t xml:space="preserve">AUTHORISED PARTY</w:t>
+      </w:r>
+      <w:r>
+        <w:rPr>
+          <w:rFonts w:ascii="Arial" w:hAnsi="Arial" w:cs="Arial" w:eastAsiaTheme="minorEastAsia"/>
+          <w:sz w:val="20"/>
+          <w:szCs w:val="20"/>
+        </w:rPr>
+        <w:t xml:space="preserve">'s teams </w:t>
+      </w:r>
+      <w:r>
+        <w:rPr>
+          <w:rFonts w:ascii="Arial" w:hAnsi="Arial" w:cs="Arial" w:eastAsiaTheme="minorEastAsia"/>
+          <w:sz w:val="20"/>
+          <w:szCs w:val="20"/>
+        </w:rPr>
+        <w:t xml:space="preserve">for all matters relating to accessibility and compliance with the RGAA </w:t>
+      </w:r>
+      <w:r>
+        <w:rPr>
+          <w:rFonts w:ascii="Arial" w:hAnsi="Arial" w:cs="Arial" w:eastAsiaTheme="minorEastAsia"/>
+          <w:sz w:val="20"/>
+          <w:szCs w:val="20"/>
+        </w:rPr>
+        <w:t xml:space="preserve">or RAAM </w:t>
+      </w:r>
+      <w:r>
+        <w:rPr>
+          <w:rFonts w:ascii="Arial" w:hAnsi="Arial" w:cs="Arial" w:eastAsiaTheme="minorEastAsia"/>
+          <w:sz w:val="20"/>
+          <w:szCs w:val="20"/>
+        </w:rPr>
+        <w:t xml:space="preserve">for the entire project.</w:t>
       </w:r>
     </w:p>
     <w:p>
@@ -906,7 +974,7 @@
       </w:pPr>
       <w:r>
         <w:lastRenderedPageBreak/>
-        <w:t>Éléments de réponse</w:t>
+        <w:t xml:space="preserve">Some answers</w:t>
       </w:r>
     </w:p>
     <w:p>
@@ -914,18 +982,18 @@
         <w:spacing w:after="0" w:line="240" w:lineRule="auto"/>
         <w:jc w:val="both"/>
         <w:rPr>
-          <w:rFonts w:ascii="Arial" w:eastAsiaTheme="minorEastAsia" w:hAnsi="Arial" w:cs="Arial"/>
-          <w:sz w:val="20"/>
-          <w:szCs w:val="20"/>
-        </w:rPr>
-      </w:pPr>
-      <w:r>
-        <w:rPr>
-          <w:rFonts w:ascii="Arial" w:eastAsiaTheme="minorEastAsia" w:hAnsi="Arial" w:cs="Arial"/>
-          <w:sz w:val="20"/>
-          <w:szCs w:val="20"/>
-        </w:rPr>
-        <w:t>Les candidats devront fournir dans le cadre du présent marché tous les renseignements nécessaires en indiquant précisément la méthodologie, les processus et les moyens mis en place pour satisfaire à ces exigences.</w:t>
+          <w:rFonts w:ascii="Arial" w:hAnsi="Arial" w:cs="Arial" w:eastAsiaTheme="minorEastAsia"/>
+          <w:sz w:val="20"/>
+          <w:szCs w:val="20"/>
+        </w:rPr>
+      </w:pPr>
+      <w:r>
+        <w:rPr>
+          <w:rFonts w:ascii="Arial" w:hAnsi="Arial" w:cs="Arial" w:eastAsiaTheme="minorEastAsia"/>
+          <w:sz w:val="20"/>
+          <w:szCs w:val="20"/>
+        </w:rPr>
+        <w:t xml:space="preserve">Candidates must provide all the necessary information in the context of this contract, indicating precisely the methodology, processes and resources put in place to meet these requirements.</w:t>
       </w:r>
     </w:p>
     <w:p>
@@ -933,58 +1001,66 @@
         <w:spacing w:after="0" w:line="240" w:lineRule="auto"/>
         <w:jc w:val="both"/>
         <w:rPr>
-          <w:rFonts w:ascii="Arial" w:eastAsiaTheme="minorEastAsia" w:hAnsi="Arial" w:cs="Arial"/>
-          <w:sz w:val="20"/>
-          <w:szCs w:val="20"/>
-        </w:rPr>
-      </w:pPr>
-      <w:r>
-        <w:rPr>
-          <w:rFonts w:ascii="Arial" w:eastAsiaTheme="minorEastAsia" w:hAnsi="Arial" w:cs="Arial"/>
-          <w:sz w:val="20"/>
-          <w:szCs w:val="20"/>
-        </w:rPr>
-        <w:t xml:space="preserve">Une attention particulière sera portée à la méthodologie et </w:t>
-      </w:r>
-      <w:r>
-        <w:rPr>
-          <w:rFonts w:ascii="Arial" w:eastAsiaTheme="minorEastAsia" w:hAnsi="Arial" w:cs="Arial"/>
-          <w:sz w:val="20"/>
-          <w:szCs w:val="20"/>
-        </w:rPr>
-        <w:t>aux</w:t>
-      </w:r>
-      <w:r>
-        <w:rPr>
-          <w:rFonts w:ascii="Arial" w:eastAsiaTheme="minorEastAsia" w:hAnsi="Arial" w:cs="Arial"/>
-          <w:sz w:val="20"/>
-          <w:szCs w:val="20"/>
-        </w:rPr>
-        <w:t xml:space="preserve"> </w:t>
-      </w:r>
-      <w:r>
-        <w:rPr>
-          <w:rFonts w:ascii="Arial" w:eastAsiaTheme="minorEastAsia" w:hAnsi="Arial" w:cs="Arial"/>
-          <w:sz w:val="20"/>
-          <w:szCs w:val="20"/>
-        </w:rPr>
-        <w:t>processus mis en place pour garantir la conformité des développements, contenus et fonctionnalités présentés à la livraison</w:t>
-      </w:r>
-      <w:r>
-        <w:rPr>
-          <w:rFonts w:ascii="Arial" w:eastAsiaTheme="minorEastAsia" w:hAnsi="Arial" w:cs="Arial"/>
-          <w:sz w:val="20"/>
-          <w:szCs w:val="20"/>
-        </w:rPr>
-        <w:t> ;</w:t>
-      </w:r>
-      <w:r>
-        <w:rPr>
-          <w:rFonts w:ascii="Arial" w:eastAsiaTheme="minorEastAsia" w:hAnsi="Arial" w:cs="Arial"/>
-          <w:sz w:val="20"/>
-          <w:szCs w:val="20"/>
-        </w:rPr>
-        <w:t xml:space="preserve"> cela peut comporter par exemple (liste non limitative) :</w:t>
+          <w:rFonts w:ascii="Arial" w:hAnsi="Arial" w:cs="Arial" w:eastAsiaTheme="minorEastAsia"/>
+          <w:sz w:val="20"/>
+          <w:szCs w:val="20"/>
+        </w:rPr>
+      </w:pPr>
+      <w:r>
+        <w:rPr>
+          <w:rFonts w:ascii="Arial" w:hAnsi="Arial" w:cs="Arial" w:eastAsiaTheme="minorEastAsia"/>
+          <w:sz w:val="20"/>
+          <w:szCs w:val="20"/>
+        </w:rPr>
+        <w:t xml:space="preserve">Particular attention will be paid to </w:t>
+      </w:r>
+      <w:r>
+        <w:rPr>
+          <w:rFonts w:ascii="Arial" w:hAnsi="Arial" w:cs="Arial" w:eastAsiaTheme="minorEastAsia"/>
+          <w:sz w:val="20"/>
+          <w:szCs w:val="20"/>
+        </w:rPr>
+        <w:t xml:space="preserve">the</w:t>
+      </w:r>
+      <w:r>
+        <w:rPr>
+          <w:rFonts w:ascii="Arial" w:hAnsi="Arial" w:cs="Arial" w:eastAsiaTheme="minorEastAsia"/>
+          <w:sz w:val="20"/>
+          <w:szCs w:val="20"/>
+        </w:rPr>
+        <w:t xml:space="preserve"> methodology and </w:t>
+      </w:r>
+      <w:r>
+        <w:rPr>
+          <w:rFonts w:ascii="Arial" w:hAnsi="Arial" w:cs="Arial" w:eastAsiaTheme="minorEastAsia"/>
+          <w:sz w:val="20"/>
+          <w:szCs w:val="20"/>
+        </w:rPr>
+        <w:t xml:space="preserve">processes put in </w:t>
+      </w:r>
+      <w:r>
+        <w:rPr>
+          <w:rFonts w:ascii="Arial" w:hAnsi="Arial" w:cs="Arial" w:eastAsiaTheme="minorEastAsia"/>
+          <w:sz w:val="20"/>
+          <w:szCs w:val="20"/>
+        </w:rPr>
+        <w:t xml:space="preserve">place to guarantee the conformity of the developments, content and functionalities presented on delivery</w:t>
+      </w:r>
+      <w:r>
+        <w:rPr>
+          <w:rFonts w:ascii="Arial" w:hAnsi="Arial" w:cs="Arial" w:eastAsiaTheme="minorEastAsia"/>
+          <w:sz w:val="20"/>
+          <w:szCs w:val="20"/>
+        </w:rPr>
+        <w:t xml:space="preserve">; </w:t>
+      </w:r>
+      <w:r>
+        <w:rPr>
+          <w:rFonts w:ascii="Arial" w:hAnsi="Arial" w:cs="Arial" w:eastAsiaTheme="minorEastAsia"/>
+          <w:sz w:val="20"/>
+          <w:szCs w:val="20"/>
+        </w:rPr>
+        <w:t xml:space="preserve">this may include, for example (non-exhaustive list):</w:t>
       </w:r>
     </w:p>
     <w:p>
@@ -997,7 +1073,7 @@
         <w:spacing w:after="0" w:line="240" w:lineRule="auto"/>
         <w:jc w:val="both"/>
         <w:rPr>
-          <w:rFonts w:ascii="Arial" w:eastAsia="Calibri" w:hAnsi="Arial" w:cs="Arial"/>
+          <w:rFonts w:ascii="Arial" w:hAnsi="Arial" w:eastAsia="Calibri" w:cs="Arial"/>
           <w:bCs/>
           <w:sz w:val="20"/>
           <w:szCs w:val="20"/>
@@ -1005,12 +1081,12 @@
       </w:pPr>
       <w:r>
         <w:rPr>
-          <w:rFonts w:ascii="Arial" w:eastAsia="Calibri" w:hAnsi="Arial" w:cs="Arial"/>
+          <w:rFonts w:ascii="Arial" w:hAnsi="Arial" w:eastAsia="Calibri" w:cs="Arial"/>
           <w:bCs/>
           <w:sz w:val="20"/>
           <w:szCs w:val="20"/>
         </w:rPr>
-        <w:t>Les phases de contrôles (conception, développement, recette avant livraison…) ;</w:t>
+        <w:t xml:space="preserve">Control phases (design, development, acceptance before delivery, etc.) ;</w:t>
       </w:r>
     </w:p>
     <w:p>
@@ -1023,7 +1099,7 @@
         <w:spacing w:after="0" w:line="240" w:lineRule="auto"/>
         <w:jc w:val="both"/>
         <w:rPr>
-          <w:rFonts w:ascii="Arial" w:eastAsia="Calibri" w:hAnsi="Arial" w:cs="Arial"/>
+          <w:rFonts w:ascii="Arial" w:hAnsi="Arial" w:eastAsia="Calibri" w:cs="Arial"/>
           <w:bCs/>
           <w:sz w:val="20"/>
           <w:szCs w:val="20"/>
@@ -1031,12 +1107,12 @@
       </w:pPr>
       <w:r>
         <w:rPr>
-          <w:rFonts w:ascii="Arial" w:eastAsia="Calibri" w:hAnsi="Arial" w:cs="Arial"/>
+          <w:rFonts w:ascii="Arial" w:hAnsi="Arial" w:eastAsia="Calibri" w:cs="Arial"/>
           <w:bCs/>
           <w:sz w:val="20"/>
           <w:szCs w:val="20"/>
         </w:rPr>
-        <w:t>Les moyens des contrôles (audit interne, audit par un tiers externe) ;</w:t>
+        <w:t xml:space="preserve">Means of control (internal audit, external audit) ;</w:t>
       </w:r>
     </w:p>
     <w:p>
@@ -1049,7 +1125,7 @@
         <w:spacing w:after="0" w:line="240" w:lineRule="auto"/>
         <w:jc w:val="both"/>
         <w:rPr>
-          <w:rFonts w:ascii="Arial" w:eastAsia="Calibri" w:hAnsi="Arial" w:cs="Arial"/>
+          <w:rFonts w:ascii="Arial" w:hAnsi="Arial" w:eastAsia="Calibri" w:cs="Arial"/>
           <w:bCs/>
           <w:sz w:val="20"/>
           <w:szCs w:val="20"/>
@@ -1057,12 +1133,12 @@
       </w:pPr>
       <w:r>
         <w:rPr>
-          <w:rFonts w:ascii="Arial" w:eastAsia="Calibri" w:hAnsi="Arial" w:cs="Arial"/>
+          <w:rFonts w:ascii="Arial" w:hAnsi="Arial" w:eastAsia="Calibri" w:cs="Arial"/>
           <w:bCs/>
           <w:sz w:val="20"/>
           <w:szCs w:val="20"/>
         </w:rPr>
-        <w:t>La matérialisation des contrôles (relevé d’audit, rapport d’audit, attestation de conformité) ;</w:t>
+        <w:t xml:space="preserve">Documenting the controls (audit statement, audit report, certificate of compliance);</w:t>
       </w:r>
     </w:p>
     <w:p>
@@ -1075,7 +1151,7 @@
         <w:spacing w:after="0" w:line="240" w:lineRule="auto"/>
         <w:jc w:val="both"/>
         <w:rPr>
-          <w:rFonts w:ascii="Arial" w:eastAsia="Calibri" w:hAnsi="Arial" w:cs="Arial"/>
+          <w:rFonts w:ascii="Arial" w:hAnsi="Arial" w:eastAsia="Calibri" w:cs="Arial"/>
           <w:bCs/>
           <w:sz w:val="20"/>
           <w:szCs w:val="20"/>
@@ -1083,12 +1159,12 @@
       </w:pPr>
       <w:r>
         <w:rPr>
-          <w:rFonts w:ascii="Arial" w:eastAsia="Calibri" w:hAnsi="Arial" w:cs="Arial"/>
+          <w:rFonts w:ascii="Arial" w:hAnsi="Arial" w:eastAsia="Calibri" w:cs="Arial"/>
           <w:bCs/>
           <w:sz w:val="20"/>
           <w:szCs w:val="20"/>
         </w:rPr>
-        <w:t>Le ou les outils utilisés aux fins des contrôles (outils automatiques, technologies d’assistances) ;</w:t>
+        <w:t xml:space="preserve">The tool(s) used for control purposes (automatic tools, assistive technologies) ;</w:t>
       </w:r>
     </w:p>
     <w:p>
@@ -1101,7 +1177,7 @@
         <w:spacing w:after="0" w:line="240" w:lineRule="auto"/>
         <w:jc w:val="both"/>
         <w:rPr>
-          <w:rFonts w:ascii="Arial" w:eastAsia="Calibri" w:hAnsi="Arial" w:cs="Arial"/>
+          <w:rFonts w:ascii="Arial" w:hAnsi="Arial" w:eastAsia="Calibri" w:cs="Arial"/>
           <w:bCs/>
           <w:sz w:val="20"/>
           <w:szCs w:val="20"/>
@@ -1109,12 +1185,12 @@
       </w:pPr>
       <w:r>
         <w:rPr>
-          <w:rFonts w:ascii="Arial" w:eastAsia="Calibri" w:hAnsi="Arial" w:cs="Arial"/>
+          <w:rFonts w:ascii="Arial" w:hAnsi="Arial" w:eastAsia="Calibri" w:cs="Arial"/>
           <w:bCs/>
           <w:sz w:val="20"/>
           <w:szCs w:val="20"/>
         </w:rPr>
-        <w:t>Si des attestations de conformité sont proposées, un exemple d’attestation devra être fourni.</w:t>
+        <w:t xml:space="preserve">If certificates of conformity are proposed, a sample certificate should be provided.</w:t>
       </w:r>
     </w:p>
     <w:p>
@@ -1128,7 +1204,7 @@
         <w:rPr>
           <w:rFonts w:eastAsiaTheme="minorEastAsia"/>
         </w:rPr>
-        <w:t>Points de vigilance sur les technologies</w:t>
+        <w:t xml:space="preserve">Technology points to watch</w:t>
       </w:r>
     </w:p>
     <w:p>
@@ -1136,42 +1212,34 @@
         <w:spacing w:after="0" w:line="240" w:lineRule="auto"/>
         <w:jc w:val="both"/>
         <w:rPr>
-          <w:rFonts w:ascii="Arial" w:eastAsiaTheme="minorEastAsia" w:hAnsi="Arial" w:cs="Arial"/>
-          <w:sz w:val="20"/>
-          <w:szCs w:val="20"/>
-        </w:rPr>
-      </w:pPr>
-      <w:r>
-        <w:rPr>
-          <w:rFonts w:ascii="Arial" w:eastAsiaTheme="minorEastAsia" w:hAnsi="Arial" w:cs="Arial"/>
-          <w:sz w:val="20"/>
-          <w:szCs w:val="20"/>
-        </w:rPr>
-        <w:t xml:space="preserve">Certains besoins définis par le présent document et qui seraient indispensables au projet peuvent nécessiter l’usage de technologies particulières qu’il peut être complexe </w:t>
-      </w:r>
-      <w:r>
-        <w:rPr>
-          <w:rFonts w:ascii="Arial" w:eastAsiaTheme="minorEastAsia" w:hAnsi="Arial" w:cs="Arial"/>
-          <w:sz w:val="20"/>
-          <w:szCs w:val="20"/>
-        </w:rPr>
-        <w:t>de</w:t>
-      </w:r>
-      <w:r>
-        <w:rPr>
-          <w:rFonts w:ascii="Arial" w:eastAsiaTheme="minorEastAsia" w:hAnsi="Arial" w:cs="Arial"/>
-          <w:sz w:val="20"/>
-          <w:szCs w:val="20"/>
-        </w:rPr>
-        <w:t xml:space="preserve"> </w:t>
-      </w:r>
-      <w:r>
-        <w:rPr>
-          <w:rFonts w:ascii="Arial" w:eastAsiaTheme="minorEastAsia" w:hAnsi="Arial" w:cs="Arial"/>
-          <w:sz w:val="20"/>
-          <w:szCs w:val="20"/>
-        </w:rPr>
-        <w:t>rendre parfaitement accessibles.</w:t>
+          <w:rFonts w:ascii="Arial" w:hAnsi="Arial" w:cs="Arial" w:eastAsiaTheme="minorEastAsia"/>
+          <w:sz w:val="20"/>
+          <w:szCs w:val="20"/>
+        </w:rPr>
+      </w:pPr>
+      <w:r>
+        <w:rPr>
+          <w:rFonts w:ascii="Arial" w:hAnsi="Arial" w:cs="Arial" w:eastAsiaTheme="minorEastAsia"/>
+          <w:sz w:val="20"/>
+          <w:szCs w:val="20"/>
+        </w:rPr>
+        <w:t xml:space="preserve">Some of the needs defined in this document that are essential to the project may require the use of specific technologies that may be complex </w:t>
+      </w:r>
+      <w:r>
+        <w:rPr>
+          <w:rFonts w:ascii="Arial" w:hAnsi="Arial" w:cs="Arial" w:eastAsiaTheme="minorEastAsia"/>
+          <w:sz w:val="20"/>
+          <w:szCs w:val="20"/>
+        </w:rPr>
+        <w:t xml:space="preserve">to </w:t>
+      </w:r>
+      <w:r>
+        <w:rPr>
+          <w:rFonts w:ascii="Arial" w:hAnsi="Arial" w:cs="Arial" w:eastAsiaTheme="minorEastAsia"/>
+          <w:sz w:val="20"/>
+          <w:szCs w:val="20"/>
+        </w:rPr>
+        <w:t xml:space="preserve">make fully accessible.</w:t>
       </w:r>
     </w:p>
     <w:p>
@@ -1179,26 +1247,26 @@
         <w:spacing w:after="0" w:line="240" w:lineRule="auto"/>
         <w:jc w:val="both"/>
         <w:rPr>
-          <w:rFonts w:ascii="Arial" w:eastAsiaTheme="minorEastAsia" w:hAnsi="Arial" w:cs="Arial"/>
-          <w:sz w:val="20"/>
-          <w:szCs w:val="20"/>
-        </w:rPr>
-      </w:pPr>
-      <w:r>
-        <w:rPr>
-          <w:rFonts w:ascii="Arial" w:eastAsiaTheme="minorEastAsia" w:hAnsi="Arial" w:cs="Arial"/>
-          <w:sz w:val="20"/>
-          <w:szCs w:val="20"/>
-        </w:rPr>
-        <w:t>Le cas échéant</w:t>
-      </w:r>
-      <w:r>
-        <w:rPr>
-          <w:rFonts w:ascii="Arial" w:eastAsiaTheme="minorEastAsia" w:hAnsi="Arial" w:cs="Arial"/>
-          <w:sz w:val="20"/>
-          <w:szCs w:val="20"/>
-        </w:rPr>
-        <w:t>, il appartient au candidat de décrire précisément :</w:t>
+          <w:rFonts w:ascii="Arial" w:hAnsi="Arial" w:cs="Arial" w:eastAsiaTheme="minorEastAsia"/>
+          <w:sz w:val="20"/>
+          <w:szCs w:val="20"/>
+        </w:rPr>
+      </w:pPr>
+      <w:r>
+        <w:rPr>
+          <w:rFonts w:ascii="Arial" w:hAnsi="Arial" w:cs="Arial" w:eastAsiaTheme="minorEastAsia"/>
+          <w:sz w:val="20"/>
+          <w:szCs w:val="20"/>
+        </w:rPr>
+        <w:t xml:space="preserve">Where applicable, it is the </w:t>
+      </w:r>
+      <w:r>
+        <w:rPr>
+          <w:rFonts w:ascii="Arial" w:hAnsi="Arial" w:cs="Arial" w:eastAsiaTheme="minorEastAsia"/>
+          <w:sz w:val="20"/>
+          <w:szCs w:val="20"/>
+        </w:rPr>
+        <w:t xml:space="preserve">applicant's responsibility to describe in detail :</w:t>
       </w:r>
     </w:p>
     <w:p>
@@ -1211,7 +1279,7 @@
         <w:spacing w:after="0" w:line="240" w:lineRule="auto"/>
         <w:jc w:val="both"/>
         <w:rPr>
-          <w:rFonts w:ascii="Arial" w:eastAsia="Calibri" w:hAnsi="Arial" w:cs="Arial"/>
+          <w:rFonts w:ascii="Arial" w:hAnsi="Arial" w:eastAsia="Calibri" w:cs="Arial"/>
           <w:bCs/>
           <w:sz w:val="20"/>
           <w:szCs w:val="20"/>
@@ -1219,12 +1287,12 @@
       </w:pPr>
       <w:r>
         <w:rPr>
-          <w:rFonts w:ascii="Arial" w:eastAsia="Calibri" w:hAnsi="Arial" w:cs="Arial"/>
+          <w:rFonts w:ascii="Arial" w:hAnsi="Arial" w:eastAsia="Calibri" w:cs="Arial"/>
           <w:bCs/>
           <w:sz w:val="20"/>
           <w:szCs w:val="20"/>
         </w:rPr>
-        <w:t>Les points de complexité ou de blocage inhérents à l’utilisation de ces technologies.</w:t>
+        <w:t xml:space="preserve">The complexities and bottlenecks inherent in using these technologies.</w:t>
       </w:r>
     </w:p>
     <w:p>
@@ -1237,7 +1305,7 @@
         <w:spacing w:after="0" w:line="240" w:lineRule="auto"/>
         <w:jc w:val="both"/>
         <w:rPr>
-          <w:rFonts w:ascii="Arial" w:eastAsia="Calibri" w:hAnsi="Arial" w:cs="Arial"/>
+          <w:rFonts w:ascii="Arial" w:hAnsi="Arial" w:eastAsia="Calibri" w:cs="Arial"/>
           <w:bCs/>
           <w:sz w:val="20"/>
           <w:szCs w:val="20"/>
@@ -1245,12 +1313,12 @@
       </w:pPr>
       <w:r>
         <w:rPr>
-          <w:rFonts w:ascii="Arial" w:eastAsia="Calibri" w:hAnsi="Arial" w:cs="Arial"/>
+          <w:rFonts w:ascii="Arial" w:hAnsi="Arial" w:eastAsia="Calibri" w:cs="Arial"/>
           <w:bCs/>
           <w:sz w:val="20"/>
           <w:szCs w:val="20"/>
         </w:rPr>
-        <w:t>Les alternatives, lorsqu’elles sont envisageables, qu’il serait possible de proposer afin d’assurer à l’utilisateur l’accès à l’information.</w:t>
+        <w:t xml:space="preserve">The alternatives, where possible, that could be proposed to ensure that the user has access to the information.</w:t>
       </w:r>
     </w:p>
     <w:p>
@@ -1258,18 +1326,18 @@
         <w:spacing w:after="0" w:line="240" w:lineRule="auto"/>
         <w:jc w:val="both"/>
         <w:rPr>
-          <w:rFonts w:ascii="Arial" w:eastAsiaTheme="minorEastAsia" w:hAnsi="Arial" w:cs="Arial"/>
-          <w:sz w:val="20"/>
-          <w:szCs w:val="20"/>
-        </w:rPr>
-      </w:pPr>
-      <w:r>
-        <w:rPr>
-          <w:rFonts w:ascii="Arial" w:eastAsiaTheme="minorEastAsia" w:hAnsi="Arial" w:cs="Arial"/>
-          <w:sz w:val="20"/>
-          <w:szCs w:val="20"/>
-        </w:rPr>
-        <w:t>Le candidat est libre d’apporter toute autre précision, document ou exemple de livrables qu’il jugerait pertinent.</w:t>
+          <w:rFonts w:ascii="Arial" w:hAnsi="Arial" w:cs="Arial" w:eastAsiaTheme="minorEastAsia"/>
+          <w:sz w:val="20"/>
+          <w:szCs w:val="20"/>
+        </w:rPr>
+      </w:pPr>
+      <w:r>
+        <w:rPr>
+          <w:rFonts w:ascii="Arial" w:hAnsi="Arial" w:cs="Arial" w:eastAsiaTheme="minorEastAsia"/>
+          <w:sz w:val="20"/>
+          <w:szCs w:val="20"/>
+        </w:rPr>
+        <w:t xml:space="preserve">Candidates are free to provide any other details, documents or examples of deliverables that they consider relevant.</w:t>
       </w:r>
     </w:p>
     <w:p>
@@ -1277,7 +1345,7 @@
         <w:spacing w:after="0" w:line="240" w:lineRule="auto"/>
         <w:jc w:val="both"/>
         <w:rPr>
-          <w:rFonts w:ascii="Arial" w:eastAsiaTheme="minorEastAsia" w:hAnsi="Arial" w:cs="Arial"/>
+          <w:rFonts w:ascii="Arial" w:hAnsi="Arial" w:cs="Arial" w:eastAsiaTheme="minorEastAsia"/>
           <w:sz w:val="20"/>
           <w:szCs w:val="20"/>
         </w:rPr>

</xml_diff>

<commit_message>
versions anglaises des fichiers bureautiques
</commit_message>
<xml_diff>
--- a/src/files/en/general/exemple-cahier-des-charges-accessibilite-10032023.docx
+++ b/src/files/en/general/exemple-cahier-des-charges-accessibilite-10032023.docx
@@ -1,16 +1,20 @@
 
 <file path=word/document.xml><?xml version="1.0" encoding="utf-8"?>
-<w:document xmlns:wpc="http://schemas.microsoft.com/office/word/2010/wordprocessingCanvas" xmlns:cx="http://schemas.microsoft.com/office/drawing/2014/chartex" xmlns:cx1="http://schemas.microsoft.com/office/drawing/2015/9/8/chartex" xmlns:mc="http://schemas.openxmlformats.org/markup-compatibility/2006" xmlns:o="urn:schemas-microsoft-com:office:office" xmlns:r="http://schemas.openxmlformats.org/officeDocument/2006/relationships" xmlns:m="http://schemas.openxmlformats.org/officeDocument/2006/math" xmlns:v="urn:schemas-microsoft-com:vml" xmlns:wp14="http://schemas.microsoft.com/office/word/2010/wordprocessingDrawing" xmlns:wp="http://schemas.openxmlformats.org/drawingml/2006/wordprocessingDrawing" xmlns:w10="urn:schemas-microsoft-com:office:word" xmlns:w="http://schemas.openxmlformats.org/wordprocessingml/2006/main" xmlns:w14="http://schemas.microsoft.com/office/word/2010/wordml" xmlns:w15="http://schemas.microsoft.com/office/word/2012/wordml" xmlns:w16se="http://schemas.microsoft.com/office/word/2015/wordml/symex" xmlns:wpg="http://schemas.microsoft.com/office/word/2010/wordprocessingGroup" xmlns:wpi="http://schemas.microsoft.com/office/word/2010/wordprocessingInk" xmlns:wne="http://schemas.microsoft.com/office/word/2006/wordml" xmlns:wps="http://schemas.microsoft.com/office/word/2010/wordprocessingShape" mc:Ignorable="w14 w15 w16se wp14">
+<w:document xmlns:wpc="http://schemas.microsoft.com/office/word/2010/wordprocessingCanvas" xmlns:cx="http://schemas.microsoft.com/office/drawing/2014/chartex" xmlns:cx1="http://schemas.microsoft.com/office/drawing/2015/9/8/chartex" xmlns:cx2="http://schemas.microsoft.com/office/drawing/2015/10/21/chartex" xmlns:cx3="http://schemas.microsoft.com/office/drawing/2016/5/9/chartex" xmlns:cx4="http://schemas.microsoft.com/office/drawing/2016/5/10/chartex" xmlns:cx5="http://schemas.microsoft.com/office/drawing/2016/5/11/chartex" xmlns:cx6="http://schemas.microsoft.com/office/drawing/2016/5/12/chartex" xmlns:cx7="http://schemas.microsoft.com/office/drawing/2016/5/13/chartex" xmlns:cx8="http://schemas.microsoft.com/office/drawing/2016/5/14/chartex" xmlns:mc="http://schemas.openxmlformats.org/markup-compatibility/2006" xmlns:aink="http://schemas.microsoft.com/office/drawing/2016/ink" xmlns:am3d="http://schemas.microsoft.com/office/drawing/2017/model3d" xmlns:o="urn:schemas-microsoft-com:office:office" xmlns:oel="http://schemas.microsoft.com/office/2019/extlst" xmlns:r="http://schemas.openxmlformats.org/officeDocument/2006/relationships" xmlns:m="http://schemas.openxmlformats.org/officeDocument/2006/math" xmlns:v="urn:schemas-microsoft-com:vml" xmlns:wp14="http://schemas.microsoft.com/office/word/2010/wordprocessingDrawing" xmlns:wp="http://schemas.openxmlformats.org/drawingml/2006/wordprocessingDrawing" xmlns:w10="urn:schemas-microsoft-com:office:word" xmlns:w="http://schemas.openxmlformats.org/wordprocessingml/2006/main" xmlns:w14="http://schemas.microsoft.com/office/word/2010/wordml" xmlns:w15="http://schemas.microsoft.com/office/word/2012/wordml" xmlns:w16cex="http://schemas.microsoft.com/office/word/2018/wordml/cex" xmlns:w16cid="http://schemas.microsoft.com/office/word/2016/wordml/cid" xmlns:w16="http://schemas.microsoft.com/office/word/2018/wordml" xmlns:w16sdtdh="http://schemas.microsoft.com/office/word/2020/wordml/sdtdatahash" xmlns:w16se="http://schemas.microsoft.com/office/word/2015/wordml/symex" xmlns:wpg="http://schemas.microsoft.com/office/word/2010/wordprocessingGroup" xmlns:wpi="http://schemas.microsoft.com/office/word/2010/wordprocessingInk" xmlns:wne="http://schemas.microsoft.com/office/word/2006/wordml" xmlns:wps="http://schemas.microsoft.com/office/word/2010/wordprocessingShape" mc:Ignorable="w14 w15 w16se w16cid w16 w16cex w16sdtdh wp14">
   <w:body>
     <w:p>
       <w:pPr>
         <w:pStyle w:val="Heading1"/>
-      </w:pPr>
-      <w:bookmarkStart w:name="_Toc19891581" w:id="0"/>
-      <w:bookmarkStart w:name="_GoBack" w:id="1"/>
-      <w:bookmarkEnd w:id="1"/>
-      <w:r>
-        <w:t xml:space="preserve">Accessibility</w:t>
+        <w:rPr>
+          <w:lang w:val="en-US"/>
+        </w:rPr>
+      </w:pPr>
+      <w:bookmarkStart w:id="0" w:name="_Toc19891581"/>
+      <w:r>
+        <w:rPr>
+          <w:lang w:val="en-US"/>
+        </w:rPr>
+        <w:t>Accessibility</w:t>
       </w:r>
       <w:bookmarkEnd w:id="0"/>
     </w:p>
@@ -19,32 +23,36 @@
         <w:spacing w:after="0" w:line="240" w:lineRule="auto"/>
         <w:jc w:val="both"/>
         <w:rPr>
-          <w:rFonts w:ascii="Arial" w:hAnsi="Arial" w:cs="Arial" w:eastAsiaTheme="minorEastAsia"/>
-          <w:sz w:val="20"/>
-          <w:szCs w:val="20"/>
-        </w:rPr>
-      </w:pPr>
-      <w:r>
-        <w:rPr>
-          <w:rFonts w:ascii="Arial" w:hAnsi="Arial" w:cs="Arial" w:eastAsiaTheme="minorEastAsia"/>
-          <w:sz w:val="20"/>
-          <w:szCs w:val="20"/>
+          <w:rFonts w:ascii="Arial" w:eastAsiaTheme="minorEastAsia" w:hAnsi="Arial" w:cs="Arial"/>
+          <w:sz w:val="20"/>
+          <w:szCs w:val="20"/>
+          <w:lang w:val="en-US"/>
+        </w:rPr>
+      </w:pPr>
+      <w:r>
+        <w:rPr>
+          <w:rFonts w:ascii="Arial" w:eastAsiaTheme="minorEastAsia" w:hAnsi="Arial" w:cs="Arial"/>
+          <w:sz w:val="20"/>
+          <w:szCs w:val="20"/>
+          <w:lang w:val="en-US"/>
         </w:rPr>
         <w:t xml:space="preserve">Digital accessibility means that disabled people can use the services and content made available on the web </w:t>
       </w:r>
       <w:r>
         <w:rPr>
-          <w:rFonts w:ascii="Arial" w:hAnsi="Arial" w:cs="Arial" w:eastAsiaTheme="minorEastAsia"/>
-          <w:sz w:val="20"/>
-          <w:szCs w:val="20"/>
-        </w:rPr>
-        <w:t xml:space="preserve">or via mobile applications</w:t>
-      </w:r>
-      <w:r>
-        <w:rPr>
-          <w:rFonts w:ascii="Arial" w:hAnsi="Arial" w:cs="Arial" w:eastAsiaTheme="minorEastAsia"/>
-          <w:sz w:val="20"/>
-          <w:szCs w:val="20"/>
+          <w:rFonts w:ascii="Arial" w:eastAsiaTheme="minorEastAsia" w:hAnsi="Arial" w:cs="Arial"/>
+          <w:sz w:val="20"/>
+          <w:szCs w:val="20"/>
+          <w:lang w:val="en-US"/>
+        </w:rPr>
+        <w:t>or via mobile applications</w:t>
+      </w:r>
+      <w:r>
+        <w:rPr>
+          <w:rFonts w:ascii="Arial" w:eastAsiaTheme="minorEastAsia" w:hAnsi="Arial" w:cs="Arial"/>
+          <w:sz w:val="20"/>
+          <w:szCs w:val="20"/>
+          <w:lang w:val="en-US"/>
         </w:rPr>
         <w:t xml:space="preserve">. </w:t>
       </w:r>
@@ -54,53 +62,41 @@
         <w:spacing w:after="0" w:line="240" w:lineRule="auto"/>
         <w:jc w:val="both"/>
         <w:rPr>
-          <w:rFonts w:ascii="Arial" w:hAnsi="Arial" w:cs="Arial" w:eastAsiaTheme="minorEastAsia"/>
-          <w:sz w:val="20"/>
-          <w:szCs w:val="20"/>
-        </w:rPr>
-      </w:pPr>
-      <w:r>
-        <w:rPr>
-          <w:rFonts w:ascii="Arial" w:hAnsi="Arial" w:cs="Arial" w:eastAsiaTheme="minorEastAsia"/>
-          <w:sz w:val="20"/>
-          <w:szCs w:val="20"/>
-        </w:rPr>
-        <w:t xml:space="preserve">This is a </w:t>
-      </w:r>
-      <w:r>
-        <w:rPr>
-          <w:rFonts w:ascii="Arial" w:hAnsi="Arial" w:cs="Arial" w:eastAsiaTheme="minorEastAsia"/>
-          <w:sz w:val="20"/>
-          <w:szCs w:val="20"/>
-        </w:rPr>
-        <w:t xml:space="preserve">legal obligation </w:t>
-      </w:r>
-      <w:r>
-        <w:rPr>
-          <w:rFonts w:ascii="Arial" w:hAnsi="Arial" w:cs="Arial" w:eastAsiaTheme="minorEastAsia"/>
-          <w:sz w:val="20"/>
-          <w:szCs w:val="20"/>
-        </w:rPr>
-        <w:t xml:space="preserve">for public sector bodies defined by the law of </w:t>
-      </w:r>
-      <w:hyperlink w:history="1" r:id="rId7">
+          <w:rFonts w:ascii="Arial" w:eastAsiaTheme="minorEastAsia" w:hAnsi="Arial" w:cs="Arial"/>
+          <w:sz w:val="20"/>
+          <w:szCs w:val="20"/>
+          <w:lang w:val="en-US"/>
+        </w:rPr>
+      </w:pPr>
+      <w:r>
+        <w:rPr>
+          <w:rFonts w:ascii="Arial" w:eastAsiaTheme="minorEastAsia" w:hAnsi="Arial" w:cs="Arial"/>
+          <w:sz w:val="20"/>
+          <w:szCs w:val="20"/>
+          <w:lang w:val="en-US"/>
+        </w:rPr>
+        <w:t xml:space="preserve">This is a legal obligation for public sector bodies defined by the law of </w:t>
+      </w:r>
+      <w:hyperlink r:id="rId7" w:history="1">
         <w:r>
           <w:rPr>
             <w:rStyle w:val="Hyperlink"/>
-            <w:rFonts w:ascii="Arial" w:hAnsi="Arial" w:cs="Arial" w:eastAsiaTheme="minorEastAsia"/>
+            <w:rFonts w:ascii="Arial" w:eastAsiaTheme="minorEastAsia" w:hAnsi="Arial" w:cs="Arial"/>
             <w:sz w:val="20"/>
             <w:szCs w:val="20"/>
+            <w:lang w:val="en-US"/>
           </w:rPr>
-          <w:t xml:space="preserve">28 May 2019</w:t>
+          <w:t>28 May 2019</w:t>
         </w:r>
       </w:hyperlink>
       <w:r>
         <w:rPr>
-          <w:rFonts w:ascii="Arial" w:hAnsi="Arial" w:cs="Arial" w:eastAsiaTheme="minorEastAsia"/>
-          <w:sz w:val="20"/>
-          <w:szCs w:val="20"/>
-        </w:rPr>
-        <w:t xml:space="preserve">.</w:t>
+          <w:rFonts w:ascii="Arial" w:eastAsiaTheme="minorEastAsia" w:hAnsi="Arial" w:cs="Arial"/>
+          <w:sz w:val="20"/>
+          <w:szCs w:val="20"/>
+          <w:lang w:val="en-US"/>
+        </w:rPr>
+        <w:t>.</w:t>
       </w:r>
     </w:p>
     <w:p>
@@ -108,42 +104,34 @@
         <w:spacing w:after="0" w:line="240" w:lineRule="auto"/>
         <w:jc w:val="both"/>
         <w:rPr>
-          <w:rFonts w:ascii="Arial" w:hAnsi="Arial" w:cs="Arial" w:eastAsiaTheme="minorEastAsia"/>
-          <w:sz w:val="20"/>
-          <w:szCs w:val="20"/>
-        </w:rPr>
-      </w:pPr>
-      <w:r>
-        <w:rPr>
-          <w:rFonts w:ascii="Arial" w:hAnsi="Arial" w:cs="Arial" w:eastAsiaTheme="minorEastAsia"/>
-          <w:sz w:val="20"/>
-          <w:szCs w:val="20"/>
-        </w:rPr>
-        <w:t xml:space="preserve">Digital accessibility </w:t>
-      </w:r>
-      <w:r>
-        <w:rPr>
-          <w:rFonts w:ascii="Arial" w:hAnsi="Arial" w:cs="Arial" w:eastAsiaTheme="minorEastAsia"/>
-          <w:sz w:val="20"/>
-          <w:szCs w:val="20"/>
-        </w:rPr>
-        <w:t xml:space="preserve">is </w:t>
-      </w:r>
-      <w:r>
-        <w:rPr>
-          <w:rFonts w:ascii="Arial" w:hAnsi="Arial" w:cs="Arial" w:eastAsiaTheme="minorEastAsia"/>
-          <w:sz w:val="20"/>
-          <w:szCs w:val="20"/>
-        </w:rPr>
-        <w:t xml:space="preserve">a major objective of this project.</w:t>
+          <w:rFonts w:ascii="Arial" w:eastAsiaTheme="minorEastAsia" w:hAnsi="Arial" w:cs="Arial"/>
+          <w:sz w:val="20"/>
+          <w:szCs w:val="20"/>
+          <w:lang w:val="en-US"/>
+        </w:rPr>
+      </w:pPr>
+      <w:r>
+        <w:rPr>
+          <w:rFonts w:ascii="Arial" w:eastAsiaTheme="minorEastAsia" w:hAnsi="Arial" w:cs="Arial"/>
+          <w:sz w:val="20"/>
+          <w:szCs w:val="20"/>
+          <w:lang w:val="en-US"/>
+        </w:rPr>
+        <w:t>Digital accessibility is a major objective of this project.</w:t>
       </w:r>
     </w:p>
     <w:p>
       <w:pPr>
         <w:pStyle w:val="Heading2"/>
-      </w:pPr>
-      <w:r>
-        <w:t xml:space="preserve">Legal compliance</w:t>
+        <w:rPr>
+          <w:lang w:val="en-US"/>
+        </w:rPr>
+      </w:pPr>
+      <w:r>
+        <w:rPr>
+          <w:lang w:val="en-US"/>
+        </w:rPr>
+        <w:t>Legal compliance</w:t>
       </w:r>
     </w:p>
     <w:p>
@@ -151,131 +139,77 @@
         <w:spacing w:after="0" w:line="240" w:lineRule="auto"/>
         <w:jc w:val="both"/>
         <w:rPr>
-          <w:rFonts w:ascii="Arial" w:hAnsi="Arial" w:cs="Arial" w:eastAsiaTheme="minorEastAsia"/>
-          <w:sz w:val="20"/>
-          <w:szCs w:val="20"/>
-        </w:rPr>
-      </w:pPr>
-      <w:r>
-        <w:rPr>
-          <w:rFonts w:ascii="Arial" w:hAnsi="Arial" w:cs="Arial" w:eastAsiaTheme="minorEastAsia"/>
-          <w:sz w:val="20"/>
-          <w:szCs w:val="20"/>
+          <w:rFonts w:ascii="Arial" w:eastAsiaTheme="minorEastAsia" w:hAnsi="Arial" w:cs="Arial"/>
+          <w:sz w:val="20"/>
+          <w:szCs w:val="20"/>
+          <w:lang w:val="en-US"/>
+        </w:rPr>
+      </w:pPr>
+      <w:r>
+        <w:rPr>
+          <w:rFonts w:ascii="Arial" w:eastAsiaTheme="minorEastAsia" w:hAnsi="Arial" w:cs="Arial"/>
+          <w:sz w:val="20"/>
+          <w:szCs w:val="20"/>
+          <w:lang w:val="en-US"/>
         </w:rPr>
         <w:t xml:space="preserve">It should be noted that the legal level of compliance </w:t>
       </w:r>
       <w:r>
         <w:rPr>
-          <w:rFonts w:ascii="Arial" w:hAnsi="Arial" w:cs="Arial" w:eastAsiaTheme="minorEastAsia"/>
-          <w:sz w:val="20"/>
-          <w:szCs w:val="20"/>
+          <w:rFonts w:ascii="Arial" w:eastAsiaTheme="minorEastAsia" w:hAnsi="Arial" w:cs="Arial"/>
+          <w:sz w:val="20"/>
+          <w:szCs w:val="20"/>
+          <w:lang w:val="en-US"/>
         </w:rPr>
         <w:t xml:space="preserve">for websites is </w:t>
       </w:r>
       <w:r>
         <w:rPr>
-          <w:rFonts w:ascii="Arial" w:hAnsi="Arial" w:cs="Arial" w:eastAsiaTheme="minorEastAsia"/>
-          <w:sz w:val="20"/>
-          <w:szCs w:val="20"/>
-        </w:rPr>
-        <w:t xml:space="preserve">level AA of the </w:t>
-      </w:r>
-      <w:r>
-        <w:rPr>
-          <w:rFonts w:ascii="Arial" w:hAnsi="Arial" w:cs="Arial" w:eastAsiaTheme="minorEastAsia"/>
-          <w:sz w:val="20"/>
-          <w:szCs w:val="20"/>
-        </w:rPr>
-        <w:t xml:space="preserve">latest version of </w:t>
-      </w:r>
-      <w:r>
-        <w:rPr>
-          <w:rFonts w:ascii="Arial" w:hAnsi="Arial" w:cs="Arial" w:eastAsiaTheme="minorEastAsia"/>
-          <w:sz w:val="20"/>
-          <w:szCs w:val="20"/>
-        </w:rPr>
-        <w:t xml:space="preserve">the </w:t>
-      </w:r>
-      <w:r>
-        <w:rPr>
-          <w:rFonts w:ascii="Arial" w:hAnsi="Arial" w:cs="Arial" w:eastAsiaTheme="minorEastAsia"/>
+          <w:rFonts w:ascii="Arial" w:eastAsiaTheme="minorEastAsia" w:hAnsi="Arial" w:cs="Arial"/>
+          <w:sz w:val="20"/>
+          <w:szCs w:val="20"/>
+          <w:lang w:val="en-US"/>
+        </w:rPr>
+        <w:t xml:space="preserve">level AA of the latest version of the </w:t>
+      </w:r>
+      <w:r>
+        <w:rPr>
+          <w:rFonts w:ascii="Arial" w:eastAsiaTheme="minorEastAsia" w:hAnsi="Arial" w:cs="Arial"/>
           <w:i/>
           <w:iCs/>
           <w:sz w:val="20"/>
           <w:szCs w:val="20"/>
-        </w:rPr>
-        <w:t xml:space="preserve">General </w:t>
-      </w:r>
-      <w:r>
-        <w:rPr>
-          <w:rFonts w:ascii="Arial" w:hAnsi="Arial" w:cs="Arial" w:eastAsiaTheme="minorEastAsia"/>
+          <w:lang w:val="en-US"/>
+        </w:rPr>
+        <w:t xml:space="preserve">General Accessibility Improvement Guidelines (RGAA) </w:t>
+      </w:r>
+      <w:r>
+        <w:rPr>
+          <w:rFonts w:ascii="Arial" w:eastAsiaTheme="minorEastAsia" w:hAnsi="Arial" w:cs="Arial"/>
+          <w:sz w:val="20"/>
+          <w:szCs w:val="20"/>
+          <w:lang w:val="en-US"/>
+        </w:rPr>
+        <w:t xml:space="preserve">and level AA of the latest version of the </w:t>
+      </w:r>
+      <w:r>
+        <w:rPr>
+          <w:rFonts w:ascii="Arial" w:eastAsiaTheme="minorEastAsia" w:hAnsi="Arial" w:cs="Arial"/>
           <w:i/>
-          <w:iCs/>
-          <w:sz w:val="20"/>
-          <w:szCs w:val="20"/>
-        </w:rPr>
-        <w:t xml:space="preserve">Accessibility Improvement </w:t>
-      </w:r>
-      <w:r>
-        <w:rPr>
-          <w:rFonts w:ascii="Arial" w:hAnsi="Arial" w:cs="Arial" w:eastAsiaTheme="minorEastAsia"/>
-          <w:i/>
-          <w:iCs/>
-          <w:sz w:val="20"/>
-          <w:szCs w:val="20"/>
-        </w:rPr>
-        <w:t xml:space="preserve">Guidelines </w:t>
-      </w:r>
-      <w:r>
-        <w:rPr>
-          <w:rFonts w:ascii="Arial" w:hAnsi="Arial" w:cs="Arial" w:eastAsiaTheme="minorEastAsia"/>
-          <w:i/>
-          <w:iCs/>
-          <w:sz w:val="20"/>
-          <w:szCs w:val="20"/>
-        </w:rPr>
-        <w:t xml:space="preserve">(RGAA) </w:t>
-      </w:r>
-      <w:r>
-        <w:rPr>
-          <w:rFonts w:ascii="Arial" w:hAnsi="Arial" w:cs="Arial" w:eastAsiaTheme="minorEastAsia"/>
-          <w:sz w:val="20"/>
-          <w:szCs w:val="20"/>
-        </w:rPr>
-        <w:t xml:space="preserve">and level AA of the </w:t>
-      </w:r>
-      <w:r>
-        <w:rPr>
-          <w:rFonts w:ascii="Arial" w:hAnsi="Arial" w:cs="Arial" w:eastAsiaTheme="minorEastAsia"/>
-          <w:sz w:val="20"/>
-          <w:szCs w:val="20"/>
-        </w:rPr>
-        <w:t xml:space="preserve">latest version of </w:t>
-      </w:r>
-      <w:r>
-        <w:rPr>
-          <w:rFonts w:ascii="Arial" w:hAnsi="Arial" w:cs="Arial" w:eastAsiaTheme="minorEastAsia"/>
-          <w:sz w:val="20"/>
-          <w:szCs w:val="20"/>
-        </w:rPr>
-        <w:t xml:space="preserve">the </w:t>
-      </w:r>
-      <w:r>
-        <w:rPr>
-          <w:rFonts w:ascii="Arial" w:hAnsi="Arial" w:cs="Arial" w:eastAsiaTheme="minorEastAsia"/>
-          <w:i/>
-          <w:sz w:val="20"/>
-          <w:szCs w:val="20"/>
+          <w:sz w:val="20"/>
+          <w:szCs w:val="20"/>
+          <w:lang w:val="en-US"/>
         </w:rPr>
         <w:t xml:space="preserve">Accessibility Assessment Guidelines for Mobile Applications </w:t>
       </w:r>
       <w:r>
         <w:rPr>
-          <w:rFonts w:ascii="Arial" w:hAnsi="Arial" w:cs="Arial" w:eastAsiaTheme="minorEastAsia"/>
-          <w:sz w:val="20"/>
-          <w:szCs w:val="20"/>
-        </w:rPr>
-        <w:t xml:space="preserve">(RAAM). These standards are published on the accessibilite.public.lu website.</w:t>
+          <w:rFonts w:ascii="Arial" w:eastAsiaTheme="minorEastAsia" w:hAnsi="Arial" w:cs="Arial"/>
+          <w:sz w:val="20"/>
+          <w:szCs w:val="20"/>
+          <w:lang w:val="en-US"/>
+        </w:rPr>
+        <w:t>(RAAM). These standards are published on the accessibilite.public.lu website.</w:t>
       </w:r>
     </w:p>
     <w:p>
@@ -283,69 +217,77 @@
         <w:spacing w:after="0" w:line="240" w:lineRule="auto"/>
         <w:jc w:val="both"/>
         <w:rPr>
-          <w:rFonts w:ascii="Arial" w:hAnsi="Arial" w:cs="Arial" w:eastAsiaTheme="minorEastAsia"/>
-          <w:sz w:val="20"/>
-          <w:szCs w:val="20"/>
-        </w:rPr>
-      </w:pPr>
-      <w:r>
-        <w:rPr>
-          <w:rFonts w:ascii="Arial" w:hAnsi="Arial" w:cs="Arial" w:eastAsiaTheme="minorEastAsia"/>
-          <w:sz w:val="20"/>
-          <w:szCs w:val="20"/>
+          <w:rFonts w:ascii="Arial" w:eastAsiaTheme="minorEastAsia" w:hAnsi="Arial" w:cs="Arial"/>
+          <w:sz w:val="20"/>
+          <w:szCs w:val="20"/>
+          <w:lang w:val="en-US"/>
+        </w:rPr>
+      </w:pPr>
+      <w:r>
+        <w:rPr>
+          <w:rFonts w:ascii="Arial" w:eastAsiaTheme="minorEastAsia" w:hAnsi="Arial" w:cs="Arial"/>
+          <w:sz w:val="20"/>
+          <w:szCs w:val="20"/>
+          <w:lang w:val="en-US"/>
         </w:rPr>
         <w:t xml:space="preserve">If the </w:t>
       </w:r>
       <w:r>
         <w:rPr>
-          <w:rFonts w:ascii="Arial" w:hAnsi="Arial" w:cs="Arial" w:eastAsiaTheme="minorEastAsia"/>
-          <w:sz w:val="20"/>
-          <w:szCs w:val="20"/>
+          <w:rFonts w:ascii="Arial" w:eastAsiaTheme="minorEastAsia" w:hAnsi="Arial" w:cs="Arial"/>
+          <w:sz w:val="20"/>
+          <w:szCs w:val="20"/>
+          <w:lang w:val="en-US"/>
         </w:rPr>
         <w:t xml:space="preserve">CONTRACT HOLDER </w:t>
       </w:r>
       <w:r>
         <w:rPr>
-          <w:rFonts w:ascii="Arial" w:hAnsi="Arial" w:cs="Arial" w:eastAsiaTheme="minorEastAsia"/>
-          <w:sz w:val="20"/>
-          <w:szCs w:val="20"/>
+          <w:rFonts w:ascii="Arial" w:eastAsiaTheme="minorEastAsia" w:hAnsi="Arial" w:cs="Arial"/>
+          <w:sz w:val="20"/>
+          <w:szCs w:val="20"/>
+          <w:lang w:val="en-US"/>
         </w:rPr>
         <w:t xml:space="preserve">cannot refer to the RGAA </w:t>
       </w:r>
       <w:r>
         <w:rPr>
-          <w:rFonts w:ascii="Arial" w:hAnsi="Arial" w:cs="Arial" w:eastAsiaTheme="minorEastAsia"/>
-          <w:sz w:val="20"/>
-          <w:szCs w:val="20"/>
-        </w:rPr>
-        <w:t xml:space="preserve">or RAAM</w:t>
-      </w:r>
-      <w:r>
-        <w:rPr>
-          <w:rFonts w:ascii="Arial" w:hAnsi="Arial" w:cs="Arial" w:eastAsiaTheme="minorEastAsia"/>
-          <w:sz w:val="20"/>
-          <w:szCs w:val="20"/>
+          <w:rFonts w:ascii="Arial" w:eastAsiaTheme="minorEastAsia" w:hAnsi="Arial" w:cs="Arial"/>
+          <w:sz w:val="20"/>
+          <w:szCs w:val="20"/>
+          <w:lang w:val="en-US"/>
+        </w:rPr>
+        <w:t>or RAAM</w:t>
+      </w:r>
+      <w:r>
+        <w:rPr>
+          <w:rFonts w:ascii="Arial" w:eastAsiaTheme="minorEastAsia" w:hAnsi="Arial" w:cs="Arial"/>
+          <w:sz w:val="20"/>
+          <w:szCs w:val="20"/>
+          <w:lang w:val="en-US"/>
         </w:rPr>
         <w:t xml:space="preserve">, then compliance must be assessed in relation to European standard </w:t>
       </w:r>
-      <w:hyperlink w:history="1" r:id="rId8">
+      <w:hyperlink r:id="rId8" w:history="1">
         <w:r>
           <w:rPr>
             <w:rStyle w:val="Hyperlink"/>
-            <w:rFonts w:ascii="Arial" w:hAnsi="Arial" w:cs="Arial" w:eastAsiaTheme="minorEastAsia"/>
+            <w:rFonts w:ascii="Arial" w:eastAsiaTheme="minorEastAsia" w:hAnsi="Arial" w:cs="Arial"/>
             <w:sz w:val="20"/>
             <w:szCs w:val="20"/>
+            <w:lang w:val="en-US"/>
           </w:rPr>
-          <w:t xml:space="preserve">EN 301 549 version 3.2.1</w:t>
+          <w:t>EN 301 549 version 3.2.1</w:t>
         </w:r>
       </w:hyperlink>
       <w:r>
         <w:rPr>
-          <w:rFonts w:ascii="Arial" w:hAnsi="Arial" w:cs="Arial" w:eastAsiaTheme="minorEastAsia"/>
-          <w:sz w:val="20"/>
-          <w:szCs w:val="20"/>
-        </w:rPr>
-        <w:t xml:space="preserve">, in particular the criteria listed in table A.1 of appendix A.</w:t>
+          <w:rFonts w:ascii="Arial" w:eastAsiaTheme="minorEastAsia" w:hAnsi="Arial" w:cs="Arial"/>
+          <w:sz w:val="20"/>
+          <w:szCs w:val="20"/>
+          <w:lang w:val="en-US"/>
+        </w:rPr>
+        <w:t>, in particular the criteria listed in table A.1 of appendix A.</w:t>
       </w:r>
     </w:p>
     <w:p>
@@ -353,42 +295,52 @@
         <w:spacing w:after="0" w:line="240" w:lineRule="auto"/>
         <w:jc w:val="both"/>
         <w:rPr>
-          <w:rFonts w:ascii="Arial" w:hAnsi="Arial" w:cs="Arial" w:eastAsiaTheme="minorEastAsia"/>
-          <w:sz w:val="20"/>
-          <w:szCs w:val="20"/>
-        </w:rPr>
-      </w:pPr>
-      <w:r>
-        <w:rPr>
-          <w:rFonts w:ascii="Arial" w:hAnsi="Arial" w:cs="Arial" w:eastAsiaTheme="minorEastAsia"/>
-          <w:sz w:val="20"/>
-          <w:szCs w:val="20"/>
+          <w:rFonts w:ascii="Arial" w:eastAsiaTheme="minorEastAsia" w:hAnsi="Arial" w:cs="Arial"/>
+          <w:sz w:val="20"/>
+          <w:szCs w:val="20"/>
+          <w:lang w:val="en-US"/>
+        </w:rPr>
+      </w:pPr>
+      <w:r>
+        <w:rPr>
+          <w:rFonts w:ascii="Arial" w:eastAsiaTheme="minorEastAsia" w:hAnsi="Arial" w:cs="Arial"/>
+          <w:sz w:val="20"/>
+          <w:szCs w:val="20"/>
+          <w:lang w:val="en-US"/>
         </w:rPr>
         <w:t xml:space="preserve">The </w:t>
       </w:r>
       <w:r>
         <w:rPr>
-          <w:rFonts w:ascii="Arial" w:hAnsi="Arial" w:cs="Arial" w:eastAsiaTheme="minorEastAsia"/>
-          <w:sz w:val="20"/>
-          <w:szCs w:val="20"/>
+          <w:rFonts w:ascii="Arial" w:eastAsiaTheme="minorEastAsia" w:hAnsi="Arial" w:cs="Arial"/>
+          <w:sz w:val="20"/>
+          <w:szCs w:val="20"/>
+          <w:lang w:val="en-US"/>
         </w:rPr>
         <w:t xml:space="preserve">CONTRACT HOLDER </w:t>
       </w:r>
       <w:r>
         <w:rPr>
-          <w:rFonts w:ascii="Arial" w:hAnsi="Arial" w:cs="Arial" w:eastAsiaTheme="minorEastAsia"/>
-          <w:sz w:val="20"/>
-          <w:szCs w:val="20"/>
-        </w:rPr>
-        <w:t xml:space="preserve">must undertake to do everything necessary to achieve this level of legal compliance.</w:t>
+          <w:rFonts w:ascii="Arial" w:eastAsiaTheme="minorEastAsia" w:hAnsi="Arial" w:cs="Arial"/>
+          <w:sz w:val="20"/>
+          <w:szCs w:val="20"/>
+          <w:lang w:val="en-US"/>
+        </w:rPr>
+        <w:t>must undertake to do everything necessary to achieve this level of legal compliance.</w:t>
       </w:r>
     </w:p>
     <w:p>
       <w:pPr>
         <w:pStyle w:val="Heading2"/>
-      </w:pPr>
-      <w:r>
-        <w:t xml:space="preserve">Minimum requirements</w:t>
+        <w:rPr>
+          <w:lang w:val="en-US"/>
+        </w:rPr>
+      </w:pPr>
+      <w:r>
+        <w:rPr>
+          <w:lang w:val="en-US"/>
+        </w:rPr>
+        <w:t>Minimum requirements</w:t>
       </w:r>
     </w:p>
     <w:p>
@@ -396,74 +348,58 @@
         <w:spacing w:after="0" w:line="240" w:lineRule="auto"/>
         <w:jc w:val="both"/>
         <w:rPr>
-          <w:rFonts w:ascii="Arial" w:hAnsi="Arial" w:cs="Arial" w:eastAsiaTheme="minorEastAsia"/>
-          <w:sz w:val="20"/>
-          <w:szCs w:val="20"/>
-        </w:rPr>
-      </w:pPr>
-      <w:r>
-        <w:rPr>
-          <w:rFonts w:ascii="Arial" w:hAnsi="Arial" w:cs="Arial" w:eastAsiaTheme="minorEastAsia"/>
-          <w:sz w:val="20"/>
-          <w:szCs w:val="20"/>
-        </w:rPr>
-        <w:t xml:space="preserve">Taking into account </w:t>
-      </w:r>
-      <w:r>
-        <w:rPr>
-          <w:rFonts w:ascii="Arial" w:hAnsi="Arial" w:cs="Arial" w:eastAsiaTheme="minorEastAsia"/>
-          <w:sz w:val="20"/>
-          <w:szCs w:val="20"/>
-        </w:rPr>
-        <w:t xml:space="preserve">the characteristics of the project </w:t>
-      </w:r>
-      <w:r>
-        <w:rPr>
-          <w:rFonts w:ascii="Arial" w:hAnsi="Arial" w:cs="Arial" w:eastAsiaTheme="minorEastAsia"/>
-          <w:sz w:val="20"/>
-          <w:szCs w:val="20"/>
-        </w:rPr>
-        <w:t xml:space="preserve">as defined in this contract</w:t>
-      </w:r>
-      <w:r>
-        <w:rPr>
-          <w:rFonts w:ascii="Arial" w:hAnsi="Arial" w:cs="Arial" w:eastAsiaTheme="minorEastAsia"/>
-          <w:sz w:val="20"/>
-          <w:szCs w:val="20"/>
-        </w:rPr>
-        <w:t xml:space="preserve">,</w:t>
-      </w:r>
-      <w:r>
-        <w:rPr>
-          <w:rFonts w:ascii="Arial" w:hAnsi="Arial" w:cs="Arial" w:eastAsiaTheme="minorEastAsia"/>
-          <w:sz w:val="20"/>
-          <w:szCs w:val="20"/>
-        </w:rPr>
-        <w:t xml:space="preserve"> the </w:t>
-      </w:r>
-      <w:r>
-        <w:rPr>
-          <w:rFonts w:ascii="Arial" w:hAnsi="Arial" w:cs="Arial" w:eastAsiaTheme="minorEastAsia"/>
-          <w:sz w:val="20"/>
-          <w:szCs w:val="20"/>
+          <w:rFonts w:ascii="Arial" w:eastAsiaTheme="minorEastAsia" w:hAnsi="Arial" w:cs="Arial"/>
+          <w:sz w:val="20"/>
+          <w:szCs w:val="20"/>
+          <w:lang w:val="en-US"/>
+        </w:rPr>
+      </w:pPr>
+      <w:proofErr w:type="gramStart"/>
+      <w:r>
+        <w:rPr>
+          <w:rFonts w:ascii="Arial" w:eastAsiaTheme="minorEastAsia" w:hAnsi="Arial" w:cs="Arial"/>
+          <w:sz w:val="20"/>
+          <w:szCs w:val="20"/>
+          <w:lang w:val="en-US"/>
+        </w:rPr>
+        <w:t>Taking into account</w:t>
+      </w:r>
+      <w:proofErr w:type="gramEnd"/>
+      <w:r>
+        <w:rPr>
+          <w:rFonts w:ascii="Arial" w:eastAsiaTheme="minorEastAsia" w:hAnsi="Arial" w:cs="Arial"/>
+          <w:sz w:val="20"/>
+          <w:szCs w:val="20"/>
+          <w:lang w:val="en-US"/>
+        </w:rPr>
+        <w:t xml:space="preserve"> the characteristics of the project as defined in this contract, the </w:t>
+      </w:r>
+      <w:r>
+        <w:rPr>
+          <w:rFonts w:ascii="Arial" w:eastAsiaTheme="minorEastAsia" w:hAnsi="Arial" w:cs="Arial"/>
+          <w:sz w:val="20"/>
+          <w:szCs w:val="20"/>
+          <w:lang w:val="en-US"/>
         </w:rPr>
         <w:t xml:space="preserve">CONTRACTOR </w:t>
       </w:r>
       <w:r>
         <w:rPr>
-          <w:rFonts w:ascii="Arial" w:hAnsi="Arial" w:cs="Arial" w:eastAsiaTheme="minorEastAsia"/>
-          <w:sz w:val="20"/>
-          <w:szCs w:val="20"/>
+          <w:rFonts w:ascii="Arial" w:eastAsiaTheme="minorEastAsia" w:hAnsi="Arial" w:cs="Arial"/>
+          <w:sz w:val="20"/>
+          <w:szCs w:val="20"/>
+          <w:lang w:val="en-US"/>
         </w:rPr>
         <w:t xml:space="preserve">must ensure that the developments, content and functionalities present a level of compliance at </w:t>
       </w:r>
       <w:r>
         <w:rPr>
-          <w:rFonts w:ascii="Arial" w:hAnsi="Arial" w:cs="Arial" w:eastAsiaTheme="minorEastAsia"/>
-          <w:sz w:val="20"/>
-          <w:szCs w:val="20"/>
-        </w:rPr>
-        <w:t xml:space="preserve">least equal to 80%.</w:t>
+          <w:rFonts w:ascii="Arial" w:eastAsiaTheme="minorEastAsia" w:hAnsi="Arial" w:cs="Arial"/>
+          <w:sz w:val="20"/>
+          <w:szCs w:val="20"/>
+          <w:lang w:val="en-US"/>
+        </w:rPr>
+        <w:t>least equal to 80%.</w:t>
       </w:r>
     </w:p>
     <w:p>
@@ -471,66 +407,85 @@
         <w:spacing w:after="0" w:line="240" w:lineRule="auto"/>
         <w:jc w:val="both"/>
         <w:rPr>
-          <w:rFonts w:ascii="Arial" w:hAnsi="Arial" w:cs="Arial" w:eastAsiaTheme="minorEastAsia"/>
-          <w:sz w:val="20"/>
-          <w:szCs w:val="20"/>
-        </w:rPr>
-      </w:pPr>
-      <w:r>
-        <w:rPr>
-          <w:rFonts w:ascii="Arial" w:hAnsi="Arial" w:cs="Arial" w:eastAsiaTheme="minorEastAsia"/>
-          <w:sz w:val="20"/>
-          <w:szCs w:val="20"/>
+          <w:rFonts w:ascii="Arial" w:eastAsiaTheme="minorEastAsia" w:hAnsi="Arial" w:cs="Arial"/>
+          <w:sz w:val="20"/>
+          <w:szCs w:val="20"/>
+          <w:lang w:val="en-US"/>
+        </w:rPr>
+      </w:pPr>
+      <w:r>
+        <w:rPr>
+          <w:rFonts w:ascii="Arial" w:eastAsiaTheme="minorEastAsia" w:hAnsi="Arial" w:cs="Arial"/>
+          <w:sz w:val="20"/>
+          <w:szCs w:val="20"/>
+          <w:lang w:val="en-US"/>
         </w:rPr>
         <w:t xml:space="preserve">This minimum requirement does not replace </w:t>
       </w:r>
       <w:r>
         <w:rPr>
-          <w:rFonts w:ascii="Arial" w:hAnsi="Arial" w:cs="Arial" w:eastAsiaTheme="minorEastAsia"/>
-          <w:sz w:val="20"/>
-          <w:szCs w:val="20"/>
-        </w:rPr>
-        <w:t xml:space="preserve">the requirement linked to the legal level (</w:t>
-      </w:r>
-      <w:r>
-        <w:rPr>
-          <w:rFonts w:ascii="Arial" w:hAnsi="Arial" w:cs="Arial" w:eastAsiaTheme="minorEastAsia"/>
-          <w:sz w:val="20"/>
-          <w:szCs w:val="20"/>
-        </w:rPr>
-        <w:t xml:space="preserve">i.e. a </w:t>
-      </w:r>
-      <w:r>
-        <w:rPr>
-          <w:rFonts w:ascii="Arial" w:hAnsi="Arial" w:cs="Arial" w:eastAsiaTheme="minorEastAsia"/>
-          <w:sz w:val="20"/>
-          <w:szCs w:val="20"/>
+          <w:rFonts w:ascii="Arial" w:eastAsiaTheme="minorEastAsia" w:hAnsi="Arial" w:cs="Arial"/>
+          <w:sz w:val="20"/>
+          <w:szCs w:val="20"/>
+          <w:lang w:val="en-US"/>
+        </w:rPr>
+        <w:t>the requirement linked to the legal level (</w:t>
+      </w:r>
+      <w:proofErr w:type="gramStart"/>
+      <w:r>
+        <w:rPr>
+          <w:rFonts w:ascii="Arial" w:eastAsiaTheme="minorEastAsia" w:hAnsi="Arial" w:cs="Arial"/>
+          <w:sz w:val="20"/>
+          <w:szCs w:val="20"/>
+          <w:lang w:val="en-US"/>
+        </w:rPr>
+        <w:t>i.e.</w:t>
+      </w:r>
+      <w:proofErr w:type="gramEnd"/>
+      <w:r>
+        <w:rPr>
+          <w:rFonts w:ascii="Arial" w:eastAsiaTheme="minorEastAsia" w:hAnsi="Arial" w:cs="Arial"/>
+          <w:sz w:val="20"/>
+          <w:szCs w:val="20"/>
+          <w:lang w:val="en-US"/>
+        </w:rPr>
+        <w:t xml:space="preserve"> a </w:t>
+      </w:r>
+      <w:r>
+        <w:rPr>
+          <w:rFonts w:ascii="Arial" w:eastAsiaTheme="minorEastAsia" w:hAnsi="Arial" w:cs="Arial"/>
+          <w:sz w:val="20"/>
+          <w:szCs w:val="20"/>
+          <w:lang w:val="en-US"/>
         </w:rPr>
         <w:t xml:space="preserve">100% </w:t>
       </w:r>
       <w:r>
         <w:rPr>
-          <w:rFonts w:ascii="Arial" w:hAnsi="Arial" w:cs="Arial" w:eastAsiaTheme="minorEastAsia"/>
-          <w:sz w:val="20"/>
-          <w:szCs w:val="20"/>
-        </w:rPr>
-        <w:t xml:space="preserve">compliance rate</w:t>
-      </w:r>
-      <w:r>
-        <w:rPr>
-          <w:rFonts w:ascii="Arial" w:hAnsi="Arial" w:cs="Arial" w:eastAsiaTheme="minorEastAsia"/>
-          <w:sz w:val="20"/>
-          <w:szCs w:val="20"/>
+          <w:rFonts w:ascii="Arial" w:eastAsiaTheme="minorEastAsia" w:hAnsi="Arial" w:cs="Arial"/>
+          <w:sz w:val="20"/>
+          <w:szCs w:val="20"/>
+          <w:lang w:val="en-US"/>
+        </w:rPr>
+        <w:t>compliance rate</w:t>
+      </w:r>
+      <w:r>
+        <w:rPr>
+          <w:rFonts w:ascii="Arial" w:eastAsiaTheme="minorEastAsia" w:hAnsi="Arial" w:cs="Arial"/>
+          <w:sz w:val="20"/>
+          <w:szCs w:val="20"/>
+          <w:lang w:val="en-US"/>
         </w:rPr>
         <w:t xml:space="preserve">), </w:t>
       </w:r>
       <w:r>
         <w:rPr>
-          <w:rFonts w:ascii="Arial" w:hAnsi="Arial" w:cs="Arial" w:eastAsiaTheme="minorEastAsia"/>
-          <w:sz w:val="20"/>
-          <w:szCs w:val="20"/>
-        </w:rPr>
-        <w:t xml:space="preserve">but constitutes the threshold below which a service provider's failure could be observed.</w:t>
+          <w:rFonts w:ascii="Arial" w:eastAsiaTheme="minorEastAsia" w:hAnsi="Arial" w:cs="Arial"/>
+          <w:sz w:val="20"/>
+          <w:szCs w:val="20"/>
+          <w:lang w:val="en-US"/>
+        </w:rPr>
+        <w:t>but constitutes the threshold below which a service provider's failure could be observed.</w:t>
       </w:r>
     </w:p>
     <w:p>
@@ -538,48 +493,54 @@
         <w:spacing w:after="0" w:line="240" w:lineRule="auto"/>
         <w:jc w:val="both"/>
         <w:rPr>
-          <w:rFonts w:ascii="Arial" w:hAnsi="Arial" w:cs="Arial" w:eastAsiaTheme="minorEastAsia"/>
-          <w:sz w:val="20"/>
-          <w:szCs w:val="20"/>
-        </w:rPr>
-      </w:pPr>
-      <w:r>
-        <w:rPr>
-          <w:rFonts w:ascii="Arial" w:hAnsi="Arial" w:cs="Arial" w:eastAsiaTheme="minorEastAsia"/>
-          <w:sz w:val="20"/>
-          <w:szCs w:val="20"/>
+          <w:rFonts w:ascii="Arial" w:eastAsiaTheme="minorEastAsia" w:hAnsi="Arial" w:cs="Arial"/>
+          <w:sz w:val="20"/>
+          <w:szCs w:val="20"/>
+          <w:lang w:val="en-US"/>
+        </w:rPr>
+      </w:pPr>
+      <w:r>
+        <w:rPr>
+          <w:rFonts w:ascii="Arial" w:eastAsiaTheme="minorEastAsia" w:hAnsi="Arial" w:cs="Arial"/>
+          <w:sz w:val="20"/>
+          <w:szCs w:val="20"/>
+          <w:lang w:val="en-US"/>
         </w:rPr>
         <w:t xml:space="preserve">This minimum level of requirement concerns all the functionalities and content developed by the </w:t>
       </w:r>
       <w:r>
         <w:rPr>
-          <w:rFonts w:ascii="Arial" w:hAnsi="Arial" w:cs="Arial" w:eastAsiaTheme="minorEastAsia"/>
-          <w:sz w:val="20"/>
-          <w:szCs w:val="20"/>
+          <w:rFonts w:ascii="Arial" w:eastAsiaTheme="minorEastAsia" w:hAnsi="Arial" w:cs="Arial"/>
+          <w:sz w:val="20"/>
+          <w:szCs w:val="20"/>
+          <w:lang w:val="en-US"/>
         </w:rPr>
         <w:t xml:space="preserve">CONTRACT HOLDER, </w:t>
       </w:r>
       <w:r>
         <w:rPr>
-          <w:rFonts w:ascii="Arial" w:hAnsi="Arial" w:cs="Arial" w:eastAsiaTheme="minorEastAsia"/>
-          <w:sz w:val="20"/>
-          <w:szCs w:val="20"/>
+          <w:rFonts w:ascii="Arial" w:eastAsiaTheme="minorEastAsia" w:hAnsi="Arial" w:cs="Arial"/>
+          <w:sz w:val="20"/>
+          <w:szCs w:val="20"/>
+          <w:lang w:val="en-US"/>
         </w:rPr>
         <w:t xml:space="preserve">as well as </w:t>
       </w:r>
       <w:r>
         <w:rPr>
-          <w:rFonts w:ascii="Arial" w:hAnsi="Arial" w:cs="Arial" w:eastAsiaTheme="minorEastAsia"/>
-          <w:sz w:val="20"/>
-          <w:szCs w:val="20"/>
+          <w:rFonts w:ascii="Arial" w:eastAsiaTheme="minorEastAsia" w:hAnsi="Arial" w:cs="Arial"/>
+          <w:sz w:val="20"/>
+          <w:szCs w:val="20"/>
+          <w:lang w:val="en-US"/>
         </w:rPr>
         <w:t xml:space="preserve">the capacity of </w:t>
       </w:r>
       <w:r>
         <w:rPr>
-          <w:rFonts w:ascii="Arial" w:hAnsi="Arial" w:cs="Arial" w:eastAsiaTheme="minorEastAsia"/>
-          <w:sz w:val="20"/>
-          <w:szCs w:val="20"/>
+          <w:rFonts w:ascii="Arial" w:eastAsiaTheme="minorEastAsia" w:hAnsi="Arial" w:cs="Arial"/>
+          <w:sz w:val="20"/>
+          <w:szCs w:val="20"/>
+          <w:lang w:val="en-US"/>
         </w:rPr>
         <w:t xml:space="preserve">any content editing functions to produce compliant content. </w:t>
       </w:r>
@@ -589,46 +550,51 @@
         <w:spacing w:after="0" w:line="240" w:lineRule="auto"/>
         <w:jc w:val="both"/>
         <w:rPr>
-          <w:rFonts w:ascii="Arial" w:hAnsi="Arial" w:cs="Arial" w:eastAsiaTheme="minorEastAsia"/>
-          <w:sz w:val="20"/>
-          <w:szCs w:val="20"/>
-        </w:rPr>
-      </w:pPr>
-      <w:r>
-        <w:rPr>
-          <w:rFonts w:ascii="Arial" w:hAnsi="Arial" w:cs="Arial" w:eastAsiaTheme="minorEastAsia"/>
-          <w:sz w:val="20"/>
-          <w:szCs w:val="20"/>
+          <w:rFonts w:ascii="Arial" w:eastAsiaTheme="minorEastAsia" w:hAnsi="Arial" w:cs="Arial"/>
+          <w:sz w:val="20"/>
+          <w:szCs w:val="20"/>
+          <w:lang w:val="en-US"/>
+        </w:rPr>
+      </w:pPr>
+      <w:r>
+        <w:rPr>
+          <w:rFonts w:ascii="Arial" w:eastAsiaTheme="minorEastAsia" w:hAnsi="Arial" w:cs="Arial"/>
+          <w:sz w:val="20"/>
+          <w:szCs w:val="20"/>
+          <w:lang w:val="en-US"/>
         </w:rPr>
         <w:t xml:space="preserve">This minimum level of requirement does not apply to content produced by the ORGANISM's teams or to </w:t>
       </w:r>
-      <w:hyperlink w:history="1" w:anchor="contenus-exempt%C3%A9s" r:id="rId9">
+      <w:hyperlink r:id="rId9" w:anchor="contenus-exempt%C3%A9s" w:history="1">
         <w:r>
           <w:rPr>
             <w:rStyle w:val="Hyperlink"/>
-            <w:rFonts w:ascii="Arial" w:hAnsi="Arial" w:cs="Arial" w:eastAsiaTheme="minorEastAsia"/>
+            <w:rFonts w:ascii="Arial" w:eastAsiaTheme="minorEastAsia" w:hAnsi="Arial" w:cs="Arial"/>
             <w:sz w:val="20"/>
             <w:szCs w:val="20"/>
+            <w:lang w:val="en-US"/>
           </w:rPr>
           <w:t xml:space="preserve">content that is </w:t>
         </w:r>
       </w:hyperlink>
-      <w:hyperlink w:history="1" w:anchor="contenus-exempt%C3%A9s" r:id="rId9">
+      <w:hyperlink r:id="rId10" w:anchor="contenus-exempt%C3%A9s" w:history="1">
         <w:r>
           <w:rPr>
             <w:rStyle w:val="Hyperlink"/>
-            <w:rFonts w:ascii="Arial" w:hAnsi="Arial" w:cs="Arial" w:eastAsiaTheme="minorEastAsia"/>
+            <w:rFonts w:ascii="Arial" w:eastAsiaTheme="minorEastAsia" w:hAnsi="Arial" w:cs="Arial"/>
             <w:sz w:val="20"/>
             <w:szCs w:val="20"/>
+            <w:lang w:val="en-US"/>
           </w:rPr>
-          <w:t xml:space="preserve">subject to exemptions</w:t>
+          <w:t>subject to exemptions</w:t>
         </w:r>
       </w:hyperlink>
       <w:r>
         <w:rPr>
-          <w:rFonts w:ascii="Arial" w:hAnsi="Arial" w:cs="Arial" w:eastAsiaTheme="minorEastAsia"/>
-          <w:sz w:val="20"/>
-          <w:szCs w:val="20"/>
+          <w:rFonts w:ascii="Arial" w:eastAsiaTheme="minorEastAsia" w:hAnsi="Arial" w:cs="Arial"/>
+          <w:sz w:val="20"/>
+          <w:szCs w:val="20"/>
+          <w:lang w:val="en-US"/>
         </w:rPr>
         <w:t xml:space="preserve"> as defined by law.</w:t>
       </w:r>
@@ -638,43 +604,48 @@
         <w:spacing w:after="0" w:line="240" w:lineRule="auto"/>
         <w:jc w:val="both"/>
         <w:rPr>
-          <w:rFonts w:ascii="Arial" w:hAnsi="Arial" w:cs="Arial" w:eastAsiaTheme="minorEastAsia"/>
-          <w:sz w:val="20"/>
-          <w:szCs w:val="20"/>
-        </w:rPr>
-      </w:pPr>
-      <w:r>
-        <w:rPr>
-          <w:rFonts w:ascii="Arial" w:hAnsi="Arial" w:cs="Arial" w:eastAsiaTheme="minorEastAsia"/>
-          <w:sz w:val="20"/>
-          <w:szCs w:val="20"/>
+          <w:rFonts w:ascii="Arial" w:eastAsiaTheme="minorEastAsia" w:hAnsi="Arial" w:cs="Arial"/>
+          <w:sz w:val="20"/>
+          <w:szCs w:val="20"/>
+          <w:lang w:val="en-US"/>
+        </w:rPr>
+      </w:pPr>
+      <w:r>
+        <w:rPr>
+          <w:rFonts w:ascii="Arial" w:eastAsiaTheme="minorEastAsia" w:hAnsi="Arial" w:cs="Arial"/>
+          <w:sz w:val="20"/>
+          <w:szCs w:val="20"/>
+          <w:lang w:val="en-US"/>
         </w:rPr>
         <w:t xml:space="preserve">In the case of any </w:t>
       </w:r>
       <w:r>
         <w:rPr>
-          <w:rFonts w:ascii="Arial" w:hAnsi="Arial" w:cs="Arial" w:eastAsiaTheme="minorEastAsia"/>
-          <w:sz w:val="20"/>
-          <w:szCs w:val="20"/>
+          <w:rFonts w:ascii="Arial" w:eastAsiaTheme="minorEastAsia" w:hAnsi="Arial" w:cs="Arial"/>
+          <w:sz w:val="20"/>
+          <w:szCs w:val="20"/>
+          <w:lang w:val="en-US"/>
         </w:rPr>
         <w:t xml:space="preserve">non-compliant functionality or content for which compliance might represent a </w:t>
       </w:r>
-      <w:hyperlink w:history="1" w:anchor="d%C3%A9rogation-pour-charge-disproportionn%C3%A9e" r:id="rId10">
+      <w:hyperlink r:id="rId11" w:anchor="d%C3%A9rogation-pour-charge-disproportionn%C3%A9e" w:history="1">
         <w:r>
           <w:rPr>
             <w:rStyle w:val="Hyperlink"/>
-            <w:rFonts w:ascii="Arial" w:hAnsi="Arial" w:cs="Arial" w:eastAsiaTheme="minorEastAsia"/>
+            <w:rFonts w:ascii="Arial" w:eastAsiaTheme="minorEastAsia" w:hAnsi="Arial" w:cs="Arial"/>
             <w:sz w:val="20"/>
             <w:szCs w:val="20"/>
+            <w:lang w:val="en-US"/>
           </w:rPr>
-          <w:t xml:space="preserve">disproportionate workload</w:t>
+          <w:t>disproportionate workload</w:t>
         </w:r>
       </w:hyperlink>
       <w:r>
         <w:rPr>
-          <w:rFonts w:ascii="Arial" w:hAnsi="Arial" w:cs="Arial" w:eastAsiaTheme="minorEastAsia"/>
-          <w:sz w:val="20"/>
-          <w:szCs w:val="20"/>
+          <w:rFonts w:ascii="Arial" w:eastAsiaTheme="minorEastAsia" w:hAnsi="Arial" w:cs="Arial"/>
+          <w:sz w:val="20"/>
+          <w:szCs w:val="20"/>
+          <w:lang w:val="en-US"/>
         </w:rPr>
         <w:t xml:space="preserve"> for the CONTRACT HOLDER, any derogation for disproportionate workload will have to be validated by the ORGANIZATION.</w:t>
       </w:r>
@@ -684,7 +655,7 @@
         <w:pStyle w:val="Heading2"/>
       </w:pPr>
       <w:r>
-        <w:t xml:space="preserve">Check</w:t>
+        <w:t>Check</w:t>
       </w:r>
     </w:p>
     <w:p>
@@ -692,90 +663,29 @@
         <w:spacing w:after="0" w:line="240" w:lineRule="auto"/>
         <w:jc w:val="both"/>
         <w:rPr>
-          <w:rFonts w:ascii="Arial" w:hAnsi="Arial" w:cs="Arial" w:eastAsiaTheme="minorEastAsia"/>
-          <w:sz w:val="20"/>
-          <w:szCs w:val="20"/>
-        </w:rPr>
-      </w:pPr>
-      <w:r>
-        <w:rPr>
-          <w:rFonts w:ascii="Arial" w:hAnsi="Arial" w:cs="Arial" w:eastAsiaTheme="minorEastAsia"/>
-          <w:sz w:val="20"/>
-          <w:szCs w:val="20"/>
-        </w:rPr>
-        <w:t xml:space="preserve">It should be noted that the </w:t>
-      </w:r>
-      <w:r>
-        <w:rPr>
-          <w:rFonts w:ascii="Arial" w:hAnsi="Arial" w:cs="Arial" w:eastAsiaTheme="minorEastAsia"/>
-          <w:sz w:val="20"/>
-          <w:szCs w:val="20"/>
-        </w:rPr>
-        <w:t xml:space="preserve">ORGANISM </w:t>
-      </w:r>
-      <w:r>
-        <w:rPr>
-          <w:rFonts w:ascii="Arial" w:hAnsi="Arial" w:cs="Arial" w:eastAsiaTheme="minorEastAsia"/>
-          <w:sz w:val="20"/>
-          <w:szCs w:val="20"/>
-        </w:rPr>
-        <w:t xml:space="preserve">reserves the right to have </w:t>
-      </w:r>
-      <w:r>
-        <w:rPr>
-          <w:rFonts w:ascii="Arial" w:hAnsi="Arial" w:cs="Arial" w:eastAsiaTheme="minorEastAsia"/>
-          <w:sz w:val="20"/>
-          <w:szCs w:val="20"/>
-        </w:rPr>
-        <w:t xml:space="preserve">compliance with these minimum requirements </w:t>
-      </w:r>
-      <w:r>
-        <w:rPr>
-          <w:rFonts w:ascii="Arial" w:hAnsi="Arial" w:cs="Arial" w:eastAsiaTheme="minorEastAsia"/>
-          <w:sz w:val="20"/>
-          <w:szCs w:val="20"/>
-        </w:rPr>
-        <w:t xml:space="preserve">verified </w:t>
-      </w:r>
-      <w:r>
-        <w:rPr>
-          <w:rFonts w:ascii="Arial" w:hAnsi="Arial" w:cs="Arial" w:eastAsiaTheme="minorEastAsia"/>
-          <w:sz w:val="20"/>
-          <w:szCs w:val="20"/>
-        </w:rPr>
-        <w:t xml:space="preserve">during all phases of the project and deliveries (mock-ups, </w:t>
-      </w:r>
-      <w:r>
-        <w:rPr>
-          <w:rFonts w:ascii="Arial" w:hAnsi="Arial" w:cs="Arial" w:eastAsiaTheme="minorEastAsia"/>
-          <w:sz w:val="20"/>
-          <w:szCs w:val="20"/>
-        </w:rPr>
-        <w:t xml:space="preserve">templates</w:t>
-      </w:r>
-      <w:r>
-        <w:rPr>
-          <w:rFonts w:ascii="Arial" w:hAnsi="Arial" w:cs="Arial" w:eastAsiaTheme="minorEastAsia"/>
-          <w:sz w:val="20"/>
-          <w:szCs w:val="20"/>
-        </w:rPr>
-        <w:t xml:space="preserve">, developments, etc.) by </w:t>
-      </w:r>
-      <w:r>
-        <w:rPr>
-          <w:rFonts w:ascii="Arial" w:hAnsi="Arial" w:cs="Arial" w:eastAsiaTheme="minorEastAsia"/>
-          <w:sz w:val="20"/>
-          <w:szCs w:val="20"/>
-        </w:rPr>
-        <w:t xml:space="preserve">means of audits or acceptance tests carried out by a service provider with expertise </w:t>
-      </w:r>
-      <w:r>
-        <w:rPr>
-          <w:rFonts w:ascii="Arial" w:hAnsi="Arial" w:cs="Arial" w:eastAsiaTheme="minorEastAsia"/>
-          <w:sz w:val="20"/>
-          <w:szCs w:val="20"/>
-        </w:rPr>
-        <w:t xml:space="preserve">in digital accessibility.</w:t>
+          <w:rFonts w:ascii="Arial" w:eastAsiaTheme="minorEastAsia" w:hAnsi="Arial" w:cs="Arial"/>
+          <w:sz w:val="20"/>
+          <w:szCs w:val="20"/>
+          <w:lang w:val="en-US"/>
+        </w:rPr>
+      </w:pPr>
+      <w:r>
+        <w:rPr>
+          <w:rFonts w:ascii="Arial" w:eastAsiaTheme="minorEastAsia" w:hAnsi="Arial" w:cs="Arial"/>
+          <w:sz w:val="20"/>
+          <w:szCs w:val="20"/>
+          <w:lang w:val="en-US"/>
+        </w:rPr>
+        <w:t xml:space="preserve">It should be noted that the ORGANISM reserves the right to have compliance with these minimum requirements verified during all phases of the project and deliveries (mock-ups, templates, developments, etc.) by means of audits or acceptance tests carried out by a service provider with expertise </w:t>
+      </w:r>
+      <w:r>
+        <w:rPr>
+          <w:rFonts w:ascii="Arial" w:eastAsiaTheme="minorEastAsia" w:hAnsi="Arial" w:cs="Arial"/>
+          <w:sz w:val="20"/>
+          <w:szCs w:val="20"/>
+          <w:lang w:val="en-US"/>
+        </w:rPr>
+        <w:t>in digital accessibility.</w:t>
       </w:r>
     </w:p>
     <w:p>
@@ -783,34 +693,49 @@
         <w:spacing w:after="0" w:line="240" w:lineRule="auto"/>
         <w:jc w:val="both"/>
         <w:rPr>
-          <w:rFonts w:ascii="Arial" w:hAnsi="Arial" w:cs="Arial" w:eastAsiaTheme="minorEastAsia"/>
-          <w:sz w:val="20"/>
-          <w:szCs w:val="20"/>
-        </w:rPr>
-      </w:pPr>
-      <w:r>
-        <w:rPr>
-          <w:rFonts w:ascii="Arial" w:hAnsi="Arial" w:cs="Arial" w:eastAsiaTheme="minorEastAsia"/>
-          <w:sz w:val="20"/>
-          <w:szCs w:val="20"/>
-        </w:rPr>
-        <w:t xml:space="preserve">In the event that the minimum level required is not achieved due to a fault on the part of the </w:t>
-      </w:r>
-      <w:r>
-        <w:rPr>
-          <w:rFonts w:ascii="Arial" w:hAnsi="Arial" w:cs="Arial" w:eastAsiaTheme="minorEastAsia"/>
-          <w:sz w:val="20"/>
-          <w:szCs w:val="20"/>
-        </w:rPr>
-        <w:t xml:space="preserve">CONTRACT HOLDER</w:t>
-      </w:r>
-      <w:r>
-        <w:rPr>
-          <w:rFonts w:ascii="Arial" w:hAnsi="Arial" w:cs="Arial" w:eastAsiaTheme="minorEastAsia"/>
-          <w:sz w:val="20"/>
-          <w:szCs w:val="20"/>
-        </w:rPr>
-        <w:t xml:space="preserve">, the latter must take all necessary corrective action.</w:t>
+          <w:rFonts w:ascii="Arial" w:eastAsiaTheme="minorEastAsia" w:hAnsi="Arial" w:cs="Arial"/>
+          <w:sz w:val="20"/>
+          <w:szCs w:val="20"/>
+          <w:lang w:val="en-US"/>
+        </w:rPr>
+      </w:pPr>
+      <w:proofErr w:type="gramStart"/>
+      <w:r>
+        <w:rPr>
+          <w:rFonts w:ascii="Arial" w:eastAsiaTheme="minorEastAsia" w:hAnsi="Arial" w:cs="Arial"/>
+          <w:sz w:val="20"/>
+          <w:szCs w:val="20"/>
+          <w:lang w:val="en-US"/>
+        </w:rPr>
+        <w:t>In the event that</w:t>
+      </w:r>
+      <w:proofErr w:type="gramEnd"/>
+      <w:r>
+        <w:rPr>
+          <w:rFonts w:ascii="Arial" w:eastAsiaTheme="minorEastAsia" w:hAnsi="Arial" w:cs="Arial"/>
+          <w:sz w:val="20"/>
+          <w:szCs w:val="20"/>
+          <w:lang w:val="en-US"/>
+        </w:rPr>
+        <w:t xml:space="preserve"> the minimum level required is not achieved due to a fault on the part of the </w:t>
+      </w:r>
+      <w:r>
+        <w:rPr>
+          <w:rFonts w:ascii="Arial" w:eastAsiaTheme="minorEastAsia" w:hAnsi="Arial" w:cs="Arial"/>
+          <w:sz w:val="20"/>
+          <w:szCs w:val="20"/>
+          <w:lang w:val="en-US"/>
+        </w:rPr>
+        <w:t>CONTRACT HOLDER</w:t>
+      </w:r>
+      <w:r>
+        <w:rPr>
+          <w:rFonts w:ascii="Arial" w:eastAsiaTheme="minorEastAsia" w:hAnsi="Arial" w:cs="Arial"/>
+          <w:sz w:val="20"/>
+          <w:szCs w:val="20"/>
+          <w:lang w:val="en-US"/>
+        </w:rPr>
+        <w:t>, the latter must take all necessary corrective action.</w:t>
       </w:r>
     </w:p>
     <w:p>
@@ -820,6 +745,7 @@
           <w:rFonts w:ascii="Arial" w:hAnsi="Arial" w:cs="Arial"/>
           <w:sz w:val="20"/>
           <w:szCs w:val="20"/>
+          <w:lang w:val="en-US"/>
         </w:rPr>
       </w:pPr>
       <w:r>
@@ -827,6 +753,7 @@
           <w:rFonts w:ascii="Arial" w:hAnsi="Arial" w:cs="Arial"/>
           <w:sz w:val="20"/>
           <w:szCs w:val="20"/>
+          <w:lang w:val="en-US"/>
         </w:rPr>
         <w:t xml:space="preserve">These corrective actions will be the responsibility of </w:t>
       </w:r>
@@ -835,27 +762,32 @@
           <w:rFonts w:ascii="Arial" w:hAnsi="Arial" w:cs="Arial"/>
           <w:sz w:val="20"/>
           <w:szCs w:val="20"/>
-        </w:rPr>
-        <w:t xml:space="preserve">the CONTRACT HOLDER</w:t>
+          <w:lang w:val="en-US"/>
+        </w:rPr>
+        <w:t>the CONTRACT HOLDER</w:t>
       </w:r>
       <w:r>
         <w:rPr>
           <w:rFonts w:ascii="Arial" w:hAnsi="Arial" w:cs="Arial"/>
           <w:sz w:val="20"/>
           <w:szCs w:val="20"/>
-        </w:rPr>
-        <w:t xml:space="preserve">.</w:t>
+          <w:lang w:val="en-US"/>
+        </w:rPr>
+        <w:t>.</w:t>
       </w:r>
     </w:p>
     <w:p>
       <w:pPr>
         <w:pStyle w:val="Heading2"/>
-      </w:pPr>
-      <w:r>
-        <w:t xml:space="preserve">Expert support for </w:t>
-      </w:r>
-      <w:r>
-        <w:t xml:space="preserve">the ORGANISATION</w:t>
+        <w:rPr>
+          <w:lang w:val="en-US"/>
+        </w:rPr>
+      </w:pPr>
+      <w:r>
+        <w:rPr>
+          <w:lang w:val="en-US"/>
+        </w:rPr>
+        <w:t>Expert support for the ORGANISATION</w:t>
       </w:r>
     </w:p>
     <w:p>
@@ -863,50 +795,38 @@
         <w:spacing w:after="0" w:line="240" w:lineRule="auto"/>
         <w:jc w:val="both"/>
         <w:rPr>
-          <w:rFonts w:ascii="Arial" w:hAnsi="Arial" w:cs="Arial" w:eastAsiaTheme="minorEastAsia"/>
-          <w:sz w:val="20"/>
-          <w:szCs w:val="20"/>
-        </w:rPr>
-      </w:pPr>
-      <w:r>
-        <w:rPr>
-          <w:rFonts w:ascii="Arial" w:hAnsi="Arial" w:cs="Arial" w:eastAsiaTheme="minorEastAsia"/>
-          <w:sz w:val="20"/>
-          <w:szCs w:val="20"/>
-        </w:rPr>
-        <w:t xml:space="preserve">It should be noted that </w:t>
-      </w:r>
-      <w:r>
-        <w:rPr>
-          <w:rFonts w:ascii="Arial" w:hAnsi="Arial" w:cs="Arial" w:eastAsiaTheme="minorEastAsia"/>
-          <w:sz w:val="20"/>
-          <w:szCs w:val="20"/>
-        </w:rPr>
-        <w:t xml:space="preserve">the ORGANISM </w:t>
-      </w:r>
-      <w:r>
-        <w:rPr>
-          <w:rFonts w:ascii="Arial" w:hAnsi="Arial" w:cs="Arial" w:eastAsiaTheme="minorEastAsia"/>
-          <w:sz w:val="20"/>
-          <w:szCs w:val="20"/>
-        </w:rPr>
-        <w:t xml:space="preserve">reserves the right to call on </w:t>
-      </w:r>
-      <w:r>
-        <w:rPr>
-          <w:rFonts w:ascii="Arial" w:hAnsi="Arial" w:cs="Arial" w:eastAsiaTheme="minorEastAsia"/>
-          <w:sz w:val="20"/>
-          <w:szCs w:val="20"/>
-        </w:rPr>
-        <w:t xml:space="preserve">an external service provider, with expertise in digital accessibility</w:t>
-      </w:r>
-      <w:r>
-        <w:rPr>
-          <w:rFonts w:ascii="Arial" w:hAnsi="Arial" w:cs="Arial" w:eastAsiaTheme="minorEastAsia"/>
-          <w:sz w:val="20"/>
-          <w:szCs w:val="20"/>
-        </w:rPr>
-        <w:t xml:space="preserve">, to support it at every stage of the project.</w:t>
+          <w:rFonts w:ascii="Arial" w:eastAsiaTheme="minorEastAsia" w:hAnsi="Arial" w:cs="Arial"/>
+          <w:sz w:val="20"/>
+          <w:szCs w:val="20"/>
+          <w:lang w:val="en-US"/>
+        </w:rPr>
+      </w:pPr>
+      <w:r>
+        <w:rPr>
+          <w:rFonts w:ascii="Arial" w:eastAsiaTheme="minorEastAsia" w:hAnsi="Arial" w:cs="Arial"/>
+          <w:sz w:val="20"/>
+          <w:szCs w:val="20"/>
+          <w:lang w:val="en-US"/>
+        </w:rPr>
+        <w:t xml:space="preserve">It should be noted that the ORGANISM reserves the right to call on </w:t>
+      </w:r>
+      <w:r>
+        <w:rPr>
+          <w:rFonts w:ascii="Arial" w:eastAsiaTheme="minorEastAsia" w:hAnsi="Arial" w:cs="Arial"/>
+          <w:sz w:val="20"/>
+          <w:szCs w:val="20"/>
+          <w:lang w:val="en-US"/>
+        </w:rPr>
+        <w:t>an external service provider, with expertise in digital accessibility</w:t>
+      </w:r>
+      <w:r>
+        <w:rPr>
+          <w:rFonts w:ascii="Arial" w:eastAsiaTheme="minorEastAsia" w:hAnsi="Arial" w:cs="Arial"/>
+          <w:sz w:val="20"/>
+          <w:szCs w:val="20"/>
+          <w:lang w:val="en-US"/>
+        </w:rPr>
+        <w:t>, to support it at every stage of the project.</w:t>
       </w:r>
     </w:p>
     <w:p>
@@ -914,67 +834,71 @@
         <w:spacing w:after="0" w:line="240" w:lineRule="auto"/>
         <w:jc w:val="both"/>
         <w:rPr>
-          <w:rFonts w:ascii="Arial" w:hAnsi="Arial" w:cs="Arial" w:eastAsiaTheme="minorEastAsia"/>
-          <w:sz w:val="20"/>
-          <w:szCs w:val="20"/>
-        </w:rPr>
-      </w:pPr>
-      <w:r>
-        <w:rPr>
-          <w:rFonts w:ascii="Arial" w:hAnsi="Arial" w:cs="Arial" w:eastAsiaTheme="minorEastAsia"/>
-          <w:sz w:val="20"/>
-          <w:szCs w:val="20"/>
+          <w:rFonts w:ascii="Arial" w:eastAsiaTheme="minorEastAsia" w:hAnsi="Arial" w:cs="Arial"/>
+          <w:sz w:val="20"/>
+          <w:szCs w:val="20"/>
+          <w:lang w:val="en-US"/>
+        </w:rPr>
+      </w:pPr>
+      <w:r>
+        <w:rPr>
+          <w:rFonts w:ascii="Arial" w:eastAsiaTheme="minorEastAsia" w:hAnsi="Arial" w:cs="Arial"/>
+          <w:sz w:val="20"/>
+          <w:szCs w:val="20"/>
+          <w:lang w:val="en-US"/>
         </w:rPr>
         <w:t xml:space="preserve">In this case, the service provider will be the technical contact with the </w:t>
       </w:r>
       <w:r>
         <w:rPr>
-          <w:rFonts w:ascii="Arial" w:hAnsi="Arial" w:cs="Arial" w:eastAsiaTheme="minorEastAsia"/>
-          <w:sz w:val="20"/>
-          <w:szCs w:val="20"/>
-        </w:rPr>
-        <w:t xml:space="preserve">AUTHORISED PARTY</w:t>
-      </w:r>
-      <w:r>
-        <w:rPr>
-          <w:rFonts w:ascii="Arial" w:hAnsi="Arial" w:cs="Arial" w:eastAsiaTheme="minorEastAsia"/>
-          <w:sz w:val="20"/>
-          <w:szCs w:val="20"/>
-        </w:rPr>
-        <w:t xml:space="preserve">'s teams </w:t>
-      </w:r>
-      <w:r>
-        <w:rPr>
-          <w:rFonts w:ascii="Arial" w:hAnsi="Arial" w:cs="Arial" w:eastAsiaTheme="minorEastAsia"/>
-          <w:sz w:val="20"/>
-          <w:szCs w:val="20"/>
-        </w:rPr>
-        <w:t xml:space="preserve">for all matters relating to accessibility and compliance with the RGAA </w:t>
-      </w:r>
-      <w:r>
-        <w:rPr>
-          <w:rFonts w:ascii="Arial" w:hAnsi="Arial" w:cs="Arial" w:eastAsiaTheme="minorEastAsia"/>
-          <w:sz w:val="20"/>
-          <w:szCs w:val="20"/>
+          <w:rFonts w:ascii="Arial" w:eastAsiaTheme="minorEastAsia" w:hAnsi="Arial" w:cs="Arial"/>
+          <w:sz w:val="20"/>
+          <w:szCs w:val="20"/>
+          <w:lang w:val="en-US"/>
+        </w:rPr>
+        <w:t>AUTHORISED PARTY</w:t>
+      </w:r>
+      <w:r>
+        <w:rPr>
+          <w:rFonts w:ascii="Arial" w:eastAsiaTheme="minorEastAsia" w:hAnsi="Arial" w:cs="Arial"/>
+          <w:sz w:val="20"/>
+          <w:szCs w:val="20"/>
+          <w:lang w:val="en-US"/>
+        </w:rPr>
+        <w:t xml:space="preserve">'s teams for all matters relating to accessibility and compliance with the RGAA </w:t>
+      </w:r>
+      <w:r>
+        <w:rPr>
+          <w:rFonts w:ascii="Arial" w:eastAsiaTheme="minorEastAsia" w:hAnsi="Arial" w:cs="Arial"/>
+          <w:sz w:val="20"/>
+          <w:szCs w:val="20"/>
+          <w:lang w:val="en-US"/>
         </w:rPr>
         <w:t xml:space="preserve">or RAAM </w:t>
       </w:r>
       <w:r>
         <w:rPr>
-          <w:rFonts w:ascii="Arial" w:hAnsi="Arial" w:cs="Arial" w:eastAsiaTheme="minorEastAsia"/>
-          <w:sz w:val="20"/>
-          <w:szCs w:val="20"/>
-        </w:rPr>
-        <w:t xml:space="preserve">for the entire project.</w:t>
+          <w:rFonts w:ascii="Arial" w:eastAsiaTheme="minorEastAsia" w:hAnsi="Arial" w:cs="Arial"/>
+          <w:sz w:val="20"/>
+          <w:szCs w:val="20"/>
+          <w:lang w:val="en-US"/>
+        </w:rPr>
+        <w:t>for the entire project.</w:t>
       </w:r>
     </w:p>
     <w:p>
       <w:pPr>
         <w:pStyle w:val="Heading2"/>
-      </w:pPr>
-      <w:r>
+        <w:rPr>
+          <w:lang w:val="en-US"/>
+        </w:rPr>
+      </w:pPr>
+      <w:r>
+        <w:rPr>
+          <w:lang w:val="en-US"/>
+        </w:rPr>
         <w:lastRenderedPageBreak/>
-        <w:t xml:space="preserve">Some answers</w:t>
+        <w:t>Some answers</w:t>
       </w:r>
     </w:p>
     <w:p>
@@ -982,18 +906,40 @@
         <w:spacing w:after="0" w:line="240" w:lineRule="auto"/>
         <w:jc w:val="both"/>
         <w:rPr>
-          <w:rFonts w:ascii="Arial" w:hAnsi="Arial" w:cs="Arial" w:eastAsiaTheme="minorEastAsia"/>
-          <w:sz w:val="20"/>
-          <w:szCs w:val="20"/>
-        </w:rPr>
-      </w:pPr>
-      <w:r>
-        <w:rPr>
-          <w:rFonts w:ascii="Arial" w:hAnsi="Arial" w:cs="Arial" w:eastAsiaTheme="minorEastAsia"/>
-          <w:sz w:val="20"/>
-          <w:szCs w:val="20"/>
-        </w:rPr>
-        <w:t xml:space="preserve">Candidates must provide all the necessary information in the context of this contract, indicating precisely the methodology, processes and resources put in place to meet these requirements.</w:t>
+          <w:rFonts w:ascii="Arial" w:eastAsiaTheme="minorEastAsia" w:hAnsi="Arial" w:cs="Arial"/>
+          <w:sz w:val="20"/>
+          <w:szCs w:val="20"/>
+          <w:lang w:val="en-US"/>
+        </w:rPr>
+      </w:pPr>
+      <w:r>
+        <w:rPr>
+          <w:rFonts w:ascii="Arial" w:eastAsiaTheme="minorEastAsia" w:hAnsi="Arial" w:cs="Arial"/>
+          <w:sz w:val="20"/>
+          <w:szCs w:val="20"/>
+          <w:lang w:val="en-US"/>
+        </w:rPr>
+        <w:t xml:space="preserve">Candidates must provide all the necessary information in the context of this contract, </w:t>
+      </w:r>
+      <w:proofErr w:type="gramStart"/>
+      <w:r>
+        <w:rPr>
+          <w:rFonts w:ascii="Arial" w:eastAsiaTheme="minorEastAsia" w:hAnsi="Arial" w:cs="Arial"/>
+          <w:sz w:val="20"/>
+          <w:szCs w:val="20"/>
+          <w:lang w:val="en-US"/>
+        </w:rPr>
+        <w:t>indicating precisely</w:t>
+      </w:r>
+      <w:proofErr w:type="gramEnd"/>
+      <w:r>
+        <w:rPr>
+          <w:rFonts w:ascii="Arial" w:eastAsiaTheme="minorEastAsia" w:hAnsi="Arial" w:cs="Arial"/>
+          <w:sz w:val="20"/>
+          <w:szCs w:val="20"/>
+          <w:lang w:val="en-US"/>
+        </w:rPr>
+        <w:t xml:space="preserve"> the methodology, processes and resources put in place to meet these requirements.</w:t>
       </w:r>
     </w:p>
     <w:p>
@@ -1001,66 +947,56 @@
         <w:spacing w:after="0" w:line="240" w:lineRule="auto"/>
         <w:jc w:val="both"/>
         <w:rPr>
-          <w:rFonts w:ascii="Arial" w:hAnsi="Arial" w:cs="Arial" w:eastAsiaTheme="minorEastAsia"/>
-          <w:sz w:val="20"/>
-          <w:szCs w:val="20"/>
-        </w:rPr>
-      </w:pPr>
-      <w:r>
-        <w:rPr>
-          <w:rFonts w:ascii="Arial" w:hAnsi="Arial" w:cs="Arial" w:eastAsiaTheme="minorEastAsia"/>
-          <w:sz w:val="20"/>
-          <w:szCs w:val="20"/>
+          <w:rFonts w:ascii="Arial" w:eastAsiaTheme="minorEastAsia" w:hAnsi="Arial" w:cs="Arial"/>
+          <w:sz w:val="20"/>
+          <w:szCs w:val="20"/>
+          <w:lang w:val="en-US"/>
+        </w:rPr>
+      </w:pPr>
+      <w:r>
+        <w:rPr>
+          <w:rFonts w:ascii="Arial" w:eastAsiaTheme="minorEastAsia" w:hAnsi="Arial" w:cs="Arial"/>
+          <w:sz w:val="20"/>
+          <w:szCs w:val="20"/>
+          <w:lang w:val="en-US"/>
         </w:rPr>
         <w:t xml:space="preserve">Particular attention will be paid to </w:t>
       </w:r>
       <w:r>
         <w:rPr>
-          <w:rFonts w:ascii="Arial" w:hAnsi="Arial" w:cs="Arial" w:eastAsiaTheme="minorEastAsia"/>
-          <w:sz w:val="20"/>
-          <w:szCs w:val="20"/>
-        </w:rPr>
-        <w:t xml:space="preserve">the</w:t>
-      </w:r>
-      <w:r>
-        <w:rPr>
-          <w:rFonts w:ascii="Arial" w:hAnsi="Arial" w:cs="Arial" w:eastAsiaTheme="minorEastAsia"/>
-          <w:sz w:val="20"/>
-          <w:szCs w:val="20"/>
-        </w:rPr>
-        <w:t xml:space="preserve"> methodology and </w:t>
-      </w:r>
-      <w:r>
-        <w:rPr>
-          <w:rFonts w:ascii="Arial" w:hAnsi="Arial" w:cs="Arial" w:eastAsiaTheme="minorEastAsia"/>
-          <w:sz w:val="20"/>
-          <w:szCs w:val="20"/>
-        </w:rPr>
-        <w:t xml:space="preserve">processes put in </w:t>
-      </w:r>
-      <w:r>
-        <w:rPr>
-          <w:rFonts w:ascii="Arial" w:hAnsi="Arial" w:cs="Arial" w:eastAsiaTheme="minorEastAsia"/>
-          <w:sz w:val="20"/>
-          <w:szCs w:val="20"/>
-        </w:rPr>
-        <w:t xml:space="preserve">place to guarantee the conformity of the developments, content and functionalities presented on delivery</w:t>
-      </w:r>
-      <w:r>
-        <w:rPr>
-          <w:rFonts w:ascii="Arial" w:hAnsi="Arial" w:cs="Arial" w:eastAsiaTheme="minorEastAsia"/>
-          <w:sz w:val="20"/>
-          <w:szCs w:val="20"/>
+          <w:rFonts w:ascii="Arial" w:eastAsiaTheme="minorEastAsia" w:hAnsi="Arial" w:cs="Arial"/>
+          <w:sz w:val="20"/>
+          <w:szCs w:val="20"/>
+          <w:lang w:val="en-US"/>
+        </w:rPr>
+        <w:t>the</w:t>
+      </w:r>
+      <w:r>
+        <w:rPr>
+          <w:rFonts w:ascii="Arial" w:eastAsiaTheme="minorEastAsia" w:hAnsi="Arial" w:cs="Arial"/>
+          <w:sz w:val="20"/>
+          <w:szCs w:val="20"/>
+          <w:lang w:val="en-US"/>
+        </w:rPr>
+        <w:t xml:space="preserve"> methodology and processes put in place to guarantee the conformity of the developments, content and functionalities presented on delivery</w:t>
+      </w:r>
+      <w:r>
+        <w:rPr>
+          <w:rFonts w:ascii="Arial" w:eastAsiaTheme="minorEastAsia" w:hAnsi="Arial" w:cs="Arial"/>
+          <w:sz w:val="20"/>
+          <w:szCs w:val="20"/>
+          <w:lang w:val="en-US"/>
         </w:rPr>
         <w:t xml:space="preserve">; </w:t>
       </w:r>
       <w:r>
         <w:rPr>
-          <w:rFonts w:ascii="Arial" w:hAnsi="Arial" w:cs="Arial" w:eastAsiaTheme="minorEastAsia"/>
-          <w:sz w:val="20"/>
-          <w:szCs w:val="20"/>
-        </w:rPr>
-        <w:t xml:space="preserve">this may include, for example (non-exhaustive list):</w:t>
+          <w:rFonts w:ascii="Arial" w:eastAsiaTheme="minorEastAsia" w:hAnsi="Arial" w:cs="Arial"/>
+          <w:sz w:val="20"/>
+          <w:szCs w:val="20"/>
+          <w:lang w:val="en-US"/>
+        </w:rPr>
+        <w:t>this may include, for example (non-exhaustive list):</w:t>
       </w:r>
     </w:p>
     <w:p>
@@ -1073,21 +1009,35 @@
         <w:spacing w:after="0" w:line="240" w:lineRule="auto"/>
         <w:jc w:val="both"/>
         <w:rPr>
-          <w:rFonts w:ascii="Arial" w:hAnsi="Arial" w:eastAsia="Calibri" w:cs="Arial"/>
+          <w:rFonts w:ascii="Arial" w:eastAsia="Calibri" w:hAnsi="Arial" w:cs="Arial"/>
           <w:bCs/>
           <w:sz w:val="20"/>
           <w:szCs w:val="20"/>
-        </w:rPr>
-      </w:pPr>
-      <w:r>
-        <w:rPr>
-          <w:rFonts w:ascii="Arial" w:hAnsi="Arial" w:eastAsia="Calibri" w:cs="Arial"/>
+          <w:lang w:val="en-US"/>
+        </w:rPr>
+      </w:pPr>
+      <w:r>
+        <w:rPr>
+          <w:rFonts w:ascii="Arial" w:eastAsia="Calibri" w:hAnsi="Arial" w:cs="Arial"/>
           <w:bCs/>
           <w:sz w:val="20"/>
           <w:szCs w:val="20"/>
-        </w:rPr>
-        <w:t xml:space="preserve">Control phases (design, development, acceptance before delivery, etc.) ;</w:t>
-      </w:r>
+          <w:lang w:val="en-US"/>
+        </w:rPr>
+        <w:t>Control phases (design, development, acceptance before delivery, etc.</w:t>
+      </w:r>
+      <w:proofErr w:type="gramStart"/>
+      <w:r>
+        <w:rPr>
+          <w:rFonts w:ascii="Arial" w:eastAsia="Calibri" w:hAnsi="Arial" w:cs="Arial"/>
+          <w:bCs/>
+          <w:sz w:val="20"/>
+          <w:szCs w:val="20"/>
+          <w:lang w:val="en-US"/>
+        </w:rPr>
+        <w:t>);</w:t>
+      </w:r>
+      <w:proofErr w:type="gramEnd"/>
     </w:p>
     <w:p>
       <w:pPr>
@@ -1099,21 +1049,35 @@
         <w:spacing w:after="0" w:line="240" w:lineRule="auto"/>
         <w:jc w:val="both"/>
         <w:rPr>
-          <w:rFonts w:ascii="Arial" w:hAnsi="Arial" w:eastAsia="Calibri" w:cs="Arial"/>
+          <w:rFonts w:ascii="Arial" w:eastAsia="Calibri" w:hAnsi="Arial" w:cs="Arial"/>
           <w:bCs/>
           <w:sz w:val="20"/>
           <w:szCs w:val="20"/>
-        </w:rPr>
-      </w:pPr>
-      <w:r>
-        <w:rPr>
-          <w:rFonts w:ascii="Arial" w:hAnsi="Arial" w:eastAsia="Calibri" w:cs="Arial"/>
+          <w:lang w:val="en-US"/>
+        </w:rPr>
+      </w:pPr>
+      <w:r>
+        <w:rPr>
+          <w:rFonts w:ascii="Arial" w:eastAsia="Calibri" w:hAnsi="Arial" w:cs="Arial"/>
           <w:bCs/>
           <w:sz w:val="20"/>
           <w:szCs w:val="20"/>
-        </w:rPr>
-        <w:t xml:space="preserve">Means of control (internal audit, external audit) ;</w:t>
-      </w:r>
+          <w:lang w:val="en-US"/>
+        </w:rPr>
+        <w:t>Means of control (internal audit, external audit</w:t>
+      </w:r>
+      <w:proofErr w:type="gramStart"/>
+      <w:r>
+        <w:rPr>
+          <w:rFonts w:ascii="Arial" w:eastAsia="Calibri" w:hAnsi="Arial" w:cs="Arial"/>
+          <w:bCs/>
+          <w:sz w:val="20"/>
+          <w:szCs w:val="20"/>
+          <w:lang w:val="en-US"/>
+        </w:rPr>
+        <w:t>);</w:t>
+      </w:r>
+      <w:proofErr w:type="gramEnd"/>
     </w:p>
     <w:p>
       <w:pPr>
@@ -1125,21 +1089,35 @@
         <w:spacing w:after="0" w:line="240" w:lineRule="auto"/>
         <w:jc w:val="both"/>
         <w:rPr>
-          <w:rFonts w:ascii="Arial" w:hAnsi="Arial" w:eastAsia="Calibri" w:cs="Arial"/>
+          <w:rFonts w:ascii="Arial" w:eastAsia="Calibri" w:hAnsi="Arial" w:cs="Arial"/>
           <w:bCs/>
           <w:sz w:val="20"/>
           <w:szCs w:val="20"/>
-        </w:rPr>
-      </w:pPr>
-      <w:r>
-        <w:rPr>
-          <w:rFonts w:ascii="Arial" w:hAnsi="Arial" w:eastAsia="Calibri" w:cs="Arial"/>
+          <w:lang w:val="en-US"/>
+        </w:rPr>
+      </w:pPr>
+      <w:r>
+        <w:rPr>
+          <w:rFonts w:ascii="Arial" w:eastAsia="Calibri" w:hAnsi="Arial" w:cs="Arial"/>
           <w:bCs/>
           <w:sz w:val="20"/>
           <w:szCs w:val="20"/>
-        </w:rPr>
-        <w:t xml:space="preserve">Documenting the controls (audit statement, audit report, certificate of compliance);</w:t>
-      </w:r>
+          <w:lang w:val="en-US"/>
+        </w:rPr>
+        <w:t>Documenting the controls (audit statement, audit report, certificate of compliance</w:t>
+      </w:r>
+      <w:proofErr w:type="gramStart"/>
+      <w:r>
+        <w:rPr>
+          <w:rFonts w:ascii="Arial" w:eastAsia="Calibri" w:hAnsi="Arial" w:cs="Arial"/>
+          <w:bCs/>
+          <w:sz w:val="20"/>
+          <w:szCs w:val="20"/>
+          <w:lang w:val="en-US"/>
+        </w:rPr>
+        <w:t>);</w:t>
+      </w:r>
+      <w:proofErr w:type="gramEnd"/>
     </w:p>
     <w:p>
       <w:pPr>
@@ -1151,21 +1129,35 @@
         <w:spacing w:after="0" w:line="240" w:lineRule="auto"/>
         <w:jc w:val="both"/>
         <w:rPr>
-          <w:rFonts w:ascii="Arial" w:hAnsi="Arial" w:eastAsia="Calibri" w:cs="Arial"/>
+          <w:rFonts w:ascii="Arial" w:eastAsia="Calibri" w:hAnsi="Arial" w:cs="Arial"/>
           <w:bCs/>
           <w:sz w:val="20"/>
           <w:szCs w:val="20"/>
-        </w:rPr>
-      </w:pPr>
-      <w:r>
-        <w:rPr>
-          <w:rFonts w:ascii="Arial" w:hAnsi="Arial" w:eastAsia="Calibri" w:cs="Arial"/>
+          <w:lang w:val="en-US"/>
+        </w:rPr>
+      </w:pPr>
+      <w:r>
+        <w:rPr>
+          <w:rFonts w:ascii="Arial" w:eastAsia="Calibri" w:hAnsi="Arial" w:cs="Arial"/>
           <w:bCs/>
           <w:sz w:val="20"/>
           <w:szCs w:val="20"/>
-        </w:rPr>
-        <w:t xml:space="preserve">The tool(s) used for control purposes (automatic tools, assistive technologies) ;</w:t>
-      </w:r>
+          <w:lang w:val="en-US"/>
+        </w:rPr>
+        <w:t>The tool(s) used for control purposes (automatic tools, assistive technologies</w:t>
+      </w:r>
+      <w:proofErr w:type="gramStart"/>
+      <w:r>
+        <w:rPr>
+          <w:rFonts w:ascii="Arial" w:eastAsia="Calibri" w:hAnsi="Arial" w:cs="Arial"/>
+          <w:bCs/>
+          <w:sz w:val="20"/>
+          <w:szCs w:val="20"/>
+          <w:lang w:val="en-US"/>
+        </w:rPr>
+        <w:t>);</w:t>
+      </w:r>
+      <w:proofErr w:type="gramEnd"/>
     </w:p>
     <w:p>
       <w:pPr>
@@ -1177,20 +1169,22 @@
         <w:spacing w:after="0" w:line="240" w:lineRule="auto"/>
         <w:jc w:val="both"/>
         <w:rPr>
-          <w:rFonts w:ascii="Arial" w:hAnsi="Arial" w:eastAsia="Calibri" w:cs="Arial"/>
+          <w:rFonts w:ascii="Arial" w:eastAsia="Calibri" w:hAnsi="Arial" w:cs="Arial"/>
           <w:bCs/>
           <w:sz w:val="20"/>
           <w:szCs w:val="20"/>
-        </w:rPr>
-      </w:pPr>
-      <w:r>
-        <w:rPr>
-          <w:rFonts w:ascii="Arial" w:hAnsi="Arial" w:eastAsia="Calibri" w:cs="Arial"/>
+          <w:lang w:val="en-US"/>
+        </w:rPr>
+      </w:pPr>
+      <w:r>
+        <w:rPr>
+          <w:rFonts w:ascii="Arial" w:eastAsia="Calibri" w:hAnsi="Arial" w:cs="Arial"/>
           <w:bCs/>
           <w:sz w:val="20"/>
           <w:szCs w:val="20"/>
-        </w:rPr>
-        <w:t xml:space="preserve">If certificates of conformity are proposed, a sample certificate should be provided.</w:t>
+          <w:lang w:val="en-US"/>
+        </w:rPr>
+        <w:t>If certificates of conformity are proposed, a sample certificate should be provided.</w:t>
       </w:r>
     </w:p>
     <w:p>
@@ -1198,13 +1192,15 @@
         <w:pStyle w:val="Heading2"/>
         <w:rPr>
           <w:rFonts w:eastAsiaTheme="minorEastAsia"/>
+          <w:lang w:val="en-US"/>
         </w:rPr>
       </w:pPr>
       <w:r>
         <w:rPr>
           <w:rFonts w:eastAsiaTheme="minorEastAsia"/>
-        </w:rPr>
-        <w:t xml:space="preserve">Technology points to watch</w:t>
+          <w:lang w:val="en-US"/>
+        </w:rPr>
+        <w:t>Technology points to watch</w:t>
       </w:r>
     </w:p>
     <w:p>
@@ -1212,34 +1208,38 @@
         <w:spacing w:after="0" w:line="240" w:lineRule="auto"/>
         <w:jc w:val="both"/>
         <w:rPr>
-          <w:rFonts w:ascii="Arial" w:hAnsi="Arial" w:cs="Arial" w:eastAsiaTheme="minorEastAsia"/>
-          <w:sz w:val="20"/>
-          <w:szCs w:val="20"/>
-        </w:rPr>
-      </w:pPr>
-      <w:r>
-        <w:rPr>
-          <w:rFonts w:ascii="Arial" w:hAnsi="Arial" w:cs="Arial" w:eastAsiaTheme="minorEastAsia"/>
-          <w:sz w:val="20"/>
-          <w:szCs w:val="20"/>
+          <w:rFonts w:ascii="Arial" w:eastAsiaTheme="minorEastAsia" w:hAnsi="Arial" w:cs="Arial"/>
+          <w:sz w:val="20"/>
+          <w:szCs w:val="20"/>
+          <w:lang w:val="en-US"/>
+        </w:rPr>
+      </w:pPr>
+      <w:r>
+        <w:rPr>
+          <w:rFonts w:ascii="Arial" w:eastAsiaTheme="minorEastAsia" w:hAnsi="Arial" w:cs="Arial"/>
+          <w:sz w:val="20"/>
+          <w:szCs w:val="20"/>
+          <w:lang w:val="en-US"/>
         </w:rPr>
         <w:t xml:space="preserve">Some of the needs defined in this document that are essential to the project may require the use of specific technologies that may be complex </w:t>
       </w:r>
       <w:r>
         <w:rPr>
-          <w:rFonts w:ascii="Arial" w:hAnsi="Arial" w:cs="Arial" w:eastAsiaTheme="minorEastAsia"/>
-          <w:sz w:val="20"/>
-          <w:szCs w:val="20"/>
+          <w:rFonts w:ascii="Arial" w:eastAsiaTheme="minorEastAsia" w:hAnsi="Arial" w:cs="Arial"/>
+          <w:sz w:val="20"/>
+          <w:szCs w:val="20"/>
+          <w:lang w:val="en-US"/>
         </w:rPr>
         <w:t xml:space="preserve">to </w:t>
       </w:r>
       <w:r>
         <w:rPr>
-          <w:rFonts w:ascii="Arial" w:hAnsi="Arial" w:cs="Arial" w:eastAsiaTheme="minorEastAsia"/>
-          <w:sz w:val="20"/>
-          <w:szCs w:val="20"/>
-        </w:rPr>
-        <w:t xml:space="preserve">make fully accessible.</w:t>
+          <w:rFonts w:ascii="Arial" w:eastAsiaTheme="minorEastAsia" w:hAnsi="Arial" w:cs="Arial"/>
+          <w:sz w:val="20"/>
+          <w:szCs w:val="20"/>
+          <w:lang w:val="en-US"/>
+        </w:rPr>
+        <w:t>make fully accessible.</w:t>
       </w:r>
     </w:p>
     <w:p>
@@ -1247,26 +1247,29 @@
         <w:spacing w:after="0" w:line="240" w:lineRule="auto"/>
         <w:jc w:val="both"/>
         <w:rPr>
-          <w:rFonts w:ascii="Arial" w:hAnsi="Arial" w:cs="Arial" w:eastAsiaTheme="minorEastAsia"/>
-          <w:sz w:val="20"/>
-          <w:szCs w:val="20"/>
-        </w:rPr>
-      </w:pPr>
-      <w:r>
-        <w:rPr>
-          <w:rFonts w:ascii="Arial" w:hAnsi="Arial" w:cs="Arial" w:eastAsiaTheme="minorEastAsia"/>
-          <w:sz w:val="20"/>
-          <w:szCs w:val="20"/>
+          <w:rFonts w:ascii="Arial" w:eastAsiaTheme="minorEastAsia" w:hAnsi="Arial" w:cs="Arial"/>
+          <w:sz w:val="20"/>
+          <w:szCs w:val="20"/>
+          <w:lang w:val="en-US"/>
+        </w:rPr>
+      </w:pPr>
+      <w:r>
+        <w:rPr>
+          <w:rFonts w:ascii="Arial" w:eastAsiaTheme="minorEastAsia" w:hAnsi="Arial" w:cs="Arial"/>
+          <w:sz w:val="20"/>
+          <w:szCs w:val="20"/>
+          <w:lang w:val="en-US"/>
         </w:rPr>
         <w:t xml:space="preserve">Where applicable, it is the </w:t>
       </w:r>
       <w:r>
         <w:rPr>
-          <w:rFonts w:ascii="Arial" w:hAnsi="Arial" w:cs="Arial" w:eastAsiaTheme="minorEastAsia"/>
-          <w:sz w:val="20"/>
-          <w:szCs w:val="20"/>
-        </w:rPr>
-        <w:t xml:space="preserve">applicant's responsibility to describe in detail :</w:t>
+          <w:rFonts w:ascii="Arial" w:eastAsiaTheme="minorEastAsia" w:hAnsi="Arial" w:cs="Arial"/>
+          <w:sz w:val="20"/>
+          <w:szCs w:val="20"/>
+          <w:lang w:val="en-US"/>
+        </w:rPr>
+        <w:t>applicant's responsibility to describe in detail:</w:t>
       </w:r>
     </w:p>
     <w:p>
@@ -1279,20 +1282,22 @@
         <w:spacing w:after="0" w:line="240" w:lineRule="auto"/>
         <w:jc w:val="both"/>
         <w:rPr>
-          <w:rFonts w:ascii="Arial" w:hAnsi="Arial" w:eastAsia="Calibri" w:cs="Arial"/>
+          <w:rFonts w:ascii="Arial" w:eastAsia="Calibri" w:hAnsi="Arial" w:cs="Arial"/>
           <w:bCs/>
           <w:sz w:val="20"/>
           <w:szCs w:val="20"/>
-        </w:rPr>
-      </w:pPr>
-      <w:r>
-        <w:rPr>
-          <w:rFonts w:ascii="Arial" w:hAnsi="Arial" w:eastAsia="Calibri" w:cs="Arial"/>
+          <w:lang w:val="en-US"/>
+        </w:rPr>
+      </w:pPr>
+      <w:r>
+        <w:rPr>
+          <w:rFonts w:ascii="Arial" w:eastAsia="Calibri" w:hAnsi="Arial" w:cs="Arial"/>
           <w:bCs/>
           <w:sz w:val="20"/>
           <w:szCs w:val="20"/>
-        </w:rPr>
-        <w:t xml:space="preserve">The complexities and bottlenecks inherent in using these technologies.</w:t>
+          <w:lang w:val="en-US"/>
+        </w:rPr>
+        <w:t>The complexities and bottlenecks inherent in using these technologies.</w:t>
       </w:r>
     </w:p>
     <w:p>
@@ -1305,20 +1310,22 @@
         <w:spacing w:after="0" w:line="240" w:lineRule="auto"/>
         <w:jc w:val="both"/>
         <w:rPr>
-          <w:rFonts w:ascii="Arial" w:hAnsi="Arial" w:eastAsia="Calibri" w:cs="Arial"/>
+          <w:rFonts w:ascii="Arial" w:eastAsia="Calibri" w:hAnsi="Arial" w:cs="Arial"/>
           <w:bCs/>
           <w:sz w:val="20"/>
           <w:szCs w:val="20"/>
-        </w:rPr>
-      </w:pPr>
-      <w:r>
-        <w:rPr>
-          <w:rFonts w:ascii="Arial" w:hAnsi="Arial" w:eastAsia="Calibri" w:cs="Arial"/>
+          <w:lang w:val="en-US"/>
+        </w:rPr>
+      </w:pPr>
+      <w:r>
+        <w:rPr>
+          <w:rFonts w:ascii="Arial" w:eastAsia="Calibri" w:hAnsi="Arial" w:cs="Arial"/>
           <w:bCs/>
           <w:sz w:val="20"/>
           <w:szCs w:val="20"/>
-        </w:rPr>
-        <w:t xml:space="preserve">The alternatives, where possible, that could be proposed to ensure that the user has access to the information.</w:t>
+          <w:lang w:val="en-US"/>
+        </w:rPr>
+        <w:t>The alternatives, where possible, that could be proposed to ensure that the user has access to the information.</w:t>
       </w:r>
     </w:p>
     <w:p>
@@ -1326,18 +1333,40 @@
         <w:spacing w:after="0" w:line="240" w:lineRule="auto"/>
         <w:jc w:val="both"/>
         <w:rPr>
-          <w:rFonts w:ascii="Arial" w:hAnsi="Arial" w:cs="Arial" w:eastAsiaTheme="minorEastAsia"/>
-          <w:sz w:val="20"/>
-          <w:szCs w:val="20"/>
-        </w:rPr>
-      </w:pPr>
-      <w:r>
-        <w:rPr>
-          <w:rFonts w:ascii="Arial" w:hAnsi="Arial" w:cs="Arial" w:eastAsiaTheme="minorEastAsia"/>
-          <w:sz w:val="20"/>
-          <w:szCs w:val="20"/>
-        </w:rPr>
-        <w:t xml:space="preserve">Candidates are free to provide any other details, documents or examples of deliverables that they consider relevant.</w:t>
+          <w:rFonts w:ascii="Arial" w:eastAsiaTheme="minorEastAsia" w:hAnsi="Arial" w:cs="Arial"/>
+          <w:sz w:val="20"/>
+          <w:szCs w:val="20"/>
+          <w:lang w:val="en-US"/>
+        </w:rPr>
+      </w:pPr>
+      <w:r>
+        <w:rPr>
+          <w:rFonts w:ascii="Arial" w:eastAsiaTheme="minorEastAsia" w:hAnsi="Arial" w:cs="Arial"/>
+          <w:sz w:val="20"/>
+          <w:szCs w:val="20"/>
+          <w:lang w:val="en-US"/>
+        </w:rPr>
+        <w:t xml:space="preserve">Candidates are free to provide any other details, </w:t>
+      </w:r>
+      <w:proofErr w:type="gramStart"/>
+      <w:r>
+        <w:rPr>
+          <w:rFonts w:ascii="Arial" w:eastAsiaTheme="minorEastAsia" w:hAnsi="Arial" w:cs="Arial"/>
+          <w:sz w:val="20"/>
+          <w:szCs w:val="20"/>
+          <w:lang w:val="en-US"/>
+        </w:rPr>
+        <w:t>documents</w:t>
+      </w:r>
+      <w:proofErr w:type="gramEnd"/>
+      <w:r>
+        <w:rPr>
+          <w:rFonts w:ascii="Arial" w:eastAsiaTheme="minorEastAsia" w:hAnsi="Arial" w:cs="Arial"/>
+          <w:sz w:val="20"/>
+          <w:szCs w:val="20"/>
+          <w:lang w:val="en-US"/>
+        </w:rPr>
+        <w:t xml:space="preserve"> or examples of deliverables that they consider relevant.</w:t>
       </w:r>
     </w:p>
     <w:p>
@@ -1345,19 +1374,20 @@
         <w:spacing w:after="0" w:line="240" w:lineRule="auto"/>
         <w:jc w:val="both"/>
         <w:rPr>
-          <w:rFonts w:ascii="Arial" w:hAnsi="Arial" w:cs="Arial" w:eastAsiaTheme="minorEastAsia"/>
-          <w:sz w:val="20"/>
-          <w:szCs w:val="20"/>
+          <w:rFonts w:ascii="Arial" w:eastAsiaTheme="minorEastAsia" w:hAnsi="Arial" w:cs="Arial"/>
+          <w:sz w:val="20"/>
+          <w:szCs w:val="20"/>
+          <w:lang w:val="en-US"/>
         </w:rPr>
       </w:pPr>
     </w:p>
     <w:sectPr>
-      <w:headerReference w:type="even" r:id="rId11"/>
-      <w:headerReference w:type="default" r:id="rId12"/>
-      <w:footerReference w:type="even" r:id="rId13"/>
-      <w:footerReference w:type="default" r:id="rId14"/>
-      <w:headerReference w:type="first" r:id="rId15"/>
-      <w:footerReference w:type="first" r:id="rId16"/>
+      <w:headerReference w:type="even" r:id="rId12"/>
+      <w:headerReference w:type="default" r:id="rId13"/>
+      <w:footerReference w:type="even" r:id="rId14"/>
+      <w:footerReference w:type="default" r:id="rId15"/>
+      <w:headerReference w:type="first" r:id="rId16"/>
+      <w:footerReference w:type="first" r:id="rId17"/>
       <w:pgSz w:w="12240" w:h="15840"/>
       <w:pgMar w:top="1440" w:right="1440" w:bottom="1440" w:left="1440" w:header="708" w:footer="708" w:gutter="0"/>
       <w:cols w:space="708"/>
@@ -1368,7 +1398,7 @@
 </file>
 
 <file path=word/endnotes.xml><?xml version="1.0" encoding="utf-8"?>
-<w:endnotes xmlns:wpc="http://schemas.microsoft.com/office/word/2010/wordprocessingCanvas" xmlns:cx="http://schemas.microsoft.com/office/drawing/2014/chartex" xmlns:cx1="http://schemas.microsoft.com/office/drawing/2015/9/8/chartex" xmlns:mc="http://schemas.openxmlformats.org/markup-compatibility/2006" xmlns:o="urn:schemas-microsoft-com:office:office" xmlns:r="http://schemas.openxmlformats.org/officeDocument/2006/relationships" xmlns:m="http://schemas.openxmlformats.org/officeDocument/2006/math" xmlns:v="urn:schemas-microsoft-com:vml" xmlns:wp14="http://schemas.microsoft.com/office/word/2010/wordprocessingDrawing" xmlns:wp="http://schemas.openxmlformats.org/drawingml/2006/wordprocessingDrawing" xmlns:w10="urn:schemas-microsoft-com:office:word" xmlns:w="http://schemas.openxmlformats.org/wordprocessingml/2006/main" xmlns:w14="http://schemas.microsoft.com/office/word/2010/wordml" xmlns:w15="http://schemas.microsoft.com/office/word/2012/wordml" xmlns:w16se="http://schemas.microsoft.com/office/word/2015/wordml/symex" xmlns:wpg="http://schemas.microsoft.com/office/word/2010/wordprocessingGroup" xmlns:wpi="http://schemas.microsoft.com/office/word/2010/wordprocessingInk" xmlns:wne="http://schemas.microsoft.com/office/word/2006/wordml" xmlns:wps="http://schemas.microsoft.com/office/word/2010/wordprocessingShape" mc:Ignorable="w14 w15 w16se wp14">
+<w:endnotes xmlns:wpc="http://schemas.microsoft.com/office/word/2010/wordprocessingCanvas" xmlns:cx="http://schemas.microsoft.com/office/drawing/2014/chartex" xmlns:cx1="http://schemas.microsoft.com/office/drawing/2015/9/8/chartex" xmlns:cx2="http://schemas.microsoft.com/office/drawing/2015/10/21/chartex" xmlns:cx3="http://schemas.microsoft.com/office/drawing/2016/5/9/chartex" xmlns:cx4="http://schemas.microsoft.com/office/drawing/2016/5/10/chartex" xmlns:cx5="http://schemas.microsoft.com/office/drawing/2016/5/11/chartex" xmlns:cx6="http://schemas.microsoft.com/office/drawing/2016/5/12/chartex" xmlns:cx7="http://schemas.microsoft.com/office/drawing/2016/5/13/chartex" xmlns:cx8="http://schemas.microsoft.com/office/drawing/2016/5/14/chartex" xmlns:mc="http://schemas.openxmlformats.org/markup-compatibility/2006" xmlns:aink="http://schemas.microsoft.com/office/drawing/2016/ink" xmlns:am3d="http://schemas.microsoft.com/office/drawing/2017/model3d" xmlns:o="urn:schemas-microsoft-com:office:office" xmlns:oel="http://schemas.microsoft.com/office/2019/extlst" xmlns:r="http://schemas.openxmlformats.org/officeDocument/2006/relationships" xmlns:m="http://schemas.openxmlformats.org/officeDocument/2006/math" xmlns:v="urn:schemas-microsoft-com:vml" xmlns:wp14="http://schemas.microsoft.com/office/word/2010/wordprocessingDrawing" xmlns:wp="http://schemas.openxmlformats.org/drawingml/2006/wordprocessingDrawing" xmlns:w10="urn:schemas-microsoft-com:office:word" xmlns:w="http://schemas.openxmlformats.org/wordprocessingml/2006/main" xmlns:w14="http://schemas.microsoft.com/office/word/2010/wordml" xmlns:w15="http://schemas.microsoft.com/office/word/2012/wordml" xmlns:w16cex="http://schemas.microsoft.com/office/word/2018/wordml/cex" xmlns:w16cid="http://schemas.microsoft.com/office/word/2016/wordml/cid" xmlns:w16="http://schemas.microsoft.com/office/word/2018/wordml" xmlns:w16sdtdh="http://schemas.microsoft.com/office/word/2020/wordml/sdtdatahash" xmlns:w16se="http://schemas.microsoft.com/office/word/2015/wordml/symex" xmlns:wpg="http://schemas.microsoft.com/office/word/2010/wordprocessingGroup" xmlns:wpi="http://schemas.microsoft.com/office/word/2010/wordprocessingInk" xmlns:wne="http://schemas.microsoft.com/office/word/2006/wordml" xmlns:wps="http://schemas.microsoft.com/office/word/2010/wordprocessingShape" mc:Ignorable="w14 w15 w16se w16cid w16 w16cex w16sdtdh wp14">
   <w:endnote w:type="separator" w:id="-1">
     <w:p>
       <w:pPr>
@@ -1393,7 +1423,7 @@
 </file>
 
 <file path=word/footer1.xml><?xml version="1.0" encoding="utf-8"?>
-<w:ftr xmlns:wpc="http://schemas.microsoft.com/office/word/2010/wordprocessingCanvas" xmlns:cx="http://schemas.microsoft.com/office/drawing/2014/chartex" xmlns:cx1="http://schemas.microsoft.com/office/drawing/2015/9/8/chartex" xmlns:mc="http://schemas.openxmlformats.org/markup-compatibility/2006" xmlns:o="urn:schemas-microsoft-com:office:office" xmlns:r="http://schemas.openxmlformats.org/officeDocument/2006/relationships" xmlns:m="http://schemas.openxmlformats.org/officeDocument/2006/math" xmlns:v="urn:schemas-microsoft-com:vml" xmlns:wp14="http://schemas.microsoft.com/office/word/2010/wordprocessingDrawing" xmlns:wp="http://schemas.openxmlformats.org/drawingml/2006/wordprocessingDrawing" xmlns:w10="urn:schemas-microsoft-com:office:word" xmlns:w="http://schemas.openxmlformats.org/wordprocessingml/2006/main" xmlns:w14="http://schemas.microsoft.com/office/word/2010/wordml" xmlns:w15="http://schemas.microsoft.com/office/word/2012/wordml" xmlns:w16se="http://schemas.microsoft.com/office/word/2015/wordml/symex" xmlns:wpg="http://schemas.microsoft.com/office/word/2010/wordprocessingGroup" xmlns:wpi="http://schemas.microsoft.com/office/word/2010/wordprocessingInk" xmlns:wne="http://schemas.microsoft.com/office/word/2006/wordml" xmlns:wps="http://schemas.microsoft.com/office/word/2010/wordprocessingShape" mc:Ignorable="w14 w15 w16se wp14">
+<w:ftr xmlns:wpc="http://schemas.microsoft.com/office/word/2010/wordprocessingCanvas" xmlns:cx="http://schemas.microsoft.com/office/drawing/2014/chartex" xmlns:cx1="http://schemas.microsoft.com/office/drawing/2015/9/8/chartex" xmlns:cx2="http://schemas.microsoft.com/office/drawing/2015/10/21/chartex" xmlns:cx3="http://schemas.microsoft.com/office/drawing/2016/5/9/chartex" xmlns:cx4="http://schemas.microsoft.com/office/drawing/2016/5/10/chartex" xmlns:cx5="http://schemas.microsoft.com/office/drawing/2016/5/11/chartex" xmlns:cx6="http://schemas.microsoft.com/office/drawing/2016/5/12/chartex" xmlns:cx7="http://schemas.microsoft.com/office/drawing/2016/5/13/chartex" xmlns:cx8="http://schemas.microsoft.com/office/drawing/2016/5/14/chartex" xmlns:mc="http://schemas.openxmlformats.org/markup-compatibility/2006" xmlns:aink="http://schemas.microsoft.com/office/drawing/2016/ink" xmlns:am3d="http://schemas.microsoft.com/office/drawing/2017/model3d" xmlns:o="urn:schemas-microsoft-com:office:office" xmlns:oel="http://schemas.microsoft.com/office/2019/extlst" xmlns:r="http://schemas.openxmlformats.org/officeDocument/2006/relationships" xmlns:m="http://schemas.openxmlformats.org/officeDocument/2006/math" xmlns:v="urn:schemas-microsoft-com:vml" xmlns:wp14="http://schemas.microsoft.com/office/word/2010/wordprocessingDrawing" xmlns:wp="http://schemas.openxmlformats.org/drawingml/2006/wordprocessingDrawing" xmlns:w10="urn:schemas-microsoft-com:office:word" xmlns:w="http://schemas.openxmlformats.org/wordprocessingml/2006/main" xmlns:w14="http://schemas.microsoft.com/office/word/2010/wordml" xmlns:w15="http://schemas.microsoft.com/office/word/2012/wordml" xmlns:w16cex="http://schemas.microsoft.com/office/word/2018/wordml/cex" xmlns:w16cid="http://schemas.microsoft.com/office/word/2016/wordml/cid" xmlns:w16="http://schemas.microsoft.com/office/word/2018/wordml" xmlns:w16sdtdh="http://schemas.microsoft.com/office/word/2020/wordml/sdtdatahash" xmlns:w16se="http://schemas.microsoft.com/office/word/2015/wordml/symex" xmlns:wpg="http://schemas.microsoft.com/office/word/2010/wordprocessingGroup" xmlns:wpi="http://schemas.microsoft.com/office/word/2010/wordprocessingInk" xmlns:wne="http://schemas.microsoft.com/office/word/2006/wordml" xmlns:wps="http://schemas.microsoft.com/office/word/2010/wordprocessingShape" mc:Ignorable="w14 w15 w16se w16cid w16 w16cex w16sdtdh wp14">
   <w:p>
     <w:pPr>
       <w:pStyle w:val="Footer"/>
@@ -1403,7 +1433,7 @@
 </file>
 
 <file path=word/footer2.xml><?xml version="1.0" encoding="utf-8"?>
-<w:ftr xmlns:wpc="http://schemas.microsoft.com/office/word/2010/wordprocessingCanvas" xmlns:cx="http://schemas.microsoft.com/office/drawing/2014/chartex" xmlns:cx1="http://schemas.microsoft.com/office/drawing/2015/9/8/chartex" xmlns:mc="http://schemas.openxmlformats.org/markup-compatibility/2006" xmlns:o="urn:schemas-microsoft-com:office:office" xmlns:r="http://schemas.openxmlformats.org/officeDocument/2006/relationships" xmlns:m="http://schemas.openxmlformats.org/officeDocument/2006/math" xmlns:v="urn:schemas-microsoft-com:vml" xmlns:wp14="http://schemas.microsoft.com/office/word/2010/wordprocessingDrawing" xmlns:wp="http://schemas.openxmlformats.org/drawingml/2006/wordprocessingDrawing" xmlns:w10="urn:schemas-microsoft-com:office:word" xmlns:w="http://schemas.openxmlformats.org/wordprocessingml/2006/main" xmlns:w14="http://schemas.microsoft.com/office/word/2010/wordml" xmlns:w15="http://schemas.microsoft.com/office/word/2012/wordml" xmlns:w16se="http://schemas.microsoft.com/office/word/2015/wordml/symex" xmlns:wpg="http://schemas.microsoft.com/office/word/2010/wordprocessingGroup" xmlns:wpi="http://schemas.microsoft.com/office/word/2010/wordprocessingInk" xmlns:wne="http://schemas.microsoft.com/office/word/2006/wordml" xmlns:wps="http://schemas.microsoft.com/office/word/2010/wordprocessingShape" mc:Ignorable="w14 w15 w16se wp14">
+<w:ftr xmlns:wpc="http://schemas.microsoft.com/office/word/2010/wordprocessingCanvas" xmlns:cx="http://schemas.microsoft.com/office/drawing/2014/chartex" xmlns:cx1="http://schemas.microsoft.com/office/drawing/2015/9/8/chartex" xmlns:cx2="http://schemas.microsoft.com/office/drawing/2015/10/21/chartex" xmlns:cx3="http://schemas.microsoft.com/office/drawing/2016/5/9/chartex" xmlns:cx4="http://schemas.microsoft.com/office/drawing/2016/5/10/chartex" xmlns:cx5="http://schemas.microsoft.com/office/drawing/2016/5/11/chartex" xmlns:cx6="http://schemas.microsoft.com/office/drawing/2016/5/12/chartex" xmlns:cx7="http://schemas.microsoft.com/office/drawing/2016/5/13/chartex" xmlns:cx8="http://schemas.microsoft.com/office/drawing/2016/5/14/chartex" xmlns:mc="http://schemas.openxmlformats.org/markup-compatibility/2006" xmlns:aink="http://schemas.microsoft.com/office/drawing/2016/ink" xmlns:am3d="http://schemas.microsoft.com/office/drawing/2017/model3d" xmlns:o="urn:schemas-microsoft-com:office:office" xmlns:oel="http://schemas.microsoft.com/office/2019/extlst" xmlns:r="http://schemas.openxmlformats.org/officeDocument/2006/relationships" xmlns:m="http://schemas.openxmlformats.org/officeDocument/2006/math" xmlns:v="urn:schemas-microsoft-com:vml" xmlns:wp14="http://schemas.microsoft.com/office/word/2010/wordprocessingDrawing" xmlns:wp="http://schemas.openxmlformats.org/drawingml/2006/wordprocessingDrawing" xmlns:w10="urn:schemas-microsoft-com:office:word" xmlns:w="http://schemas.openxmlformats.org/wordprocessingml/2006/main" xmlns:w14="http://schemas.microsoft.com/office/word/2010/wordml" xmlns:w15="http://schemas.microsoft.com/office/word/2012/wordml" xmlns:w16cex="http://schemas.microsoft.com/office/word/2018/wordml/cex" xmlns:w16cid="http://schemas.microsoft.com/office/word/2016/wordml/cid" xmlns:w16="http://schemas.microsoft.com/office/word/2018/wordml" xmlns:w16sdtdh="http://schemas.microsoft.com/office/word/2020/wordml/sdtdatahash" xmlns:w16se="http://schemas.microsoft.com/office/word/2015/wordml/symex" xmlns:wpg="http://schemas.microsoft.com/office/word/2010/wordprocessingGroup" xmlns:wpi="http://schemas.microsoft.com/office/word/2010/wordprocessingInk" xmlns:wne="http://schemas.microsoft.com/office/word/2006/wordml" xmlns:wps="http://schemas.microsoft.com/office/word/2010/wordprocessingShape" mc:Ignorable="w14 w15 w16se w16cid w16 w16cex w16sdtdh wp14">
   <w:p>
     <w:pPr>
       <w:pStyle w:val="Footer"/>
@@ -1413,7 +1443,7 @@
 </file>
 
 <file path=word/footer3.xml><?xml version="1.0" encoding="utf-8"?>
-<w:ftr xmlns:wpc="http://schemas.microsoft.com/office/word/2010/wordprocessingCanvas" xmlns:cx="http://schemas.microsoft.com/office/drawing/2014/chartex" xmlns:cx1="http://schemas.microsoft.com/office/drawing/2015/9/8/chartex" xmlns:mc="http://schemas.openxmlformats.org/markup-compatibility/2006" xmlns:o="urn:schemas-microsoft-com:office:office" xmlns:r="http://schemas.openxmlformats.org/officeDocument/2006/relationships" xmlns:m="http://schemas.openxmlformats.org/officeDocument/2006/math" xmlns:v="urn:schemas-microsoft-com:vml" xmlns:wp14="http://schemas.microsoft.com/office/word/2010/wordprocessingDrawing" xmlns:wp="http://schemas.openxmlformats.org/drawingml/2006/wordprocessingDrawing" xmlns:w10="urn:schemas-microsoft-com:office:word" xmlns:w="http://schemas.openxmlformats.org/wordprocessingml/2006/main" xmlns:w14="http://schemas.microsoft.com/office/word/2010/wordml" xmlns:w15="http://schemas.microsoft.com/office/word/2012/wordml" xmlns:w16se="http://schemas.microsoft.com/office/word/2015/wordml/symex" xmlns:wpg="http://schemas.microsoft.com/office/word/2010/wordprocessingGroup" xmlns:wpi="http://schemas.microsoft.com/office/word/2010/wordprocessingInk" xmlns:wne="http://schemas.microsoft.com/office/word/2006/wordml" xmlns:wps="http://schemas.microsoft.com/office/word/2010/wordprocessingShape" mc:Ignorable="w14 w15 w16se wp14">
+<w:ftr xmlns:wpc="http://schemas.microsoft.com/office/word/2010/wordprocessingCanvas" xmlns:cx="http://schemas.microsoft.com/office/drawing/2014/chartex" xmlns:cx1="http://schemas.microsoft.com/office/drawing/2015/9/8/chartex" xmlns:cx2="http://schemas.microsoft.com/office/drawing/2015/10/21/chartex" xmlns:cx3="http://schemas.microsoft.com/office/drawing/2016/5/9/chartex" xmlns:cx4="http://schemas.microsoft.com/office/drawing/2016/5/10/chartex" xmlns:cx5="http://schemas.microsoft.com/office/drawing/2016/5/11/chartex" xmlns:cx6="http://schemas.microsoft.com/office/drawing/2016/5/12/chartex" xmlns:cx7="http://schemas.microsoft.com/office/drawing/2016/5/13/chartex" xmlns:cx8="http://schemas.microsoft.com/office/drawing/2016/5/14/chartex" xmlns:mc="http://schemas.openxmlformats.org/markup-compatibility/2006" xmlns:aink="http://schemas.microsoft.com/office/drawing/2016/ink" xmlns:am3d="http://schemas.microsoft.com/office/drawing/2017/model3d" xmlns:o="urn:schemas-microsoft-com:office:office" xmlns:oel="http://schemas.microsoft.com/office/2019/extlst" xmlns:r="http://schemas.openxmlformats.org/officeDocument/2006/relationships" xmlns:m="http://schemas.openxmlformats.org/officeDocument/2006/math" xmlns:v="urn:schemas-microsoft-com:vml" xmlns:wp14="http://schemas.microsoft.com/office/word/2010/wordprocessingDrawing" xmlns:wp="http://schemas.openxmlformats.org/drawingml/2006/wordprocessingDrawing" xmlns:w10="urn:schemas-microsoft-com:office:word" xmlns:w="http://schemas.openxmlformats.org/wordprocessingml/2006/main" xmlns:w14="http://schemas.microsoft.com/office/word/2010/wordml" xmlns:w15="http://schemas.microsoft.com/office/word/2012/wordml" xmlns:w16cex="http://schemas.microsoft.com/office/word/2018/wordml/cex" xmlns:w16cid="http://schemas.microsoft.com/office/word/2016/wordml/cid" xmlns:w16="http://schemas.microsoft.com/office/word/2018/wordml" xmlns:w16sdtdh="http://schemas.microsoft.com/office/word/2020/wordml/sdtdatahash" xmlns:w16se="http://schemas.microsoft.com/office/word/2015/wordml/symex" xmlns:wpg="http://schemas.microsoft.com/office/word/2010/wordprocessingGroup" xmlns:wpi="http://schemas.microsoft.com/office/word/2010/wordprocessingInk" xmlns:wne="http://schemas.microsoft.com/office/word/2006/wordml" xmlns:wps="http://schemas.microsoft.com/office/word/2010/wordprocessingShape" mc:Ignorable="w14 w15 w16se w16cid w16 w16cex w16sdtdh wp14">
   <w:p>
     <w:pPr>
       <w:pStyle w:val="Footer"/>
@@ -1423,7 +1453,7 @@
 </file>
 
 <file path=word/footnotes.xml><?xml version="1.0" encoding="utf-8"?>
-<w:footnotes xmlns:wpc="http://schemas.microsoft.com/office/word/2010/wordprocessingCanvas" xmlns:cx="http://schemas.microsoft.com/office/drawing/2014/chartex" xmlns:cx1="http://schemas.microsoft.com/office/drawing/2015/9/8/chartex" xmlns:mc="http://schemas.openxmlformats.org/markup-compatibility/2006" xmlns:o="urn:schemas-microsoft-com:office:office" xmlns:r="http://schemas.openxmlformats.org/officeDocument/2006/relationships" xmlns:m="http://schemas.openxmlformats.org/officeDocument/2006/math" xmlns:v="urn:schemas-microsoft-com:vml" xmlns:wp14="http://schemas.microsoft.com/office/word/2010/wordprocessingDrawing" xmlns:wp="http://schemas.openxmlformats.org/drawingml/2006/wordprocessingDrawing" xmlns:w10="urn:schemas-microsoft-com:office:word" xmlns:w="http://schemas.openxmlformats.org/wordprocessingml/2006/main" xmlns:w14="http://schemas.microsoft.com/office/word/2010/wordml" xmlns:w15="http://schemas.microsoft.com/office/word/2012/wordml" xmlns:w16se="http://schemas.microsoft.com/office/word/2015/wordml/symex" xmlns:wpg="http://schemas.microsoft.com/office/word/2010/wordprocessingGroup" xmlns:wpi="http://schemas.microsoft.com/office/word/2010/wordprocessingInk" xmlns:wne="http://schemas.microsoft.com/office/word/2006/wordml" xmlns:wps="http://schemas.microsoft.com/office/word/2010/wordprocessingShape" mc:Ignorable="w14 w15 w16se wp14">
+<w:footnotes xmlns:wpc="http://schemas.microsoft.com/office/word/2010/wordprocessingCanvas" xmlns:cx="http://schemas.microsoft.com/office/drawing/2014/chartex" xmlns:cx1="http://schemas.microsoft.com/office/drawing/2015/9/8/chartex" xmlns:cx2="http://schemas.microsoft.com/office/drawing/2015/10/21/chartex" xmlns:cx3="http://schemas.microsoft.com/office/drawing/2016/5/9/chartex" xmlns:cx4="http://schemas.microsoft.com/office/drawing/2016/5/10/chartex" xmlns:cx5="http://schemas.microsoft.com/office/drawing/2016/5/11/chartex" xmlns:cx6="http://schemas.microsoft.com/office/drawing/2016/5/12/chartex" xmlns:cx7="http://schemas.microsoft.com/office/drawing/2016/5/13/chartex" xmlns:cx8="http://schemas.microsoft.com/office/drawing/2016/5/14/chartex" xmlns:mc="http://schemas.openxmlformats.org/markup-compatibility/2006" xmlns:aink="http://schemas.microsoft.com/office/drawing/2016/ink" xmlns:am3d="http://schemas.microsoft.com/office/drawing/2017/model3d" xmlns:o="urn:schemas-microsoft-com:office:office" xmlns:oel="http://schemas.microsoft.com/office/2019/extlst" xmlns:r="http://schemas.openxmlformats.org/officeDocument/2006/relationships" xmlns:m="http://schemas.openxmlformats.org/officeDocument/2006/math" xmlns:v="urn:schemas-microsoft-com:vml" xmlns:wp14="http://schemas.microsoft.com/office/word/2010/wordprocessingDrawing" xmlns:wp="http://schemas.openxmlformats.org/drawingml/2006/wordprocessingDrawing" xmlns:w10="urn:schemas-microsoft-com:office:word" xmlns:w="http://schemas.openxmlformats.org/wordprocessingml/2006/main" xmlns:w14="http://schemas.microsoft.com/office/word/2010/wordml" xmlns:w15="http://schemas.microsoft.com/office/word/2012/wordml" xmlns:w16cex="http://schemas.microsoft.com/office/word/2018/wordml/cex" xmlns:w16cid="http://schemas.microsoft.com/office/word/2016/wordml/cid" xmlns:w16="http://schemas.microsoft.com/office/word/2018/wordml" xmlns:w16sdtdh="http://schemas.microsoft.com/office/word/2020/wordml/sdtdatahash" xmlns:w16se="http://schemas.microsoft.com/office/word/2015/wordml/symex" xmlns:wpg="http://schemas.microsoft.com/office/word/2010/wordprocessingGroup" xmlns:wpi="http://schemas.microsoft.com/office/word/2010/wordprocessingInk" xmlns:wne="http://schemas.microsoft.com/office/word/2006/wordml" xmlns:wps="http://schemas.microsoft.com/office/word/2010/wordprocessingShape" mc:Ignorable="w14 w15 w16se w16cid w16 w16cex w16sdtdh wp14">
   <w:footnote w:type="separator" w:id="-1">
     <w:p>
       <w:pPr>
@@ -1448,7 +1478,7 @@
 </file>
 
 <file path=word/header1.xml><?xml version="1.0" encoding="utf-8"?>
-<w:hdr xmlns:wpc="http://schemas.microsoft.com/office/word/2010/wordprocessingCanvas" xmlns:cx="http://schemas.microsoft.com/office/drawing/2014/chartex" xmlns:cx1="http://schemas.microsoft.com/office/drawing/2015/9/8/chartex" xmlns:mc="http://schemas.openxmlformats.org/markup-compatibility/2006" xmlns:o="urn:schemas-microsoft-com:office:office" xmlns:r="http://schemas.openxmlformats.org/officeDocument/2006/relationships" xmlns:m="http://schemas.openxmlformats.org/officeDocument/2006/math" xmlns:v="urn:schemas-microsoft-com:vml" xmlns:wp14="http://schemas.microsoft.com/office/word/2010/wordprocessingDrawing" xmlns:wp="http://schemas.openxmlformats.org/drawingml/2006/wordprocessingDrawing" xmlns:w10="urn:schemas-microsoft-com:office:word" xmlns:w="http://schemas.openxmlformats.org/wordprocessingml/2006/main" xmlns:w14="http://schemas.microsoft.com/office/word/2010/wordml" xmlns:w15="http://schemas.microsoft.com/office/word/2012/wordml" xmlns:w16se="http://schemas.microsoft.com/office/word/2015/wordml/symex" xmlns:wpg="http://schemas.microsoft.com/office/word/2010/wordprocessingGroup" xmlns:wpi="http://schemas.microsoft.com/office/word/2010/wordprocessingInk" xmlns:wne="http://schemas.microsoft.com/office/word/2006/wordml" xmlns:wps="http://schemas.microsoft.com/office/word/2010/wordprocessingShape" mc:Ignorable="w14 w15 w16se wp14">
+<w:hdr xmlns:wpc="http://schemas.microsoft.com/office/word/2010/wordprocessingCanvas" xmlns:cx="http://schemas.microsoft.com/office/drawing/2014/chartex" xmlns:cx1="http://schemas.microsoft.com/office/drawing/2015/9/8/chartex" xmlns:cx2="http://schemas.microsoft.com/office/drawing/2015/10/21/chartex" xmlns:cx3="http://schemas.microsoft.com/office/drawing/2016/5/9/chartex" xmlns:cx4="http://schemas.microsoft.com/office/drawing/2016/5/10/chartex" xmlns:cx5="http://schemas.microsoft.com/office/drawing/2016/5/11/chartex" xmlns:cx6="http://schemas.microsoft.com/office/drawing/2016/5/12/chartex" xmlns:cx7="http://schemas.microsoft.com/office/drawing/2016/5/13/chartex" xmlns:cx8="http://schemas.microsoft.com/office/drawing/2016/5/14/chartex" xmlns:mc="http://schemas.openxmlformats.org/markup-compatibility/2006" xmlns:aink="http://schemas.microsoft.com/office/drawing/2016/ink" xmlns:am3d="http://schemas.microsoft.com/office/drawing/2017/model3d" xmlns:o="urn:schemas-microsoft-com:office:office" xmlns:oel="http://schemas.microsoft.com/office/2019/extlst" xmlns:r="http://schemas.openxmlformats.org/officeDocument/2006/relationships" xmlns:m="http://schemas.openxmlformats.org/officeDocument/2006/math" xmlns:v="urn:schemas-microsoft-com:vml" xmlns:wp14="http://schemas.microsoft.com/office/word/2010/wordprocessingDrawing" xmlns:wp="http://schemas.openxmlformats.org/drawingml/2006/wordprocessingDrawing" xmlns:w10="urn:schemas-microsoft-com:office:word" xmlns:w="http://schemas.openxmlformats.org/wordprocessingml/2006/main" xmlns:w14="http://schemas.microsoft.com/office/word/2010/wordml" xmlns:w15="http://schemas.microsoft.com/office/word/2012/wordml" xmlns:w16cex="http://schemas.microsoft.com/office/word/2018/wordml/cex" xmlns:w16cid="http://schemas.microsoft.com/office/word/2016/wordml/cid" xmlns:w16="http://schemas.microsoft.com/office/word/2018/wordml" xmlns:w16sdtdh="http://schemas.microsoft.com/office/word/2020/wordml/sdtdatahash" xmlns:w16se="http://schemas.microsoft.com/office/word/2015/wordml/symex" xmlns:wpg="http://schemas.microsoft.com/office/word/2010/wordprocessingGroup" xmlns:wpi="http://schemas.microsoft.com/office/word/2010/wordprocessingInk" xmlns:wne="http://schemas.microsoft.com/office/word/2006/wordml" xmlns:wps="http://schemas.microsoft.com/office/word/2010/wordprocessingShape" mc:Ignorable="w14 w15 w16se w16cid w16 w16cex w16sdtdh wp14">
   <w:p>
     <w:pPr>
       <w:pStyle w:val="Header"/>
@@ -1458,7 +1488,7 @@
 </file>
 
 <file path=word/header2.xml><?xml version="1.0" encoding="utf-8"?>
-<w:hdr xmlns:wpc="http://schemas.microsoft.com/office/word/2010/wordprocessingCanvas" xmlns:cx="http://schemas.microsoft.com/office/drawing/2014/chartex" xmlns:cx1="http://schemas.microsoft.com/office/drawing/2015/9/8/chartex" xmlns:mc="http://schemas.openxmlformats.org/markup-compatibility/2006" xmlns:o="urn:schemas-microsoft-com:office:office" xmlns:r="http://schemas.openxmlformats.org/officeDocument/2006/relationships" xmlns:m="http://schemas.openxmlformats.org/officeDocument/2006/math" xmlns:v="urn:schemas-microsoft-com:vml" xmlns:wp14="http://schemas.microsoft.com/office/word/2010/wordprocessingDrawing" xmlns:wp="http://schemas.openxmlformats.org/drawingml/2006/wordprocessingDrawing" xmlns:w10="urn:schemas-microsoft-com:office:word" xmlns:w="http://schemas.openxmlformats.org/wordprocessingml/2006/main" xmlns:w14="http://schemas.microsoft.com/office/word/2010/wordml" xmlns:w15="http://schemas.microsoft.com/office/word/2012/wordml" xmlns:w16se="http://schemas.microsoft.com/office/word/2015/wordml/symex" xmlns:wpg="http://schemas.microsoft.com/office/word/2010/wordprocessingGroup" xmlns:wpi="http://schemas.microsoft.com/office/word/2010/wordprocessingInk" xmlns:wne="http://schemas.microsoft.com/office/word/2006/wordml" xmlns:wps="http://schemas.microsoft.com/office/word/2010/wordprocessingShape" mc:Ignorable="w14 w15 w16se wp14">
+<w:hdr xmlns:wpc="http://schemas.microsoft.com/office/word/2010/wordprocessingCanvas" xmlns:cx="http://schemas.microsoft.com/office/drawing/2014/chartex" xmlns:cx1="http://schemas.microsoft.com/office/drawing/2015/9/8/chartex" xmlns:cx2="http://schemas.microsoft.com/office/drawing/2015/10/21/chartex" xmlns:cx3="http://schemas.microsoft.com/office/drawing/2016/5/9/chartex" xmlns:cx4="http://schemas.microsoft.com/office/drawing/2016/5/10/chartex" xmlns:cx5="http://schemas.microsoft.com/office/drawing/2016/5/11/chartex" xmlns:cx6="http://schemas.microsoft.com/office/drawing/2016/5/12/chartex" xmlns:cx7="http://schemas.microsoft.com/office/drawing/2016/5/13/chartex" xmlns:cx8="http://schemas.microsoft.com/office/drawing/2016/5/14/chartex" xmlns:mc="http://schemas.openxmlformats.org/markup-compatibility/2006" xmlns:aink="http://schemas.microsoft.com/office/drawing/2016/ink" xmlns:am3d="http://schemas.microsoft.com/office/drawing/2017/model3d" xmlns:o="urn:schemas-microsoft-com:office:office" xmlns:oel="http://schemas.microsoft.com/office/2019/extlst" xmlns:r="http://schemas.openxmlformats.org/officeDocument/2006/relationships" xmlns:m="http://schemas.openxmlformats.org/officeDocument/2006/math" xmlns:v="urn:schemas-microsoft-com:vml" xmlns:wp14="http://schemas.microsoft.com/office/word/2010/wordprocessingDrawing" xmlns:wp="http://schemas.openxmlformats.org/drawingml/2006/wordprocessingDrawing" xmlns:w10="urn:schemas-microsoft-com:office:word" xmlns:w="http://schemas.openxmlformats.org/wordprocessingml/2006/main" xmlns:w14="http://schemas.microsoft.com/office/word/2010/wordml" xmlns:w15="http://schemas.microsoft.com/office/word/2012/wordml" xmlns:w16cex="http://schemas.microsoft.com/office/word/2018/wordml/cex" xmlns:w16cid="http://schemas.microsoft.com/office/word/2016/wordml/cid" xmlns:w16="http://schemas.microsoft.com/office/word/2018/wordml" xmlns:w16sdtdh="http://schemas.microsoft.com/office/word/2020/wordml/sdtdatahash" xmlns:w16se="http://schemas.microsoft.com/office/word/2015/wordml/symex" xmlns:wpg="http://schemas.microsoft.com/office/word/2010/wordprocessingGroup" xmlns:wpi="http://schemas.microsoft.com/office/word/2010/wordprocessingInk" xmlns:wne="http://schemas.microsoft.com/office/word/2006/wordml" xmlns:wps="http://schemas.microsoft.com/office/word/2010/wordprocessingShape" mc:Ignorable="w14 w15 w16se w16cid w16 w16cex w16sdtdh wp14">
   <w:p>
     <w:pPr>
       <w:pStyle w:val="Header"/>
@@ -1468,7 +1498,7 @@
 </file>
 
 <file path=word/header3.xml><?xml version="1.0" encoding="utf-8"?>
-<w:hdr xmlns:wpc="http://schemas.microsoft.com/office/word/2010/wordprocessingCanvas" xmlns:cx="http://schemas.microsoft.com/office/drawing/2014/chartex" xmlns:cx1="http://schemas.microsoft.com/office/drawing/2015/9/8/chartex" xmlns:mc="http://schemas.openxmlformats.org/markup-compatibility/2006" xmlns:o="urn:schemas-microsoft-com:office:office" xmlns:r="http://schemas.openxmlformats.org/officeDocument/2006/relationships" xmlns:m="http://schemas.openxmlformats.org/officeDocument/2006/math" xmlns:v="urn:schemas-microsoft-com:vml" xmlns:wp14="http://schemas.microsoft.com/office/word/2010/wordprocessingDrawing" xmlns:wp="http://schemas.openxmlformats.org/drawingml/2006/wordprocessingDrawing" xmlns:w10="urn:schemas-microsoft-com:office:word" xmlns:w="http://schemas.openxmlformats.org/wordprocessingml/2006/main" xmlns:w14="http://schemas.microsoft.com/office/word/2010/wordml" xmlns:w15="http://schemas.microsoft.com/office/word/2012/wordml" xmlns:w16se="http://schemas.microsoft.com/office/word/2015/wordml/symex" xmlns:wpg="http://schemas.microsoft.com/office/word/2010/wordprocessingGroup" xmlns:wpi="http://schemas.microsoft.com/office/word/2010/wordprocessingInk" xmlns:wne="http://schemas.microsoft.com/office/word/2006/wordml" xmlns:wps="http://schemas.microsoft.com/office/word/2010/wordprocessingShape" mc:Ignorable="w14 w15 w16se wp14">
+<w:hdr xmlns:wpc="http://schemas.microsoft.com/office/word/2010/wordprocessingCanvas" xmlns:cx="http://schemas.microsoft.com/office/drawing/2014/chartex" xmlns:cx1="http://schemas.microsoft.com/office/drawing/2015/9/8/chartex" xmlns:cx2="http://schemas.microsoft.com/office/drawing/2015/10/21/chartex" xmlns:cx3="http://schemas.microsoft.com/office/drawing/2016/5/9/chartex" xmlns:cx4="http://schemas.microsoft.com/office/drawing/2016/5/10/chartex" xmlns:cx5="http://schemas.microsoft.com/office/drawing/2016/5/11/chartex" xmlns:cx6="http://schemas.microsoft.com/office/drawing/2016/5/12/chartex" xmlns:cx7="http://schemas.microsoft.com/office/drawing/2016/5/13/chartex" xmlns:cx8="http://schemas.microsoft.com/office/drawing/2016/5/14/chartex" xmlns:mc="http://schemas.openxmlformats.org/markup-compatibility/2006" xmlns:aink="http://schemas.microsoft.com/office/drawing/2016/ink" xmlns:am3d="http://schemas.microsoft.com/office/drawing/2017/model3d" xmlns:o="urn:schemas-microsoft-com:office:office" xmlns:oel="http://schemas.microsoft.com/office/2019/extlst" xmlns:r="http://schemas.openxmlformats.org/officeDocument/2006/relationships" xmlns:m="http://schemas.openxmlformats.org/officeDocument/2006/math" xmlns:v="urn:schemas-microsoft-com:vml" xmlns:wp14="http://schemas.microsoft.com/office/word/2010/wordprocessingDrawing" xmlns:wp="http://schemas.openxmlformats.org/drawingml/2006/wordprocessingDrawing" xmlns:w10="urn:schemas-microsoft-com:office:word" xmlns:w="http://schemas.openxmlformats.org/wordprocessingml/2006/main" xmlns:w14="http://schemas.microsoft.com/office/word/2010/wordml" xmlns:w15="http://schemas.microsoft.com/office/word/2012/wordml" xmlns:w16cex="http://schemas.microsoft.com/office/word/2018/wordml/cex" xmlns:w16cid="http://schemas.microsoft.com/office/word/2016/wordml/cid" xmlns:w16="http://schemas.microsoft.com/office/word/2018/wordml" xmlns:w16sdtdh="http://schemas.microsoft.com/office/word/2020/wordml/sdtdatahash" xmlns:w16se="http://schemas.microsoft.com/office/word/2015/wordml/symex" xmlns:wpg="http://schemas.microsoft.com/office/word/2010/wordprocessingGroup" xmlns:wpi="http://schemas.microsoft.com/office/word/2010/wordprocessingInk" xmlns:wne="http://schemas.microsoft.com/office/word/2006/wordml" xmlns:wps="http://schemas.microsoft.com/office/word/2010/wordprocessingShape" mc:Ignorable="w14 w15 w16se w16cid w16 w16cex w16sdtdh wp14">
   <w:p>
     <w:pPr>
       <w:pStyle w:val="Header"/>
@@ -1478,7 +1508,7 @@
 </file>
 
 <file path=word/numbering.xml><?xml version="1.0" encoding="utf-8"?>
-<w:numbering xmlns:wpc="http://schemas.microsoft.com/office/word/2010/wordprocessingCanvas" xmlns:cx="http://schemas.microsoft.com/office/drawing/2014/chartex" xmlns:cx1="http://schemas.microsoft.com/office/drawing/2015/9/8/chartex" xmlns:mc="http://schemas.openxmlformats.org/markup-compatibility/2006" xmlns:o="urn:schemas-microsoft-com:office:office" xmlns:r="http://schemas.openxmlformats.org/officeDocument/2006/relationships" xmlns:m="http://schemas.openxmlformats.org/officeDocument/2006/math" xmlns:v="urn:schemas-microsoft-com:vml" xmlns:wp14="http://schemas.microsoft.com/office/word/2010/wordprocessingDrawing" xmlns:wp="http://schemas.openxmlformats.org/drawingml/2006/wordprocessingDrawing" xmlns:w10="urn:schemas-microsoft-com:office:word" xmlns:w="http://schemas.openxmlformats.org/wordprocessingml/2006/main" xmlns:w14="http://schemas.microsoft.com/office/word/2010/wordml" xmlns:w15="http://schemas.microsoft.com/office/word/2012/wordml" xmlns:w16se="http://schemas.microsoft.com/office/word/2015/wordml/symex" xmlns:wpg="http://schemas.microsoft.com/office/word/2010/wordprocessingGroup" xmlns:wpi="http://schemas.microsoft.com/office/word/2010/wordprocessingInk" xmlns:wne="http://schemas.microsoft.com/office/word/2006/wordml" xmlns:wps="http://schemas.microsoft.com/office/word/2010/wordprocessingShape" mc:Ignorable="w14 w15 w16se wp14">
+<w:numbering xmlns:wpc="http://schemas.microsoft.com/office/word/2010/wordprocessingCanvas" xmlns:cx="http://schemas.microsoft.com/office/drawing/2014/chartex" xmlns:cx1="http://schemas.microsoft.com/office/drawing/2015/9/8/chartex" xmlns:cx2="http://schemas.microsoft.com/office/drawing/2015/10/21/chartex" xmlns:cx3="http://schemas.microsoft.com/office/drawing/2016/5/9/chartex" xmlns:cx4="http://schemas.microsoft.com/office/drawing/2016/5/10/chartex" xmlns:cx5="http://schemas.microsoft.com/office/drawing/2016/5/11/chartex" xmlns:cx6="http://schemas.microsoft.com/office/drawing/2016/5/12/chartex" xmlns:cx7="http://schemas.microsoft.com/office/drawing/2016/5/13/chartex" xmlns:cx8="http://schemas.microsoft.com/office/drawing/2016/5/14/chartex" xmlns:mc="http://schemas.openxmlformats.org/markup-compatibility/2006" xmlns:aink="http://schemas.microsoft.com/office/drawing/2016/ink" xmlns:am3d="http://schemas.microsoft.com/office/drawing/2017/model3d" xmlns:o="urn:schemas-microsoft-com:office:office" xmlns:oel="http://schemas.microsoft.com/office/2019/extlst" xmlns:r="http://schemas.openxmlformats.org/officeDocument/2006/relationships" xmlns:m="http://schemas.openxmlformats.org/officeDocument/2006/math" xmlns:v="urn:schemas-microsoft-com:vml" xmlns:wp14="http://schemas.microsoft.com/office/word/2010/wordprocessingDrawing" xmlns:wp="http://schemas.openxmlformats.org/drawingml/2006/wordprocessingDrawing" xmlns:w10="urn:schemas-microsoft-com:office:word" xmlns:w="http://schemas.openxmlformats.org/wordprocessingml/2006/main" xmlns:w14="http://schemas.microsoft.com/office/word/2010/wordml" xmlns:w15="http://schemas.microsoft.com/office/word/2012/wordml" xmlns:w16cex="http://schemas.microsoft.com/office/word/2018/wordml/cex" xmlns:w16cid="http://schemas.microsoft.com/office/word/2016/wordml/cid" xmlns:w16="http://schemas.microsoft.com/office/word/2018/wordml" xmlns:w16sdtdh="http://schemas.microsoft.com/office/word/2020/wordml/sdtdatahash" xmlns:w16se="http://schemas.microsoft.com/office/word/2015/wordml/symex" xmlns:wpg="http://schemas.microsoft.com/office/word/2010/wordprocessingGroup" xmlns:wpi="http://schemas.microsoft.com/office/word/2010/wordprocessingInk" xmlns:wne="http://schemas.microsoft.com/office/word/2006/wordml" xmlns:wps="http://schemas.microsoft.com/office/word/2010/wordprocessingShape" mc:Ignorable="w14 w15 w16se w16cid w16 w16cex w16sdtdh wp14">
   <w:abstractNum w:abstractNumId="0" w15:restartNumberingAfterBreak="0">
     <w:nsid w:val="0E0F15E8"/>
     <w:multiLevelType w:val="hybridMultilevel"/>
@@ -1705,17 +1735,17 @@
       </w:rPr>
     </w:lvl>
   </w:abstractNum>
-  <w:num w:numId="1">
+  <w:num w:numId="1" w16cid:durableId="1215579820">
     <w:abstractNumId w:val="0"/>
   </w:num>
-  <w:num w:numId="2">
+  <w:num w:numId="2" w16cid:durableId="868178206">
     <w:abstractNumId w:val="1"/>
   </w:num>
 </w:numbering>
 </file>
 
 <file path=word/styles.xml><?xml version="1.0" encoding="utf-8"?>
-<w:styles xmlns:mc="http://schemas.openxmlformats.org/markup-compatibility/2006" xmlns:r="http://schemas.openxmlformats.org/officeDocument/2006/relationships" xmlns:w="http://schemas.openxmlformats.org/wordprocessingml/2006/main" xmlns:w14="http://schemas.microsoft.com/office/word/2010/wordml" xmlns:w15="http://schemas.microsoft.com/office/word/2012/wordml" xmlns:w16se="http://schemas.microsoft.com/office/word/2015/wordml/symex" mc:Ignorable="w14 w15 w16se">
+<w:styles xmlns:mc="http://schemas.openxmlformats.org/markup-compatibility/2006" xmlns:r="http://schemas.openxmlformats.org/officeDocument/2006/relationships" xmlns:w="http://schemas.openxmlformats.org/wordprocessingml/2006/main" xmlns:w14="http://schemas.microsoft.com/office/word/2010/wordml" xmlns:w15="http://schemas.microsoft.com/office/word/2012/wordml" xmlns:w16cex="http://schemas.microsoft.com/office/word/2018/wordml/cex" xmlns:w16cid="http://schemas.microsoft.com/office/word/2016/wordml/cid" xmlns:w16="http://schemas.microsoft.com/office/word/2018/wordml" xmlns:w16sdtdh="http://schemas.microsoft.com/office/word/2020/wordml/sdtdatahash" xmlns:w16se="http://schemas.microsoft.com/office/word/2015/wordml/symex" mc:Ignorable="w14 w15 w16se w16cid w16 w16cex w16sdtdh">
   <w:docDefaults>
     <w:rPrDefault>
       <w:rPr>
@@ -1731,7 +1761,7 @@
       </w:pPr>
     </w:pPrDefault>
   </w:docDefaults>
-  <w:latentStyles w:defLockedState="0" w:defUIPriority="99" w:defSemiHidden="0" w:defUnhideWhenUsed="0" w:defQFormat="0" w:count="371">
+  <w:latentStyles w:defLockedState="0" w:defUIPriority="99" w:defSemiHidden="0" w:defUnhideWhenUsed="0" w:defQFormat="0" w:count="376">
     <w:lsdException w:name="Normal" w:uiPriority="0" w:qFormat="1"/>
     <w:lsdException w:name="heading 1" w:uiPriority="9" w:qFormat="1"/>
     <w:lsdException w:name="heading 2" w:semiHidden="1" w:uiPriority="9" w:unhideWhenUsed="1" w:qFormat="1"/>
@@ -2103,6 +2133,11 @@
     <w:lsdException w:name="List Table 5 Dark Accent 6" w:uiPriority="50"/>
     <w:lsdException w:name="List Table 6 Colorful Accent 6" w:uiPriority="51"/>
     <w:lsdException w:name="List Table 7 Colorful Accent 6" w:uiPriority="52"/>
+    <w:lsdException w:name="Mention" w:semiHidden="1" w:unhideWhenUsed="1"/>
+    <w:lsdException w:name="Smart Hyperlink" w:semiHidden="1" w:unhideWhenUsed="1"/>
+    <w:lsdException w:name="Hashtag" w:semiHidden="1" w:unhideWhenUsed="1"/>
+    <w:lsdException w:name="Unresolved Mention" w:semiHidden="1" w:unhideWhenUsed="1"/>
+    <w:lsdException w:name="Smart Link" w:semiHidden="1" w:unhideWhenUsed="1"/>
   </w:latentStyles>
   <w:style w:type="paragraph" w:default="1" w:styleId="Normal">
     <w:name w:val="Normal"/>

</xml_diff>

<commit_message>
fichiers bureautiques en anglais
</commit_message>
<xml_diff>
--- a/src/files/en/general/exemple-cahier-des-charges-accessibilite-10032023.docx
+++ b/src/files/en/general/exemple-cahier-des-charges-accessibilite-10032023.docx
@@ -77,11 +77,12 @@
         </w:rPr>
         <w:t xml:space="preserve">This is a legal obligation for public sector bodies defined by the law of </w:t>
       </w:r>
-      <w:hyperlink r:id="rId7" w:history="1">
+      <w:hyperlink r:id="rId8" w:history="1">
         <w:r>
           <w:rPr>
             <w:rStyle w:val="Hyperlink"/>
             <w:rFonts w:ascii="Arial" w:eastAsiaTheme="minorEastAsia" w:hAnsi="Arial" w:cs="Arial"/>
+            <w:color w:val="134163" w:themeColor="accent2" w:themeShade="80"/>
             <w:sz w:val="20"/>
             <w:szCs w:val="20"/>
             <w:lang w:val="en-US"/>
@@ -268,18 +269,71 @@
         </w:rPr>
         <w:t xml:space="preserve">, then compliance must be assessed in relation to European standard </w:t>
       </w:r>
-      <w:hyperlink r:id="rId8" w:history="1">
-        <w:r>
-          <w:rPr>
-            <w:rStyle w:val="Hyperlink"/>
-            <w:rFonts w:ascii="Arial" w:eastAsiaTheme="minorEastAsia" w:hAnsi="Arial" w:cs="Arial"/>
-            <w:sz w:val="20"/>
-            <w:szCs w:val="20"/>
-            <w:lang w:val="en-US"/>
-          </w:rPr>
-          <w:t>EN 301 549 version 3.2.1</w:t>
-        </w:r>
-      </w:hyperlink>
+      <w:r>
+        <w:rPr>
+          <w:rStyle w:val="Hyperlink"/>
+          <w:rFonts w:ascii="Arial" w:eastAsiaTheme="minorEastAsia" w:hAnsi="Arial" w:cs="Arial"/>
+          <w:color w:val="134163" w:themeColor="accent2" w:themeShade="80"/>
+          <w:sz w:val="20"/>
+          <w:szCs w:val="20"/>
+          <w:lang w:val="en-US"/>
+        </w:rPr>
+        <w:fldChar w:fldCharType="begin"/>
+      </w:r>
+      <w:r>
+        <w:rPr>
+          <w:rStyle w:val="Hyperlink"/>
+          <w:rFonts w:ascii="Arial" w:eastAsiaTheme="minorEastAsia" w:hAnsi="Arial" w:cs="Arial"/>
+          <w:color w:val="134163" w:themeColor="accent2" w:themeShade="80"/>
+          <w:sz w:val="20"/>
+          <w:szCs w:val="20"/>
+          <w:lang w:val="en-US"/>
+        </w:rPr>
+        <w:instrText>HYPERLINK "https://www.etsi.org/deliver/etsi_en/301500_301599/301549/03.02.01_60/en_301549v030201p.pdf"</w:instrText>
+      </w:r>
+      <w:r>
+        <w:rPr>
+          <w:rStyle w:val="Hyperlink"/>
+          <w:rFonts w:ascii="Arial" w:eastAsiaTheme="minorEastAsia" w:hAnsi="Arial" w:cs="Arial"/>
+          <w:color w:val="134163" w:themeColor="accent2" w:themeShade="80"/>
+          <w:sz w:val="20"/>
+          <w:szCs w:val="20"/>
+          <w:lang w:val="en-US"/>
+        </w:rPr>
+      </w:r>
+      <w:r>
+        <w:rPr>
+          <w:rStyle w:val="Hyperlink"/>
+          <w:rFonts w:ascii="Arial" w:eastAsiaTheme="minorEastAsia" w:hAnsi="Arial" w:cs="Arial"/>
+          <w:color w:val="134163" w:themeColor="accent2" w:themeShade="80"/>
+          <w:sz w:val="20"/>
+          <w:szCs w:val="20"/>
+          <w:lang w:val="en-US"/>
+        </w:rPr>
+        <w:fldChar w:fldCharType="separate"/>
+      </w:r>
+      <w:r>
+        <w:rPr>
+          <w:rStyle w:val="Hyperlink"/>
+          <w:rFonts w:ascii="Arial" w:eastAsiaTheme="minorEastAsia" w:hAnsi="Arial" w:cs="Arial"/>
+          <w:color w:val="134163" w:themeColor="accent2" w:themeShade="80"/>
+          <w:sz w:val="20"/>
+          <w:szCs w:val="20"/>
+          <w:lang w:val="en-US"/>
+        </w:rPr>
+        <w:t>EN 301 549 version 3.2.1</w:t>
+      </w:r>
+      <w:r>
+        <w:rPr>
+          <w:rStyle w:val="Hyperlink"/>
+          <w:rFonts w:ascii="Arial" w:eastAsiaTheme="minorEastAsia" w:hAnsi="Arial" w:cs="Arial"/>
+          <w:color w:val="134163" w:themeColor="accent2" w:themeShade="80"/>
+          <w:sz w:val="20"/>
+          <w:szCs w:val="20"/>
+          <w:lang w:val="en-US"/>
+        </w:rPr>
+        <w:fldChar w:fldCharType="end"/>
+      </w:r>
       <w:r>
         <w:rPr>
           <w:rFonts w:ascii="Arial" w:eastAsiaTheme="minorEastAsia" w:hAnsi="Arial" w:cs="Arial"/>
@@ -565,30 +619,136 @@
         </w:rPr>
         <w:t xml:space="preserve">This minimum level of requirement does not apply to content produced by the ORGANISM's teams or to </w:t>
       </w:r>
-      <w:hyperlink r:id="rId9" w:anchor="contenus-exempt%C3%A9s" w:history="1">
-        <w:r>
-          <w:rPr>
-            <w:rStyle w:val="Hyperlink"/>
-            <w:rFonts w:ascii="Arial" w:eastAsiaTheme="minorEastAsia" w:hAnsi="Arial" w:cs="Arial"/>
-            <w:sz w:val="20"/>
-            <w:szCs w:val="20"/>
-            <w:lang w:val="en-US"/>
-          </w:rPr>
-          <w:t xml:space="preserve">content that is </w:t>
-        </w:r>
-      </w:hyperlink>
-      <w:hyperlink r:id="rId10" w:anchor="contenus-exempt%C3%A9s" w:history="1">
-        <w:r>
-          <w:rPr>
-            <w:rStyle w:val="Hyperlink"/>
-            <w:rFonts w:ascii="Arial" w:eastAsiaTheme="minorEastAsia" w:hAnsi="Arial" w:cs="Arial"/>
-            <w:sz w:val="20"/>
-            <w:szCs w:val="20"/>
-            <w:lang w:val="en-US"/>
-          </w:rPr>
-          <w:t>subject to exemptions</w:t>
-        </w:r>
-      </w:hyperlink>
+      <w:r>
+        <w:rPr>
+          <w:rStyle w:val="Hyperlink"/>
+          <w:rFonts w:ascii="Arial" w:eastAsiaTheme="minorEastAsia" w:hAnsi="Arial" w:cs="Arial"/>
+          <w:color w:val="134163" w:themeColor="accent2" w:themeShade="80"/>
+          <w:sz w:val="20"/>
+          <w:szCs w:val="20"/>
+          <w:lang w:val="en-US"/>
+        </w:rPr>
+        <w:fldChar w:fldCharType="begin"/>
+      </w:r>
+      <w:r>
+        <w:rPr>
+          <w:rStyle w:val="Hyperlink"/>
+          <w:rFonts w:ascii="Arial" w:eastAsiaTheme="minorEastAsia" w:hAnsi="Arial" w:cs="Arial"/>
+          <w:color w:val="134163" w:themeColor="accent2" w:themeShade="80"/>
+          <w:sz w:val="20"/>
+          <w:szCs w:val="20"/>
+          <w:lang w:val="en-US"/>
+        </w:rPr>
+        <w:instrText>HYPERLINK "https://accessibilite.public.lu/fr/obligations.html" \l "contenus-exempt%C3%A9s"</w:instrText>
+      </w:r>
+      <w:r>
+        <w:rPr>
+          <w:rStyle w:val="Hyperlink"/>
+          <w:rFonts w:ascii="Arial" w:eastAsiaTheme="minorEastAsia" w:hAnsi="Arial" w:cs="Arial"/>
+          <w:color w:val="134163" w:themeColor="accent2" w:themeShade="80"/>
+          <w:sz w:val="20"/>
+          <w:szCs w:val="20"/>
+          <w:lang w:val="en-US"/>
+        </w:rPr>
+      </w:r>
+      <w:r>
+        <w:rPr>
+          <w:rStyle w:val="Hyperlink"/>
+          <w:rFonts w:ascii="Arial" w:eastAsiaTheme="minorEastAsia" w:hAnsi="Arial" w:cs="Arial"/>
+          <w:color w:val="134163" w:themeColor="accent2" w:themeShade="80"/>
+          <w:sz w:val="20"/>
+          <w:szCs w:val="20"/>
+          <w:lang w:val="en-US"/>
+        </w:rPr>
+        <w:fldChar w:fldCharType="separate"/>
+      </w:r>
+      <w:r>
+        <w:rPr>
+          <w:rStyle w:val="Hyperlink"/>
+          <w:rFonts w:ascii="Arial" w:eastAsiaTheme="minorEastAsia" w:hAnsi="Arial" w:cs="Arial"/>
+          <w:color w:val="134163" w:themeColor="accent2" w:themeShade="80"/>
+          <w:sz w:val="20"/>
+          <w:szCs w:val="20"/>
+          <w:lang w:val="en-US"/>
+        </w:rPr>
+        <w:t xml:space="preserve">content that is </w:t>
+      </w:r>
+      <w:r>
+        <w:rPr>
+          <w:rStyle w:val="Hyperlink"/>
+          <w:rFonts w:ascii="Arial" w:eastAsiaTheme="minorEastAsia" w:hAnsi="Arial" w:cs="Arial"/>
+          <w:color w:val="134163" w:themeColor="accent2" w:themeShade="80"/>
+          <w:sz w:val="20"/>
+          <w:szCs w:val="20"/>
+          <w:lang w:val="en-US"/>
+        </w:rPr>
+        <w:fldChar w:fldCharType="end"/>
+      </w:r>
+      <w:r>
+        <w:rPr>
+          <w:rStyle w:val="Hyperlink"/>
+          <w:rFonts w:ascii="Arial" w:eastAsiaTheme="minorEastAsia" w:hAnsi="Arial" w:cs="Arial"/>
+          <w:color w:val="134163" w:themeColor="accent2" w:themeShade="80"/>
+          <w:sz w:val="20"/>
+          <w:szCs w:val="20"/>
+          <w:lang w:val="en-US"/>
+        </w:rPr>
+        <w:fldChar w:fldCharType="begin"/>
+      </w:r>
+      <w:r>
+        <w:rPr>
+          <w:rStyle w:val="Hyperlink"/>
+          <w:rFonts w:ascii="Arial" w:eastAsiaTheme="minorEastAsia" w:hAnsi="Arial" w:cs="Arial"/>
+          <w:color w:val="134163" w:themeColor="accent2" w:themeShade="80"/>
+          <w:sz w:val="20"/>
+          <w:szCs w:val="20"/>
+          <w:lang w:val="en-US"/>
+        </w:rPr>
+        <w:instrText>HYPERLINK "https://accessibilite.public.lu/fr/obligations.html" \l "contenus-exempt%C3%A9s"</w:instrText>
+      </w:r>
+      <w:r>
+        <w:rPr>
+          <w:rStyle w:val="Hyperlink"/>
+          <w:rFonts w:ascii="Arial" w:eastAsiaTheme="minorEastAsia" w:hAnsi="Arial" w:cs="Arial"/>
+          <w:color w:val="134163" w:themeColor="accent2" w:themeShade="80"/>
+          <w:sz w:val="20"/>
+          <w:szCs w:val="20"/>
+          <w:lang w:val="en-US"/>
+        </w:rPr>
+      </w:r>
+      <w:r>
+        <w:rPr>
+          <w:rStyle w:val="Hyperlink"/>
+          <w:rFonts w:ascii="Arial" w:eastAsiaTheme="minorEastAsia" w:hAnsi="Arial" w:cs="Arial"/>
+          <w:color w:val="134163" w:themeColor="accent2" w:themeShade="80"/>
+          <w:sz w:val="20"/>
+          <w:szCs w:val="20"/>
+          <w:lang w:val="en-US"/>
+        </w:rPr>
+        <w:fldChar w:fldCharType="separate"/>
+      </w:r>
+      <w:r>
+        <w:rPr>
+          <w:rStyle w:val="Hyperlink"/>
+          <w:rFonts w:ascii="Arial" w:eastAsiaTheme="minorEastAsia" w:hAnsi="Arial" w:cs="Arial"/>
+          <w:color w:val="134163" w:themeColor="accent2" w:themeShade="80"/>
+          <w:sz w:val="20"/>
+          <w:szCs w:val="20"/>
+          <w:lang w:val="en-US"/>
+        </w:rPr>
+        <w:t>subject to exemptions</w:t>
+      </w:r>
+      <w:r>
+        <w:rPr>
+          <w:rStyle w:val="Hyperlink"/>
+          <w:rFonts w:ascii="Arial" w:eastAsiaTheme="minorEastAsia" w:hAnsi="Arial" w:cs="Arial"/>
+          <w:color w:val="134163" w:themeColor="accent2" w:themeShade="80"/>
+          <w:sz w:val="20"/>
+          <w:szCs w:val="20"/>
+          <w:lang w:val="en-US"/>
+        </w:rPr>
+        <w:fldChar w:fldCharType="end"/>
+      </w:r>
       <w:r>
         <w:rPr>
           <w:rFonts w:ascii="Arial" w:eastAsiaTheme="minorEastAsia" w:hAnsi="Arial" w:cs="Arial"/>
@@ -628,18 +788,71 @@
         </w:rPr>
         <w:t xml:space="preserve">non-compliant functionality or content for which compliance might represent a </w:t>
       </w:r>
-      <w:hyperlink r:id="rId11" w:anchor="d%C3%A9rogation-pour-charge-disproportionn%C3%A9e" w:history="1">
-        <w:r>
-          <w:rPr>
-            <w:rStyle w:val="Hyperlink"/>
-            <w:rFonts w:ascii="Arial" w:eastAsiaTheme="minorEastAsia" w:hAnsi="Arial" w:cs="Arial"/>
-            <w:sz w:val="20"/>
-            <w:szCs w:val="20"/>
-            <w:lang w:val="en-US"/>
-          </w:rPr>
-          <w:t>disproportionate workload</w:t>
-        </w:r>
-      </w:hyperlink>
+      <w:r>
+        <w:rPr>
+          <w:rStyle w:val="Hyperlink"/>
+          <w:rFonts w:ascii="Arial" w:eastAsiaTheme="minorEastAsia" w:hAnsi="Arial" w:cs="Arial"/>
+          <w:color w:val="134163" w:themeColor="accent2" w:themeShade="80"/>
+          <w:sz w:val="20"/>
+          <w:szCs w:val="20"/>
+          <w:lang w:val="en-US"/>
+        </w:rPr>
+        <w:fldChar w:fldCharType="begin"/>
+      </w:r>
+      <w:r>
+        <w:rPr>
+          <w:rStyle w:val="Hyperlink"/>
+          <w:rFonts w:ascii="Arial" w:eastAsiaTheme="minorEastAsia" w:hAnsi="Arial" w:cs="Arial"/>
+          <w:color w:val="134163" w:themeColor="accent2" w:themeShade="80"/>
+          <w:sz w:val="20"/>
+          <w:szCs w:val="20"/>
+          <w:lang w:val="en-US"/>
+        </w:rPr>
+        <w:instrText>HYPERLINK "https://accessibilite.public.lu/fr/obligations.html" \l "d%C3%A9rogation-pour-charge-disproportionn%C3%A9e"</w:instrText>
+      </w:r>
+      <w:r>
+        <w:rPr>
+          <w:rStyle w:val="Hyperlink"/>
+          <w:rFonts w:ascii="Arial" w:eastAsiaTheme="minorEastAsia" w:hAnsi="Arial" w:cs="Arial"/>
+          <w:color w:val="134163" w:themeColor="accent2" w:themeShade="80"/>
+          <w:sz w:val="20"/>
+          <w:szCs w:val="20"/>
+          <w:lang w:val="en-US"/>
+        </w:rPr>
+      </w:r>
+      <w:r>
+        <w:rPr>
+          <w:rStyle w:val="Hyperlink"/>
+          <w:rFonts w:ascii="Arial" w:eastAsiaTheme="minorEastAsia" w:hAnsi="Arial" w:cs="Arial"/>
+          <w:color w:val="134163" w:themeColor="accent2" w:themeShade="80"/>
+          <w:sz w:val="20"/>
+          <w:szCs w:val="20"/>
+          <w:lang w:val="en-US"/>
+        </w:rPr>
+        <w:fldChar w:fldCharType="separate"/>
+      </w:r>
+      <w:r>
+        <w:rPr>
+          <w:rStyle w:val="Hyperlink"/>
+          <w:rFonts w:ascii="Arial" w:eastAsiaTheme="minorEastAsia" w:hAnsi="Arial" w:cs="Arial"/>
+          <w:color w:val="134163" w:themeColor="accent2" w:themeShade="80"/>
+          <w:sz w:val="20"/>
+          <w:szCs w:val="20"/>
+          <w:lang w:val="en-US"/>
+        </w:rPr>
+        <w:t>disproportionate workload</w:t>
+      </w:r>
+      <w:r>
+        <w:rPr>
+          <w:rStyle w:val="Hyperlink"/>
+          <w:rFonts w:ascii="Arial" w:eastAsiaTheme="minorEastAsia" w:hAnsi="Arial" w:cs="Arial"/>
+          <w:color w:val="134163" w:themeColor="accent2" w:themeShade="80"/>
+          <w:sz w:val="20"/>
+          <w:szCs w:val="20"/>
+          <w:lang w:val="en-US"/>
+        </w:rPr>
+        <w:fldChar w:fldCharType="end"/>
+      </w:r>
       <w:r>
         <w:rPr>
           <w:rFonts w:ascii="Arial" w:eastAsiaTheme="minorEastAsia" w:hAnsi="Arial" w:cs="Arial"/>
@@ -653,8 +866,14 @@
     <w:p>
       <w:pPr>
         <w:pStyle w:val="Heading2"/>
-      </w:pPr>
-      <w:r>
+        <w:rPr>
+          <w:lang w:val="en-US"/>
+        </w:rPr>
+      </w:pPr>
+      <w:r>
+        <w:rPr>
+          <w:lang w:val="en-US"/>
+        </w:rPr>
         <w:t>Check</w:t>
       </w:r>
     </w:p>
@@ -1382,12 +1601,12 @@
       </w:pPr>
     </w:p>
     <w:sectPr>
-      <w:headerReference w:type="even" r:id="rId12"/>
-      <w:headerReference w:type="default" r:id="rId13"/>
-      <w:footerReference w:type="even" r:id="rId14"/>
-      <w:footerReference w:type="default" r:id="rId15"/>
-      <w:headerReference w:type="first" r:id="rId16"/>
-      <w:footerReference w:type="first" r:id="rId17"/>
+      <w:headerReference w:type="even" r:id="rId9"/>
+      <w:headerReference w:type="default" r:id="rId10"/>
+      <w:footerReference w:type="even" r:id="rId11"/>
+      <w:footerReference w:type="default" r:id="rId12"/>
+      <w:headerReference w:type="first" r:id="rId13"/>
+      <w:footerReference w:type="first" r:id="rId14"/>
       <w:pgSz w:w="12240" w:h="15840"/>
       <w:pgMar w:top="1440" w:right="1440" w:bottom="1440" w:left="1440" w:header="708" w:footer="708" w:gutter="0"/>
       <w:cols w:space="708"/>
@@ -2173,7 +2392,7 @@
     <w:uiPriority w:val="9"/>
     <w:unhideWhenUsed/>
     <w:qFormat/>
-    <w:rsid w:val="002172B9"/>
+    <w:rsid w:val="009C4774"/>
     <w:pPr>
       <w:keepNext/>
       <w:keepLines/>
@@ -2182,7 +2401,7 @@
     </w:pPr>
     <w:rPr>
       <w:rFonts w:asciiTheme="majorHAnsi" w:eastAsiaTheme="majorEastAsia" w:hAnsiTheme="majorHAnsi" w:cstheme="majorBidi"/>
-      <w:color w:val="1481AB" w:themeColor="accent1" w:themeShade="BF"/>
+      <w:color w:val="1C6194" w:themeColor="accent2" w:themeShade="BF"/>
       <w:sz w:val="32"/>
       <w:szCs w:val="32"/>
     </w:rPr>
@@ -2392,10 +2611,10 @@
     <w:basedOn w:val="DefaultParagraphFont"/>
     <w:link w:val="Heading2"/>
     <w:uiPriority w:val="9"/>
-    <w:rsid w:val="002172B9"/>
+    <w:rsid w:val="009C4774"/>
     <w:rPr>
       <w:rFonts w:asciiTheme="majorHAnsi" w:eastAsiaTheme="majorEastAsia" w:hAnsiTheme="majorHAnsi" w:cstheme="majorBidi"/>
-      <w:color w:val="1481AB" w:themeColor="accent1" w:themeShade="BF"/>
+      <w:color w:val="1C6194" w:themeColor="accent2" w:themeShade="BF"/>
       <w:sz w:val="32"/>
       <w:szCs w:val="32"/>
     </w:rPr>
@@ -3195,4 +3414,16 @@
     </a:ext>
   </a:extLst>
 </a:theme>
+</file>
+
+<file path=customXml/item1.xml><?xml version="1.0" encoding="utf-8"?>
+<b:Sources xmlns:b="http://schemas.openxmlformats.org/officeDocument/2006/bibliography" xmlns="http://schemas.openxmlformats.org/officeDocument/2006/bibliography" SelectedStyle="\APASixthEditionOfficeOnline.xsl" StyleName="APA" Version="6"/>
+</file>
+
+<file path=customXml/itemProps1.xml><?xml version="1.0" encoding="utf-8"?>
+<ds:datastoreItem xmlns:ds="http://schemas.openxmlformats.org/officeDocument/2006/customXml" ds:itemID="{9051B70D-DA14-47C3-8574-82FD4EF2351A}">
+  <ds:schemaRefs>
+    <ds:schemaRef ds:uri="http://schemas.openxmlformats.org/officeDocument/2006/bibliography"/>
+  </ds:schemaRefs>
+</ds:datastoreItem>
 </file>
</xml_diff>